<commit_message>
gpio port reggisters BSRR, ODR and output controll block
</commit_message>
<xml_diff>
--- a/bootup_GPIOD_leds/README_docomentation.docx
+++ b/bootup_GPIOD_leds/README_docomentation.docx
@@ -2718,11 +2718,116 @@
         <w:rPr>
           <w:sz w:val="24"/>
           <w:szCs w:val="24"/>
-          <w:lang w:val="en-US"/>
-        </w:rPr>
-      </w:pPr>
-      <w:r>
-        <w:rPr>
+        </w:rPr>
+      </w:pPr>
+      <w:r>
+        <w:rPr>
+          <w:sz w:val="24"/>
+          <w:szCs w:val="24"/>
+        </w:rPr>
+        <w:t xml:space="preserve">За да съставим структурата трябва да видим, с какви регистри разполага нашият процесор в неговия </w:t>
+      </w:r>
+      <w:r>
+        <w:rPr>
+          <w:sz w:val="24"/>
+          <w:szCs w:val="24"/>
+          <w:lang w:val="en-US"/>
+        </w:rPr>
+        <w:t xml:space="preserve">memory mapped </w:t>
+      </w:r>
+      <w:proofErr w:type="spellStart"/>
+      <w:r>
+        <w:rPr>
+          <w:sz w:val="24"/>
+          <w:szCs w:val="24"/>
+        </w:rPr>
+        <w:t>Peripheral</w:t>
+      </w:r>
+      <w:proofErr w:type="spellEnd"/>
+      <w:r>
+        <w:rPr>
+          <w:sz w:val="24"/>
+          <w:szCs w:val="24"/>
+        </w:rPr>
+        <w:t xml:space="preserve"> Space</w:t>
+      </w:r>
+      <w:r>
+        <w:rPr>
+          <w:sz w:val="24"/>
+          <w:szCs w:val="24"/>
+          <w:lang w:val="en-US"/>
+        </w:rPr>
+        <w:t xml:space="preserve"> .</w:t>
+      </w:r>
+    </w:p>
+    <w:p>
+      <w:pPr>
+        <w:rPr>
+          <w:sz w:val="24"/>
+          <w:szCs w:val="24"/>
+        </w:rPr>
+      </w:pPr>
+      <w:r>
+        <w:rPr>
+          <w:sz w:val="24"/>
+          <w:szCs w:val="24"/>
+        </w:rPr>
+        <w:drawing>
+          <wp:inline distT="0" distB="0" distL="0" distR="0" wp14:anchorId="1A4CA291" wp14:editId="25AB1F10">
+            <wp:extent cx="5760720" cy="1568450"/>
+            <wp:effectExtent l="0" t="0" r="0" b="0"/>
+            <wp:docPr id="1486643863" name="Картина 1" descr="Картина, която съдържа текст, екранна снимка, Шрифт&#10;&#10;Описанието е генерирано автоматично"/>
+            <wp:cNvGraphicFramePr>
+              <a:graphicFrameLocks xmlns:a="http://schemas.openxmlformats.org/drawingml/2006/main" noChangeAspect="1"/>
+            </wp:cNvGraphicFramePr>
+            <a:graphic xmlns:a="http://schemas.openxmlformats.org/drawingml/2006/main">
+              <a:graphicData uri="http://schemas.openxmlformats.org/drawingml/2006/picture">
+                <pic:pic xmlns:pic="http://schemas.openxmlformats.org/drawingml/2006/picture">
+                  <pic:nvPicPr>
+                    <pic:cNvPr id="1486643863" name="Картина 1" descr="Картина, която съдържа текст, екранна снимка, Шрифт&#10;&#10;Описанието е генерирано автоматично"/>
+                    <pic:cNvPicPr/>
+                  </pic:nvPicPr>
+                  <pic:blipFill>
+                    <a:blip r:embed="rId7"/>
+                    <a:stretch>
+                      <a:fillRect/>
+                    </a:stretch>
+                  </pic:blipFill>
+                  <pic:spPr>
+                    <a:xfrm>
+                      <a:off x="0" y="0"/>
+                      <a:ext cx="5760720" cy="1568450"/>
+                    </a:xfrm>
+                    <a:prstGeom prst="rect">
+                      <a:avLst/>
+                    </a:prstGeom>
+                  </pic:spPr>
+                </pic:pic>
+              </a:graphicData>
+            </a:graphic>
+          </wp:inline>
+        </w:drawing>
+      </w:r>
+    </w:p>
+    <w:p>
+      <w:pPr>
+        <w:rPr>
+          <w:sz w:val="24"/>
+          <w:szCs w:val="24"/>
+          <w:lang w:val="en-US"/>
+        </w:rPr>
+      </w:pPr>
+    </w:p>
+    <w:p>
+      <w:pPr>
+        <w:rPr>
+          <w:sz w:val="24"/>
+          <w:szCs w:val="24"/>
+        </w:rPr>
+      </w:pPr>
+      <w:r>
+        <w:rPr>
+          <w:noProof/>
           <w:sz w:val="24"/>
           <w:szCs w:val="24"/>
           <w:lang w:val="en-US"/>
@@ -2743,7 +2848,7 @@
                     <pic:cNvPicPr/>
                   </pic:nvPicPr>
                   <pic:blipFill>
-                    <a:blip r:embed="rId7"/>
+                    <a:blip r:embed="rId8"/>
                     <a:stretch>
                       <a:fillRect/>
                     </a:stretch>
@@ -2763,6 +2868,846 @@
           </wp:inline>
         </w:drawing>
       </w:r>
+    </w:p>
+    <w:p>
+      <w:pPr>
+        <w:rPr>
+          <w:sz w:val="24"/>
+          <w:szCs w:val="24"/>
+        </w:rPr>
+      </w:pPr>
+      <w:r>
+        <w:rPr>
+          <w:sz w:val="24"/>
+          <w:szCs w:val="24"/>
+        </w:rPr>
+        <w:t xml:space="preserve">С цел да променим </w:t>
+      </w:r>
+      <w:r>
+        <w:rPr>
+          <w:sz w:val="24"/>
+          <w:szCs w:val="24"/>
+          <w:lang w:val="en-US"/>
+        </w:rPr>
+        <w:t xml:space="preserve">STATE </w:t>
+      </w:r>
+      <w:r>
+        <w:rPr>
+          <w:sz w:val="24"/>
+          <w:szCs w:val="24"/>
+        </w:rPr>
+        <w:t xml:space="preserve">на лед пиновете, трябва да използваме </w:t>
+      </w:r>
+      <w:r>
+        <w:rPr>
+          <w:sz w:val="24"/>
+          <w:szCs w:val="24"/>
+          <w:lang w:val="en-US"/>
+        </w:rPr>
+        <w:t>BSRR register</w:t>
+      </w:r>
+      <w:r>
+        <w:rPr>
+          <w:sz w:val="24"/>
+          <w:szCs w:val="24"/>
+        </w:rPr>
+        <w:t xml:space="preserve"> .</w:t>
+      </w:r>
+    </w:p>
+    <w:p>
+      <w:pPr>
+        <w:rPr>
+          <w:sz w:val="24"/>
+          <w:szCs w:val="24"/>
+        </w:rPr>
+      </w:pPr>
+      <w:r>
+        <w:rPr>
+          <w:sz w:val="24"/>
+          <w:szCs w:val="24"/>
+        </w:rPr>
+        <w:t xml:space="preserve">Как работи той ? </w:t>
+      </w:r>
+    </w:p>
+    <w:p>
+      <w:pPr>
+        <w:rPr>
+          <w:sz w:val="24"/>
+          <w:szCs w:val="24"/>
+        </w:rPr>
+      </w:pPr>
+      <w:r>
+        <w:rPr>
+          <w:sz w:val="24"/>
+          <w:szCs w:val="24"/>
+        </w:rPr>
+        <w:t xml:space="preserve">За 16-те пина 1 на битове </w:t>
+      </w:r>
+      <w:r>
+        <w:rPr>
+          <w:sz w:val="24"/>
+          <w:szCs w:val="24"/>
+        </w:rPr>
+        <w:t xml:space="preserve">(от регистъра) </w:t>
+      </w:r>
+      <w:r>
+        <w:rPr>
+          <w:sz w:val="24"/>
+          <w:szCs w:val="24"/>
+        </w:rPr>
+        <w:t xml:space="preserve"> между </w:t>
+      </w:r>
+      <w:r>
+        <w:rPr>
+          <w:sz w:val="24"/>
+          <w:szCs w:val="24"/>
+          <w:lang w:val="en-US"/>
+        </w:rPr>
+        <w:t>0-1</w:t>
+      </w:r>
+      <w:r>
+        <w:rPr>
+          <w:sz w:val="24"/>
+          <w:szCs w:val="24"/>
+        </w:rPr>
+        <w:t>5</w:t>
+      </w:r>
+      <w:r>
+        <w:rPr>
+          <w:sz w:val="24"/>
+          <w:szCs w:val="24"/>
+          <w:lang w:val="en-US"/>
+        </w:rPr>
+        <w:t xml:space="preserve"> </w:t>
+      </w:r>
+      <w:r>
+        <w:rPr>
+          <w:sz w:val="24"/>
+          <w:szCs w:val="24"/>
+        </w:rPr>
+        <w:t xml:space="preserve">отговаря на </w:t>
+      </w:r>
+      <w:r>
+        <w:rPr>
+          <w:sz w:val="24"/>
+          <w:szCs w:val="24"/>
+          <w:lang w:val="en-US"/>
+        </w:rPr>
+        <w:t xml:space="preserve">1 </w:t>
+      </w:r>
+      <w:r>
+        <w:rPr>
+          <w:sz w:val="24"/>
+          <w:szCs w:val="24"/>
+        </w:rPr>
+        <w:t xml:space="preserve">за дадения пин                 и </w:t>
+      </w:r>
+    </w:p>
+    <w:p>
+      <w:pPr>
+        <w:rPr>
+          <w:sz w:val="24"/>
+          <w:szCs w:val="24"/>
+        </w:rPr>
+      </w:pPr>
+      <w:r>
+        <w:rPr>
+          <w:sz w:val="24"/>
+          <w:szCs w:val="24"/>
+        </w:rPr>
+        <w:t>з</w:t>
+      </w:r>
+      <w:r>
+        <w:rPr>
+          <w:sz w:val="24"/>
+          <w:szCs w:val="24"/>
+        </w:rPr>
+        <w:t xml:space="preserve">а 16-те пина 1 на битове(от регистъра)  между </w:t>
+      </w:r>
+      <w:r>
+        <w:rPr>
+          <w:sz w:val="24"/>
+          <w:szCs w:val="24"/>
+        </w:rPr>
+        <w:t>31</w:t>
+      </w:r>
+      <w:r>
+        <w:rPr>
+          <w:sz w:val="24"/>
+          <w:szCs w:val="24"/>
+          <w:lang w:val="en-US"/>
+        </w:rPr>
+        <w:t xml:space="preserve">-16 </w:t>
+      </w:r>
+      <w:r>
+        <w:rPr>
+          <w:sz w:val="24"/>
+          <w:szCs w:val="24"/>
+        </w:rPr>
+        <w:t xml:space="preserve">отговаря на </w:t>
+      </w:r>
+      <w:r>
+        <w:rPr>
+          <w:sz w:val="24"/>
+          <w:szCs w:val="24"/>
+        </w:rPr>
+        <w:t>0</w:t>
+      </w:r>
+      <w:r>
+        <w:rPr>
+          <w:sz w:val="24"/>
+          <w:szCs w:val="24"/>
+          <w:lang w:val="en-US"/>
+        </w:rPr>
+        <w:t xml:space="preserve"> </w:t>
+      </w:r>
+      <w:r>
+        <w:rPr>
+          <w:sz w:val="24"/>
+          <w:szCs w:val="24"/>
+        </w:rPr>
+        <w:t>за дадения пин</w:t>
+      </w:r>
+      <w:r>
+        <w:rPr>
+          <w:sz w:val="24"/>
+          <w:szCs w:val="24"/>
+        </w:rPr>
+        <w:t>.</w:t>
+      </w:r>
+    </w:p>
+    <w:p>
+      <w:pPr>
+        <w:rPr>
+          <w:sz w:val="24"/>
+          <w:szCs w:val="24"/>
+        </w:rPr>
+      </w:pPr>
+      <w:r>
+        <w:rPr>
+          <w:color w:val="FF0000"/>
+          <w:sz w:val="24"/>
+          <w:szCs w:val="24"/>
+        </w:rPr>
+        <w:t>ИЗКЛЮЧЕНИЕ</w:t>
+      </w:r>
+      <w:r>
+        <w:rPr>
+          <w:sz w:val="24"/>
+          <w:szCs w:val="24"/>
+        </w:rPr>
+        <w:t xml:space="preserve"> : </w:t>
+      </w:r>
+      <w:r>
+        <w:rPr>
+          <w:sz w:val="24"/>
+          <w:szCs w:val="24"/>
+        </w:rPr>
+        <w:t>Ако напишем  1</w:t>
+      </w:r>
+      <w:r>
+        <w:rPr>
+          <w:sz w:val="24"/>
+          <w:szCs w:val="24"/>
+          <w:lang w:val="en-US"/>
+        </w:rPr>
+        <w:t>(set)</w:t>
+      </w:r>
+      <w:r>
+        <w:rPr>
+          <w:sz w:val="24"/>
+          <w:szCs w:val="24"/>
+        </w:rPr>
+        <w:t xml:space="preserve"> на бит 0 и 1(</w:t>
+      </w:r>
+      <w:r>
+        <w:rPr>
+          <w:sz w:val="24"/>
+          <w:szCs w:val="24"/>
+          <w:lang w:val="en-US"/>
+        </w:rPr>
+        <w:t>re</w:t>
+      </w:r>
+      <w:r>
+        <w:rPr>
+          <w:sz w:val="24"/>
+          <w:szCs w:val="24"/>
+          <w:lang w:val="en-US"/>
+        </w:rPr>
+        <w:t>set</w:t>
+      </w:r>
+      <w:r>
+        <w:rPr>
+          <w:sz w:val="24"/>
+          <w:szCs w:val="24"/>
+        </w:rPr>
+        <w:t>) на бит</w:t>
+      </w:r>
+      <w:r>
+        <w:rPr>
+          <w:sz w:val="24"/>
+          <w:szCs w:val="24"/>
+          <w:lang w:val="en-US"/>
+        </w:rPr>
+        <w:t xml:space="preserve"> 16 , </w:t>
+      </w:r>
+      <w:r>
+        <w:rPr>
+          <w:sz w:val="24"/>
+          <w:szCs w:val="24"/>
+        </w:rPr>
+        <w:t xml:space="preserve">съответният пин ще бъде във състояние  </w:t>
+      </w:r>
+      <w:r>
+        <w:rPr>
+          <w:sz w:val="24"/>
+          <w:szCs w:val="24"/>
+          <w:lang w:val="en-US"/>
+        </w:rPr>
+        <w:t>BS</w:t>
+      </w:r>
+      <w:r>
+        <w:rPr>
+          <w:sz w:val="24"/>
+          <w:szCs w:val="24"/>
+        </w:rPr>
+        <w:t xml:space="preserve">, понеже </w:t>
+      </w:r>
+      <w:r>
+        <w:rPr>
+          <w:sz w:val="24"/>
+          <w:szCs w:val="24"/>
+        </w:rPr>
+        <w:t xml:space="preserve"> </w:t>
+      </w:r>
+      <w:r>
+        <w:rPr>
+          <w:sz w:val="24"/>
+          <w:szCs w:val="24"/>
+          <w:lang w:val="en-US"/>
+        </w:rPr>
+        <w:t>BS</w:t>
+      </w:r>
+      <w:r>
+        <w:rPr>
+          <w:sz w:val="24"/>
+          <w:szCs w:val="24"/>
+        </w:rPr>
+        <w:t xml:space="preserve"> е с приоритет.</w:t>
+      </w:r>
+    </w:p>
+    <w:p>
+      <w:pPr>
+        <w:rPr>
+          <w:sz w:val="24"/>
+          <w:szCs w:val="24"/>
+        </w:rPr>
+      </w:pPr>
+      <w:r>
+        <w:rPr>
+          <w:sz w:val="24"/>
+          <w:szCs w:val="24"/>
+        </w:rPr>
+        <w:lastRenderedPageBreak/>
+        <w:drawing>
+          <wp:inline distT="0" distB="0" distL="0" distR="0" wp14:anchorId="464B478D" wp14:editId="5B645442">
+            <wp:extent cx="5822830" cy="3354288"/>
+            <wp:effectExtent l="0" t="0" r="6985" b="0"/>
+            <wp:docPr id="607005419" name="Картина 1" descr="Картина, която съдържа текст, екранна снимка, Шрифт, номер&#10;&#10;Описанието е генерирано автоматично"/>
+            <wp:cNvGraphicFramePr>
+              <a:graphicFrameLocks xmlns:a="http://schemas.openxmlformats.org/drawingml/2006/main" noChangeAspect="1"/>
+            </wp:cNvGraphicFramePr>
+            <a:graphic xmlns:a="http://schemas.openxmlformats.org/drawingml/2006/main">
+              <a:graphicData uri="http://schemas.openxmlformats.org/drawingml/2006/picture">
+                <pic:pic xmlns:pic="http://schemas.openxmlformats.org/drawingml/2006/picture">
+                  <pic:nvPicPr>
+                    <pic:cNvPr id="607005419" name="Картина 1" descr="Картина, която съдържа текст, екранна снимка, Шрифт, номер&#10;&#10;Описанието е генерирано автоматично"/>
+                    <pic:cNvPicPr/>
+                  </pic:nvPicPr>
+                  <pic:blipFill>
+                    <a:blip r:embed="rId9"/>
+                    <a:stretch>
+                      <a:fillRect/>
+                    </a:stretch>
+                  </pic:blipFill>
+                  <pic:spPr>
+                    <a:xfrm>
+                      <a:off x="0" y="0"/>
+                      <a:ext cx="5865705" cy="3378986"/>
+                    </a:xfrm>
+                    <a:prstGeom prst="rect">
+                      <a:avLst/>
+                    </a:prstGeom>
+                  </pic:spPr>
+                </pic:pic>
+              </a:graphicData>
+            </a:graphic>
+          </wp:inline>
+        </w:drawing>
+      </w:r>
+    </w:p>
+    <w:p>
+      <w:pPr>
+        <w:rPr>
+          <w:sz w:val="26"/>
+          <w:szCs w:val="26"/>
+          <w:lang w:val="en-US"/>
+        </w:rPr>
+      </w:pPr>
+      <w:r>
+        <w:rPr>
+          <w:sz w:val="26"/>
+          <w:szCs w:val="26"/>
+        </w:rPr>
+        <w:t xml:space="preserve">Ето я и връзката между </w:t>
+      </w:r>
+      <w:r>
+        <w:rPr>
+          <w:sz w:val="26"/>
+          <w:szCs w:val="26"/>
+          <w:lang w:val="en-US"/>
+        </w:rPr>
+        <w:t xml:space="preserve">BSRR </w:t>
+      </w:r>
+      <w:r>
+        <w:rPr>
+          <w:sz w:val="26"/>
+          <w:szCs w:val="26"/>
+        </w:rPr>
+        <w:t xml:space="preserve">и </w:t>
+      </w:r>
+      <w:r>
+        <w:rPr>
+          <w:sz w:val="26"/>
+          <w:szCs w:val="26"/>
+          <w:lang w:val="en-US"/>
+        </w:rPr>
+        <w:t xml:space="preserve">ODR: </w:t>
+      </w:r>
+    </w:p>
+    <w:p>
+      <w:pPr>
+        <w:rPr>
+          <w:sz w:val="26"/>
+          <w:szCs w:val="26"/>
+          <w:lang w:val="en-US"/>
+        </w:rPr>
+      </w:pPr>
+      <w:r>
+        <w:rPr>
+          <w:sz w:val="26"/>
+          <w:szCs w:val="26"/>
+          <w:lang w:val="en-US"/>
+        </w:rPr>
+        <w:drawing>
+          <wp:inline distT="0" distB="0" distL="0" distR="0" wp14:anchorId="2E77049F" wp14:editId="5C21681C">
+            <wp:extent cx="5760720" cy="3525520"/>
+            <wp:effectExtent l="0" t="0" r="0" b="0"/>
+            <wp:docPr id="2008991212" name="Картина 1" descr="Картина, която съдържа текст, диаграма, План, схематичен&#10;&#10;Описанието е генерирано автоматично"/>
+            <wp:cNvGraphicFramePr>
+              <a:graphicFrameLocks xmlns:a="http://schemas.openxmlformats.org/drawingml/2006/main" noChangeAspect="1"/>
+            </wp:cNvGraphicFramePr>
+            <a:graphic xmlns:a="http://schemas.openxmlformats.org/drawingml/2006/main">
+              <a:graphicData uri="http://schemas.openxmlformats.org/drawingml/2006/picture">
+                <pic:pic xmlns:pic="http://schemas.openxmlformats.org/drawingml/2006/picture">
+                  <pic:nvPicPr>
+                    <pic:cNvPr id="2008991212" name="Картина 1" descr="Картина, която съдържа текст, диаграма, План, схематичен&#10;&#10;Описанието е генерирано автоматично"/>
+                    <pic:cNvPicPr/>
+                  </pic:nvPicPr>
+                  <pic:blipFill>
+                    <a:blip r:embed="rId10"/>
+                    <a:stretch>
+                      <a:fillRect/>
+                    </a:stretch>
+                  </pic:blipFill>
+                  <pic:spPr>
+                    <a:xfrm>
+                      <a:off x="0" y="0"/>
+                      <a:ext cx="5760720" cy="3525520"/>
+                    </a:xfrm>
+                    <a:prstGeom prst="rect">
+                      <a:avLst/>
+                    </a:prstGeom>
+                  </pic:spPr>
+                </pic:pic>
+              </a:graphicData>
+            </a:graphic>
+          </wp:inline>
+        </w:drawing>
+      </w:r>
+      <w:r>
+        <w:rPr>
+          <w:sz w:val="26"/>
+          <w:szCs w:val="26"/>
+          <w:lang w:val="en-US"/>
+        </w:rPr>
+        <w:t xml:space="preserve"> </w:t>
+      </w:r>
+    </w:p>
+    <w:p>
+      <w:pPr>
+        <w:rPr>
+          <w:sz w:val="24"/>
+          <w:szCs w:val="24"/>
+          <w:lang w:val="en-US"/>
+        </w:rPr>
+      </w:pPr>
+      <w:r>
+        <w:rPr>
+          <w:sz w:val="24"/>
+          <w:szCs w:val="24"/>
+        </w:rPr>
+        <w:t xml:space="preserve">Той е директно свързан с </w:t>
+      </w:r>
+      <w:r>
+        <w:rPr>
+          <w:sz w:val="24"/>
+          <w:szCs w:val="24"/>
+          <w:lang w:val="en-US"/>
+        </w:rPr>
+        <w:t xml:space="preserve">ODR </w:t>
+      </w:r>
+      <w:r>
+        <w:rPr>
+          <w:sz w:val="24"/>
+          <w:szCs w:val="24"/>
+        </w:rPr>
+        <w:t xml:space="preserve">който предава информацията към </w:t>
+      </w:r>
+      <w:r>
+        <w:rPr>
+          <w:sz w:val="24"/>
+          <w:szCs w:val="24"/>
+          <w:lang w:val="en-US"/>
+        </w:rPr>
+        <w:t xml:space="preserve">output control </w:t>
+      </w:r>
+      <w:r>
+        <w:rPr>
+          <w:sz w:val="24"/>
+          <w:szCs w:val="24"/>
+        </w:rPr>
+        <w:t>.</w:t>
+      </w:r>
+    </w:p>
+    <w:p>
+      <w:pPr>
+        <w:rPr>
+          <w:sz w:val="24"/>
+          <w:szCs w:val="24"/>
+          <w:lang w:val="en-US"/>
+        </w:rPr>
+      </w:pPr>
+      <w:r>
+        <w:rPr>
+          <w:sz w:val="24"/>
+          <w:szCs w:val="24"/>
+          <w:lang w:val="en-US"/>
+        </w:rPr>
+        <w:t xml:space="preserve">Output control e </w:t>
+      </w:r>
+      <w:r>
+        <w:rPr>
+          <w:sz w:val="24"/>
+          <w:szCs w:val="24"/>
+        </w:rPr>
+        <w:t xml:space="preserve">конфигурация която настройваме чрез тези 4 регистъра </w:t>
+      </w:r>
+      <w:r>
+        <w:rPr>
+          <w:sz w:val="24"/>
+          <w:szCs w:val="24"/>
+        </w:rPr>
+        <w:t>MODER</w:t>
+      </w:r>
+      <w:r>
+        <w:rPr>
+          <w:sz w:val="24"/>
+          <w:szCs w:val="24"/>
+        </w:rPr>
+        <w:t xml:space="preserve">, </w:t>
+      </w:r>
+      <w:r>
+        <w:rPr>
+          <w:sz w:val="24"/>
+          <w:szCs w:val="24"/>
+        </w:rPr>
+        <w:t>OTYPER</w:t>
+      </w:r>
+      <w:r>
+        <w:rPr>
+          <w:sz w:val="24"/>
+          <w:szCs w:val="24"/>
+        </w:rPr>
+        <w:t xml:space="preserve">, </w:t>
+      </w:r>
+      <w:r>
+        <w:rPr>
+          <w:sz w:val="24"/>
+          <w:szCs w:val="24"/>
+        </w:rPr>
+        <w:t>OSPEEDR</w:t>
+      </w:r>
+      <w:r>
+        <w:rPr>
+          <w:sz w:val="24"/>
+          <w:szCs w:val="24"/>
+        </w:rPr>
+        <w:t xml:space="preserve"> и </w:t>
+      </w:r>
+      <w:r>
+        <w:rPr>
+          <w:sz w:val="24"/>
+          <w:szCs w:val="24"/>
+        </w:rPr>
+        <w:t>PUPDR</w:t>
+      </w:r>
+      <w:r>
+        <w:rPr>
+          <w:sz w:val="24"/>
+          <w:szCs w:val="24"/>
+        </w:rPr>
+        <w:t xml:space="preserve">. </w:t>
+      </w:r>
+    </w:p>
+    <w:p>
+      <w:pPr>
+        <w:rPr>
+          <w:sz w:val="24"/>
+          <w:szCs w:val="24"/>
+          <w:lang w:val="en-US"/>
+        </w:rPr>
+      </w:pPr>
+      <w:r>
+        <w:rPr>
+          <w:sz w:val="24"/>
+          <w:szCs w:val="24"/>
+          <w:lang w:val="en-US"/>
+        </w:rPr>
+        <w:lastRenderedPageBreak/>
+        <w:drawing>
+          <wp:inline distT="0" distB="0" distL="0" distR="0" wp14:anchorId="0238E7F8" wp14:editId="0BEE3875">
+            <wp:extent cx="5760720" cy="2322830"/>
+            <wp:effectExtent l="0" t="0" r="0" b="1270"/>
+            <wp:docPr id="1747883886" name="Картина 1" descr="Картина, която съдържа текст, екранна снимка, номер, Шрифт&#10;&#10;Описанието е генерирано автоматично"/>
+            <wp:cNvGraphicFramePr>
+              <a:graphicFrameLocks xmlns:a="http://schemas.openxmlformats.org/drawingml/2006/main" noChangeAspect="1"/>
+            </wp:cNvGraphicFramePr>
+            <a:graphic xmlns:a="http://schemas.openxmlformats.org/drawingml/2006/main">
+              <a:graphicData uri="http://schemas.openxmlformats.org/drawingml/2006/picture">
+                <pic:pic xmlns:pic="http://schemas.openxmlformats.org/drawingml/2006/picture">
+                  <pic:nvPicPr>
+                    <pic:cNvPr id="1747883886" name="Картина 1" descr="Картина, която съдържа текст, екранна снимка, номер, Шрифт&#10;&#10;Описанието е генерирано автоматично"/>
+                    <pic:cNvPicPr/>
+                  </pic:nvPicPr>
+                  <pic:blipFill>
+                    <a:blip r:embed="rId11"/>
+                    <a:stretch>
+                      <a:fillRect/>
+                    </a:stretch>
+                  </pic:blipFill>
+                  <pic:spPr>
+                    <a:xfrm>
+                      <a:off x="0" y="0"/>
+                      <a:ext cx="5760720" cy="2322830"/>
+                    </a:xfrm>
+                    <a:prstGeom prst="rect">
+                      <a:avLst/>
+                    </a:prstGeom>
+                  </pic:spPr>
+                </pic:pic>
+              </a:graphicData>
+            </a:graphic>
+          </wp:inline>
+        </w:drawing>
+      </w:r>
+    </w:p>
+    <w:p>
+      <w:pPr>
+        <w:rPr>
+          <w:sz w:val="24"/>
+          <w:szCs w:val="24"/>
+          <w:lang w:val="en-US"/>
+        </w:rPr>
+      </w:pPr>
+      <w:r>
+        <w:rPr>
+          <w:sz w:val="24"/>
+          <w:szCs w:val="24"/>
+          <w:lang w:val="en-US"/>
+        </w:rPr>
+        <w:drawing>
+          <wp:inline distT="0" distB="0" distL="0" distR="0" wp14:anchorId="5AD9D963" wp14:editId="17B60BCB">
+            <wp:extent cx="5760720" cy="3754120"/>
+            <wp:effectExtent l="0" t="0" r="0" b="0"/>
+            <wp:docPr id="254515855" name="Картина 1"/>
+            <wp:cNvGraphicFramePr>
+              <a:graphicFrameLocks xmlns:a="http://schemas.openxmlformats.org/drawingml/2006/main" noChangeAspect="1"/>
+            </wp:cNvGraphicFramePr>
+            <a:graphic xmlns:a="http://schemas.openxmlformats.org/drawingml/2006/main">
+              <a:graphicData uri="http://schemas.openxmlformats.org/drawingml/2006/picture">
+                <pic:pic xmlns:pic="http://schemas.openxmlformats.org/drawingml/2006/picture">
+                  <pic:nvPicPr>
+                    <pic:cNvPr id="254515855" name=""/>
+                    <pic:cNvPicPr/>
+                  </pic:nvPicPr>
+                  <pic:blipFill>
+                    <a:blip r:embed="rId12"/>
+                    <a:stretch>
+                      <a:fillRect/>
+                    </a:stretch>
+                  </pic:blipFill>
+                  <pic:spPr>
+                    <a:xfrm>
+                      <a:off x="0" y="0"/>
+                      <a:ext cx="5760720" cy="3754120"/>
+                    </a:xfrm>
+                    <a:prstGeom prst="rect">
+                      <a:avLst/>
+                    </a:prstGeom>
+                  </pic:spPr>
+                </pic:pic>
+              </a:graphicData>
+            </a:graphic>
+          </wp:inline>
+        </w:drawing>
+      </w:r>
+    </w:p>
+    <w:p>
+      <w:pPr>
+        <w:rPr>
+          <w:color w:val="FF0000"/>
+          <w:sz w:val="24"/>
+          <w:szCs w:val="24"/>
+          <w:lang w:val="en-US"/>
+        </w:rPr>
+      </w:pPr>
+      <w:r>
+        <w:rPr>
+          <w:color w:val="FF0000"/>
+          <w:sz w:val="24"/>
+          <w:szCs w:val="24"/>
+        </w:rPr>
+        <w:t xml:space="preserve">1. GP = </w:t>
+      </w:r>
+      <w:proofErr w:type="spellStart"/>
+      <w:r>
+        <w:rPr>
+          <w:color w:val="FF0000"/>
+          <w:sz w:val="24"/>
+          <w:szCs w:val="24"/>
+        </w:rPr>
+        <w:t>general-purpose</w:t>
+      </w:r>
+      <w:proofErr w:type="spellEnd"/>
+      <w:r>
+        <w:rPr>
+          <w:color w:val="FF0000"/>
+          <w:sz w:val="24"/>
+          <w:szCs w:val="24"/>
+        </w:rPr>
+        <w:t xml:space="preserve">, PP = </w:t>
+      </w:r>
+      <w:proofErr w:type="spellStart"/>
+      <w:r>
+        <w:rPr>
+          <w:color w:val="FF0000"/>
+          <w:sz w:val="24"/>
+          <w:szCs w:val="24"/>
+        </w:rPr>
+        <w:t>push-pull</w:t>
+      </w:r>
+      <w:proofErr w:type="spellEnd"/>
+      <w:r>
+        <w:rPr>
+          <w:color w:val="FF0000"/>
+          <w:sz w:val="24"/>
+          <w:szCs w:val="24"/>
+        </w:rPr>
+        <w:t xml:space="preserve">, PU = </w:t>
+      </w:r>
+      <w:proofErr w:type="spellStart"/>
+      <w:r>
+        <w:rPr>
+          <w:color w:val="FF0000"/>
+          <w:sz w:val="24"/>
+          <w:szCs w:val="24"/>
+        </w:rPr>
+        <w:t>pull-up</w:t>
+      </w:r>
+      <w:proofErr w:type="spellEnd"/>
+      <w:r>
+        <w:rPr>
+          <w:color w:val="FF0000"/>
+          <w:sz w:val="24"/>
+          <w:szCs w:val="24"/>
+        </w:rPr>
+        <w:t xml:space="preserve">, PD = </w:t>
+      </w:r>
+      <w:proofErr w:type="spellStart"/>
+      <w:r>
+        <w:rPr>
+          <w:color w:val="FF0000"/>
+          <w:sz w:val="24"/>
+          <w:szCs w:val="24"/>
+        </w:rPr>
+        <w:t>pull-down</w:t>
+      </w:r>
+      <w:proofErr w:type="spellEnd"/>
+      <w:r>
+        <w:rPr>
+          <w:color w:val="FF0000"/>
+          <w:sz w:val="24"/>
+          <w:szCs w:val="24"/>
+        </w:rPr>
+        <w:t xml:space="preserve">, OD = </w:t>
+      </w:r>
+      <w:proofErr w:type="spellStart"/>
+      <w:r>
+        <w:rPr>
+          <w:color w:val="FF0000"/>
+          <w:sz w:val="24"/>
+          <w:szCs w:val="24"/>
+        </w:rPr>
+        <w:t>open-drain</w:t>
+      </w:r>
+      <w:proofErr w:type="spellEnd"/>
+      <w:r>
+        <w:rPr>
+          <w:color w:val="FF0000"/>
+          <w:sz w:val="24"/>
+          <w:szCs w:val="24"/>
+        </w:rPr>
+        <w:t xml:space="preserve">, AF = </w:t>
+      </w:r>
+      <w:proofErr w:type="spellStart"/>
+      <w:r>
+        <w:rPr>
+          <w:color w:val="FF0000"/>
+          <w:sz w:val="24"/>
+          <w:szCs w:val="24"/>
+        </w:rPr>
+        <w:t>alternate</w:t>
+      </w:r>
+      <w:proofErr w:type="spellEnd"/>
+      <w:r>
+        <w:rPr>
+          <w:color w:val="FF0000"/>
+          <w:sz w:val="24"/>
+          <w:szCs w:val="24"/>
+        </w:rPr>
+        <w:t xml:space="preserve"> </w:t>
+      </w:r>
+      <w:proofErr w:type="spellStart"/>
+      <w:r>
+        <w:rPr>
+          <w:color w:val="FF0000"/>
+          <w:sz w:val="24"/>
+          <w:szCs w:val="24"/>
+        </w:rPr>
+        <w:t>function</w:t>
+      </w:r>
+      <w:proofErr w:type="spellEnd"/>
     </w:p>
     <w:p>
       <w:pPr>

</xml_diff>

<commit_message>
gpio mode otype ospeed pupd reggisters
</commit_message>
<xml_diff>
--- a/bootup_GPIOD_leds/README_docomentation.docx
+++ b/bootup_GPIOD_leds/README_docomentation.docx
@@ -2749,8 +2749,17 @@
           <w:sz w:val="24"/>
           <w:szCs w:val="24"/>
         </w:rPr>
-        <w:t xml:space="preserve"> Space</w:t>
-      </w:r>
+        <w:t xml:space="preserve"> </w:t>
+      </w:r>
+      <w:proofErr w:type="spellStart"/>
+      <w:r>
+        <w:rPr>
+          <w:sz w:val="24"/>
+          <w:szCs w:val="24"/>
+        </w:rPr>
+        <w:t>Space</w:t>
+      </w:r>
+      <w:proofErr w:type="spellEnd"/>
       <w:r>
         <w:rPr>
           <w:sz w:val="24"/>
@@ -2769,6 +2778,7 @@
       </w:pPr>
       <w:r>
         <w:rPr>
+          <w:noProof/>
           <w:sz w:val="24"/>
           <w:szCs w:val="24"/>
         </w:rPr>
@@ -2941,21 +2951,7 @@
           <w:sz w:val="24"/>
           <w:szCs w:val="24"/>
         </w:rPr>
-        <w:t xml:space="preserve">За 16-те пина 1 на битове </w:t>
-      </w:r>
-      <w:r>
-        <w:rPr>
-          <w:sz w:val="24"/>
-          <w:szCs w:val="24"/>
-        </w:rPr>
-        <w:t xml:space="preserve">(от регистъра) </w:t>
-      </w:r>
-      <w:r>
-        <w:rPr>
-          <w:sz w:val="24"/>
-          <w:szCs w:val="24"/>
-        </w:rPr>
-        <w:t xml:space="preserve"> между </w:t>
+        <w:t xml:space="preserve">За 16-те пина 1 на битове (от регистъра)  между </w:t>
       </w:r>
       <w:r>
         <w:rPr>
@@ -3015,21 +3011,7 @@
           <w:sz w:val="24"/>
           <w:szCs w:val="24"/>
         </w:rPr>
-        <w:t>з</w:t>
-      </w:r>
-      <w:r>
-        <w:rPr>
-          <w:sz w:val="24"/>
-          <w:szCs w:val="24"/>
-        </w:rPr>
-        <w:t xml:space="preserve">а 16-те пина 1 на битове(от регистъра)  между </w:t>
-      </w:r>
-      <w:r>
-        <w:rPr>
-          <w:sz w:val="24"/>
-          <w:szCs w:val="24"/>
-        </w:rPr>
-        <w:t>31</w:t>
+        <w:t>за 16-те пина 1 на битове(от регистъра)  между 31</w:t>
       </w:r>
       <w:r>
         <w:rPr>
@@ -3044,14 +3026,7 @@
           <w:sz w:val="24"/>
           <w:szCs w:val="24"/>
         </w:rPr>
-        <w:t xml:space="preserve">отговаря на </w:t>
-      </w:r>
-      <w:r>
-        <w:rPr>
-          <w:sz w:val="24"/>
-          <w:szCs w:val="24"/>
-        </w:rPr>
-        <w:t>0</w:t>
+        <w:t>отговаря на 0</w:t>
       </w:r>
       <w:r>
         <w:rPr>
@@ -3066,14 +3041,7 @@
           <w:sz w:val="24"/>
           <w:szCs w:val="24"/>
         </w:rPr>
-        <w:t>за дадения пин</w:t>
-      </w:r>
-      <w:r>
-        <w:rPr>
-          <w:sz w:val="24"/>
-          <w:szCs w:val="24"/>
-        </w:rPr>
-        <w:t>.</w:t>
+        <w:t>за дадения пин.</w:t>
       </w:r>
     </w:p>
     <w:p>
@@ -3205,6 +3173,7 @@
       </w:pPr>
       <w:r>
         <w:rPr>
+          <w:noProof/>
           <w:sz w:val="24"/>
           <w:szCs w:val="24"/>
         </w:rPr>
@@ -3295,6 +3264,7 @@
       </w:pPr>
       <w:r>
         <w:rPr>
+          <w:noProof/>
           <w:sz w:val="26"/>
           <w:szCs w:val="26"/>
           <w:lang w:val="en-US"/>
@@ -3395,7 +3365,6 @@
         <w:rPr>
           <w:sz w:val="24"/>
           <w:szCs w:val="24"/>
-          <w:lang w:val="en-US"/>
         </w:rPr>
       </w:pPr>
       <w:r>
@@ -3469,17 +3438,384 @@
         </w:rPr>
         <w:t xml:space="preserve">. </w:t>
       </w:r>
-    </w:p>
-    <w:p>
-      <w:pPr>
-        <w:rPr>
-          <w:sz w:val="24"/>
-          <w:szCs w:val="24"/>
-          <w:lang w:val="en-US"/>
-        </w:rPr>
-      </w:pPr>
-      <w:r>
-        <w:rPr>
+      <w:r>
+        <w:rPr>
+          <w:sz w:val="24"/>
+          <w:szCs w:val="24"/>
+        </w:rPr>
+        <w:t xml:space="preserve">Като, 2 бита от </w:t>
+      </w:r>
+      <w:r>
+        <w:rPr>
+          <w:sz w:val="24"/>
+          <w:szCs w:val="24"/>
+          <w:lang w:val="en-US"/>
+        </w:rPr>
+        <w:t>moder</w:t>
+      </w:r>
+      <w:r>
+        <w:rPr>
+          <w:sz w:val="24"/>
+          <w:szCs w:val="24"/>
+        </w:rPr>
+        <w:t>, 1</w:t>
+      </w:r>
+      <w:r>
+        <w:rPr>
+          <w:sz w:val="24"/>
+          <w:szCs w:val="24"/>
+          <w:lang w:val="en-US"/>
+        </w:rPr>
+        <w:t xml:space="preserve"> bit </w:t>
+      </w:r>
+      <w:r>
+        <w:rPr>
+          <w:sz w:val="24"/>
+          <w:szCs w:val="24"/>
+        </w:rPr>
+        <w:t xml:space="preserve">от </w:t>
+      </w:r>
+      <w:proofErr w:type="spellStart"/>
+      <w:r>
+        <w:rPr>
+          <w:sz w:val="24"/>
+          <w:szCs w:val="24"/>
+          <w:lang w:val="en-US"/>
+        </w:rPr>
+        <w:t>otyper</w:t>
+      </w:r>
+      <w:proofErr w:type="spellEnd"/>
+      <w:r>
+        <w:rPr>
+          <w:sz w:val="24"/>
+          <w:szCs w:val="24"/>
+        </w:rPr>
+        <w:t xml:space="preserve">, 2 бита от </w:t>
+      </w:r>
+      <w:proofErr w:type="spellStart"/>
+      <w:r>
+        <w:rPr>
+          <w:sz w:val="24"/>
+          <w:szCs w:val="24"/>
+          <w:lang w:val="en-US"/>
+        </w:rPr>
+        <w:t>Speedr</w:t>
+      </w:r>
+      <w:proofErr w:type="spellEnd"/>
+      <w:r>
+        <w:rPr>
+          <w:sz w:val="24"/>
+          <w:szCs w:val="24"/>
+        </w:rPr>
+        <w:t xml:space="preserve"> и 2 бита от </w:t>
+      </w:r>
+      <w:proofErr w:type="spellStart"/>
+      <w:r>
+        <w:rPr>
+          <w:sz w:val="24"/>
+          <w:szCs w:val="24"/>
+          <w:lang w:val="en-US"/>
+        </w:rPr>
+        <w:t>pupdr</w:t>
+      </w:r>
+      <w:proofErr w:type="spellEnd"/>
+      <w:r>
+        <w:rPr>
+          <w:sz w:val="24"/>
+          <w:szCs w:val="24"/>
+          <w:lang w:val="en-US"/>
+        </w:rPr>
+        <w:t xml:space="preserve"> </w:t>
+      </w:r>
+      <w:r>
+        <w:rPr>
+          <w:sz w:val="24"/>
+          <w:szCs w:val="24"/>
+        </w:rPr>
+        <w:t>отговарят за 1 пин .</w:t>
+      </w:r>
+    </w:p>
+    <w:p>
+      <w:pPr>
+        <w:rPr>
+          <w:sz w:val="24"/>
+          <w:szCs w:val="24"/>
+          <w:lang w:val="en-US"/>
+        </w:rPr>
+      </w:pPr>
+      <w:r>
+        <w:rPr>
+          <w:sz w:val="24"/>
+          <w:szCs w:val="24"/>
+        </w:rPr>
+        <w:t xml:space="preserve">Пример: ако искаме да настоим пин 12 трябва да работим с </w:t>
+      </w:r>
+      <w:r>
+        <w:rPr>
+          <w:sz w:val="24"/>
+          <w:szCs w:val="24"/>
+          <w:lang w:val="en-US"/>
+        </w:rPr>
+        <w:t>[2</w:t>
+      </w:r>
+      <w:r>
+        <w:rPr>
+          <w:sz w:val="24"/>
+          <w:szCs w:val="24"/>
+        </w:rPr>
+        <w:t>2</w:t>
+      </w:r>
+      <w:r>
+        <w:rPr>
+          <w:sz w:val="24"/>
+          <w:szCs w:val="24"/>
+          <w:lang w:val="en-US"/>
+        </w:rPr>
+        <w:t>; 2</w:t>
+      </w:r>
+      <w:r>
+        <w:rPr>
+          <w:sz w:val="24"/>
+          <w:szCs w:val="24"/>
+        </w:rPr>
+        <w:t>3</w:t>
+      </w:r>
+      <w:r>
+        <w:rPr>
+          <w:sz w:val="24"/>
+          <w:szCs w:val="24"/>
+          <w:lang w:val="en-US"/>
+        </w:rPr>
+        <w:t>]</w:t>
+      </w:r>
+      <w:r>
+        <w:rPr>
+          <w:sz w:val="24"/>
+          <w:szCs w:val="24"/>
+        </w:rPr>
+        <w:t xml:space="preserve"> бит от </w:t>
+      </w:r>
+      <w:r>
+        <w:rPr>
+          <w:sz w:val="24"/>
+          <w:szCs w:val="24"/>
+          <w:lang w:val="en-US"/>
+        </w:rPr>
+        <w:t>moder</w:t>
+      </w:r>
+      <w:r>
+        <w:rPr>
+          <w:sz w:val="24"/>
+          <w:szCs w:val="24"/>
+        </w:rPr>
+        <w:t xml:space="preserve">, </w:t>
+      </w:r>
+      <w:r>
+        <w:rPr>
+          <w:sz w:val="24"/>
+          <w:szCs w:val="24"/>
+          <w:lang w:val="en-US"/>
+        </w:rPr>
+        <w:t>[1</w:t>
+      </w:r>
+      <w:r>
+        <w:rPr>
+          <w:sz w:val="24"/>
+          <w:szCs w:val="24"/>
+        </w:rPr>
+        <w:t>1</w:t>
+      </w:r>
+      <w:r>
+        <w:rPr>
+          <w:sz w:val="24"/>
+          <w:szCs w:val="24"/>
+          <w:lang w:val="en-US"/>
+        </w:rPr>
+        <w:t>]</w:t>
+      </w:r>
+      <w:r>
+        <w:rPr>
+          <w:sz w:val="24"/>
+          <w:szCs w:val="24"/>
+          <w:lang w:val="en-US"/>
+        </w:rPr>
+        <w:t xml:space="preserve"> bit </w:t>
+      </w:r>
+      <w:r>
+        <w:rPr>
+          <w:sz w:val="24"/>
+          <w:szCs w:val="24"/>
+        </w:rPr>
+        <w:t xml:space="preserve">от </w:t>
+      </w:r>
+      <w:proofErr w:type="spellStart"/>
+      <w:r>
+        <w:rPr>
+          <w:sz w:val="24"/>
+          <w:szCs w:val="24"/>
+          <w:lang w:val="en-US"/>
+        </w:rPr>
+        <w:t>otyper</w:t>
+      </w:r>
+      <w:proofErr w:type="spellEnd"/>
+      <w:r>
+        <w:rPr>
+          <w:sz w:val="24"/>
+          <w:szCs w:val="24"/>
+        </w:rPr>
+        <w:t xml:space="preserve">,  </w:t>
+      </w:r>
+      <w:r>
+        <w:rPr>
+          <w:sz w:val="24"/>
+          <w:szCs w:val="24"/>
+          <w:lang w:val="en-US"/>
+        </w:rPr>
+        <w:t>[2</w:t>
+      </w:r>
+      <w:r>
+        <w:rPr>
+          <w:sz w:val="24"/>
+          <w:szCs w:val="24"/>
+        </w:rPr>
+        <w:t>2</w:t>
+      </w:r>
+      <w:r>
+        <w:rPr>
+          <w:sz w:val="24"/>
+          <w:szCs w:val="24"/>
+          <w:lang w:val="en-US"/>
+        </w:rPr>
+        <w:t>; 2</w:t>
+      </w:r>
+      <w:r>
+        <w:rPr>
+          <w:sz w:val="24"/>
+          <w:szCs w:val="24"/>
+        </w:rPr>
+        <w:t>3</w:t>
+      </w:r>
+      <w:r>
+        <w:rPr>
+          <w:sz w:val="24"/>
+          <w:szCs w:val="24"/>
+          <w:lang w:val="en-US"/>
+        </w:rPr>
+        <w:t>]</w:t>
+      </w:r>
+      <w:r>
+        <w:rPr>
+          <w:sz w:val="24"/>
+          <w:szCs w:val="24"/>
+        </w:rPr>
+        <w:t xml:space="preserve"> </w:t>
+      </w:r>
+      <w:r>
+        <w:rPr>
+          <w:sz w:val="24"/>
+          <w:szCs w:val="24"/>
+          <w:lang w:val="en-US"/>
+        </w:rPr>
+        <w:t xml:space="preserve"> </w:t>
+      </w:r>
+      <w:r>
+        <w:rPr>
+          <w:sz w:val="24"/>
+          <w:szCs w:val="24"/>
+        </w:rPr>
+        <w:t xml:space="preserve">бит от </w:t>
+      </w:r>
+      <w:proofErr w:type="spellStart"/>
+      <w:r>
+        <w:rPr>
+          <w:sz w:val="24"/>
+          <w:szCs w:val="24"/>
+          <w:lang w:val="en-US"/>
+        </w:rPr>
+        <w:t>Speedr</w:t>
+      </w:r>
+      <w:proofErr w:type="spellEnd"/>
+      <w:r>
+        <w:rPr>
+          <w:sz w:val="24"/>
+          <w:szCs w:val="24"/>
+        </w:rPr>
+        <w:t xml:space="preserve"> и </w:t>
+      </w:r>
+      <w:r>
+        <w:rPr>
+          <w:sz w:val="24"/>
+          <w:szCs w:val="24"/>
+          <w:lang w:val="en-US"/>
+        </w:rPr>
+        <w:t>[2</w:t>
+      </w:r>
+      <w:r>
+        <w:rPr>
+          <w:sz w:val="24"/>
+          <w:szCs w:val="24"/>
+        </w:rPr>
+        <w:t>2</w:t>
+      </w:r>
+      <w:r>
+        <w:rPr>
+          <w:sz w:val="24"/>
+          <w:szCs w:val="24"/>
+          <w:lang w:val="en-US"/>
+        </w:rPr>
+        <w:t>; 2</w:t>
+      </w:r>
+      <w:r>
+        <w:rPr>
+          <w:sz w:val="24"/>
+          <w:szCs w:val="24"/>
+        </w:rPr>
+        <w:t>3</w:t>
+      </w:r>
+      <w:r>
+        <w:rPr>
+          <w:sz w:val="24"/>
+          <w:szCs w:val="24"/>
+          <w:lang w:val="en-US"/>
+        </w:rPr>
+        <w:t>]</w:t>
+      </w:r>
+      <w:r>
+        <w:rPr>
+          <w:sz w:val="24"/>
+          <w:szCs w:val="24"/>
+        </w:rPr>
+        <w:t xml:space="preserve"> бит от </w:t>
+      </w:r>
+      <w:proofErr w:type="spellStart"/>
+      <w:r>
+        <w:rPr>
+          <w:sz w:val="24"/>
+          <w:szCs w:val="24"/>
+          <w:lang w:val="en-US"/>
+        </w:rPr>
+        <w:t>pupdr</w:t>
+      </w:r>
+      <w:proofErr w:type="spellEnd"/>
+      <w:r>
+        <w:rPr>
+          <w:sz w:val="24"/>
+          <w:szCs w:val="24"/>
+        </w:rPr>
+        <w:t>.</w:t>
+      </w:r>
+    </w:p>
+    <w:p>
+      <w:pPr>
+        <w:rPr>
+          <w:sz w:val="24"/>
+          <w:szCs w:val="24"/>
+          <w:lang w:val="en-US"/>
+        </w:rPr>
+      </w:pPr>
+      <w:r>
+        <w:rPr>
+          <w:noProof/>
           <w:sz w:val="24"/>
           <w:szCs w:val="24"/>
           <w:lang w:val="en-US"/>
@@ -3532,6 +3868,7 @@
       </w:pPr>
       <w:r>
         <w:rPr>
+          <w:noProof/>
           <w:sz w:val="24"/>
           <w:szCs w:val="24"/>
           <w:lang w:val="en-US"/>
@@ -3714,7 +4051,59 @@
         <w:rPr>
           <w:sz w:val="26"/>
           <w:szCs w:val="26"/>
-          <w:lang w:val="en-US"/>
+        </w:rPr>
+      </w:pPr>
+      <w:r>
+        <w:rPr>
+          <w:sz w:val="26"/>
+          <w:szCs w:val="26"/>
+        </w:rPr>
+        <w:t xml:space="preserve">Знаейки тази информация подходът, който можем да предприемем е да , направим функция, която да приема </w:t>
+      </w:r>
+      <w:r>
+        <w:rPr>
+          <w:sz w:val="26"/>
+          <w:szCs w:val="26"/>
+          <w:lang w:val="en-US"/>
+        </w:rPr>
+        <w:t xml:space="preserve">PIN, MODE, PULL, SPEED </w:t>
+      </w:r>
+      <w:r>
+        <w:rPr>
+          <w:sz w:val="26"/>
+          <w:szCs w:val="26"/>
+        </w:rPr>
+        <w:t xml:space="preserve">и </w:t>
+      </w:r>
+      <w:r>
+        <w:rPr>
+          <w:sz w:val="26"/>
+          <w:szCs w:val="26"/>
+          <w:lang w:val="en-US"/>
+        </w:rPr>
+        <w:t>A</w:t>
+      </w:r>
+      <w:r>
+        <w:rPr>
+          <w:sz w:val="26"/>
+          <w:szCs w:val="26"/>
+          <w:lang w:val="en-US"/>
+        </w:rPr>
+        <w:t>LTERNATE</w:t>
+      </w:r>
+      <w:r>
+        <w:rPr>
+          <w:sz w:val="26"/>
+          <w:szCs w:val="26"/>
+        </w:rPr>
+        <w:t xml:space="preserve">  и след изпълнение да ни настой пина . </w:t>
+      </w:r>
+    </w:p>
+    <w:p>
+      <w:pPr>
+        <w:rPr>
+          <w:sz w:val="26"/>
+          <w:szCs w:val="26"/>
         </w:rPr>
       </w:pPr>
     </w:p>

</xml_diff>

<commit_message>
gpio reggisters address book
</commit_message>
<xml_diff>
--- a/bootup_GPIOD_leds/README_docomentation.docx
+++ b/bootup_GPIOD_leds/README_docomentation.docx
@@ -32,106 +32,29 @@
         </w:rPr>
         <w:t xml:space="preserve">на програмата е </w:t>
       </w:r>
-      <w:proofErr w:type="spellStart"/>
       <w:r>
         <w:rPr>
           <w:b/>
           <w:bCs/>
           <w:lang w:val="en-US"/>
         </w:rPr>
-        <w:t>main.c</w:t>
-      </w:r>
-      <w:proofErr w:type="spellEnd"/>
+        <w:t xml:space="preserve">main.c </w:t>
+      </w:r>
       <w:r>
         <w:rPr>
           <w:b/>
           <w:bCs/>
-          <w:lang w:val="en-US"/>
-        </w:rPr>
-        <w:t xml:space="preserve"> </w:t>
+        </w:rPr>
+        <w:t>, който се намира \embedded_systems_exp\bootup_GPIOD_leds\Core\Src</w:t>
       </w:r>
       <w:r>
         <w:rPr>
           <w:b/>
           <w:bCs/>
-        </w:rPr>
-        <w:t>, който се намира \</w:t>
-      </w:r>
-      <w:proofErr w:type="spellStart"/>
-      <w:r>
-        <w:rPr>
-          <w:b/>
-          <w:bCs/>
-        </w:rPr>
-        <w:t>embedded_systems_exp</w:t>
-      </w:r>
-      <w:proofErr w:type="spellEnd"/>
-      <w:r>
-        <w:rPr>
-          <w:b/>
-          <w:bCs/>
-        </w:rPr>
-        <w:t>\</w:t>
-      </w:r>
-      <w:proofErr w:type="spellStart"/>
-      <w:r>
-        <w:rPr>
-          <w:b/>
-          <w:bCs/>
-        </w:rPr>
-        <w:t>bootup_GPIOD_leds</w:t>
-      </w:r>
-      <w:proofErr w:type="spellEnd"/>
-      <w:r>
-        <w:rPr>
-          <w:b/>
-          <w:bCs/>
-        </w:rPr>
-        <w:t>\</w:t>
-      </w:r>
-      <w:proofErr w:type="spellStart"/>
-      <w:r>
-        <w:rPr>
-          <w:b/>
-          <w:bCs/>
-        </w:rPr>
-        <w:t>Core</w:t>
-      </w:r>
-      <w:proofErr w:type="spellEnd"/>
-      <w:r>
-        <w:rPr>
-          <w:b/>
-          <w:bCs/>
-        </w:rPr>
-        <w:t>\</w:t>
-      </w:r>
-      <w:proofErr w:type="spellStart"/>
-      <w:r>
-        <w:rPr>
-          <w:b/>
-          <w:bCs/>
-        </w:rPr>
-        <w:t>Src</w:t>
-      </w:r>
-      <w:proofErr w:type="spellEnd"/>
-      <w:r>
-        <w:rPr>
-          <w:b/>
-          <w:bCs/>
-          <w:lang w:val="en-US"/>
-        </w:rPr>
-        <w:t>\</w:t>
-      </w:r>
-      <w:proofErr w:type="spellStart"/>
-      <w:r>
-        <w:rPr>
-          <w:b/>
-          <w:bCs/>
-          <w:lang w:val="en-US"/>
-        </w:rPr>
-        <w:t>main.c</w:t>
-      </w:r>
-      <w:proofErr w:type="spellEnd"/>
+          <w:lang w:val="en-US"/>
+        </w:rPr>
+        <w:t>\main.c</w:t>
+      </w:r>
     </w:p>
     <w:p>
       <w:r>
@@ -258,21 +181,12 @@
           <w:szCs w:val="26"/>
         </w:rPr>
       </w:pPr>
-      <w:proofErr w:type="spellStart"/>
-      <w:r>
-        <w:rPr>
-          <w:sz w:val="26"/>
-          <w:szCs w:val="26"/>
-        </w:rPr>
-        <w:t>Енейбалне</w:t>
-      </w:r>
-      <w:proofErr w:type="spellEnd"/>
-      <w:r>
-        <w:rPr>
-          <w:sz w:val="26"/>
-          <w:szCs w:val="26"/>
-        </w:rPr>
-        <w:t xml:space="preserve"> клока на порт </w:t>
+      <w:r>
+        <w:rPr>
+          <w:sz w:val="26"/>
+          <w:szCs w:val="26"/>
+        </w:rPr>
+        <w:t xml:space="preserve">Енейбалне клока на порт </w:t>
       </w:r>
       <w:r>
         <w:rPr>
@@ -529,105 +443,31 @@
           <w:sz w:val="26"/>
           <w:szCs w:val="26"/>
         </w:rPr>
-        <w:t xml:space="preserve">който е отговорен за всички системни </w:t>
-      </w:r>
-      <w:proofErr w:type="spellStart"/>
-      <w:r>
-        <w:rPr>
-          <w:sz w:val="26"/>
-          <w:szCs w:val="26"/>
-        </w:rPr>
-        <w:t>клокове</w:t>
-      </w:r>
-      <w:proofErr w:type="spellEnd"/>
-      <w:r>
-        <w:rPr>
-          <w:sz w:val="26"/>
-          <w:szCs w:val="26"/>
-        </w:rPr>
-        <w:t xml:space="preserve"> и </w:t>
-      </w:r>
-      <w:proofErr w:type="spellStart"/>
-      <w:r>
-        <w:rPr>
-          <w:sz w:val="26"/>
-          <w:szCs w:val="26"/>
-        </w:rPr>
-        <w:t>интеръпти</w:t>
-      </w:r>
-      <w:proofErr w:type="spellEnd"/>
-      <w:r>
-        <w:rPr>
-          <w:sz w:val="26"/>
-          <w:szCs w:val="26"/>
-        </w:rPr>
-        <w:t xml:space="preserve"> .</w:t>
-      </w:r>
-    </w:p>
-    <w:p>
-      <w:pPr>
-        <w:rPr>
-          <w:sz w:val="26"/>
-          <w:szCs w:val="26"/>
-          <w:lang w:val="en-US"/>
-        </w:rPr>
-      </w:pPr>
-      <w:proofErr w:type="spellStart"/>
-      <w:r>
-        <w:rPr>
-          <w:sz w:val="26"/>
-          <w:szCs w:val="26"/>
-          <w:lang w:val="en-US"/>
-        </w:rPr>
-        <w:t>Set_bit</w:t>
-      </w:r>
-      <w:proofErr w:type="spellEnd"/>
-      <w:r>
-        <w:rPr>
-          <w:sz w:val="26"/>
-          <w:szCs w:val="26"/>
-          <w:lang w:val="en-US"/>
-        </w:rPr>
-        <w:t xml:space="preserve"> </w:t>
-      </w:r>
-      <w:r>
-        <w:rPr>
-          <w:sz w:val="26"/>
-          <w:szCs w:val="26"/>
-        </w:rPr>
-        <w:t xml:space="preserve">се използва за да напишем 1 на бита от </w:t>
-      </w:r>
-      <w:proofErr w:type="gramStart"/>
-      <w:r>
-        <w:rPr>
-          <w:sz w:val="26"/>
-          <w:szCs w:val="26"/>
-        </w:rPr>
-        <w:t>регистъра  ,</w:t>
-      </w:r>
-      <w:proofErr w:type="gramEnd"/>
-      <w:r>
-        <w:rPr>
-          <w:sz w:val="26"/>
-          <w:szCs w:val="26"/>
-        </w:rPr>
-        <w:t xml:space="preserve"> който </w:t>
-      </w:r>
-      <w:proofErr w:type="spellStart"/>
-      <w:r>
-        <w:rPr>
-          <w:sz w:val="26"/>
-          <w:szCs w:val="26"/>
-        </w:rPr>
-        <w:t>енейбалва</w:t>
-      </w:r>
-      <w:proofErr w:type="spellEnd"/>
-      <w:r>
-        <w:rPr>
-          <w:sz w:val="26"/>
-          <w:szCs w:val="26"/>
-        </w:rPr>
-        <w:t xml:space="preserve"> клока на </w:t>
+        <w:t>който е отговорен за всички системни клокове и интеръпти .</w:t>
+      </w:r>
+    </w:p>
+    <w:p>
+      <w:pPr>
+        <w:rPr>
+          <w:sz w:val="26"/>
+          <w:szCs w:val="26"/>
+          <w:lang w:val="en-US"/>
+        </w:rPr>
+      </w:pPr>
+      <w:r>
+        <w:rPr>
+          <w:sz w:val="26"/>
+          <w:szCs w:val="26"/>
+          <w:lang w:val="en-US"/>
+        </w:rPr>
+        <w:t xml:space="preserve">Set_bit </w:t>
+      </w:r>
+      <w:r>
+        <w:rPr>
+          <w:sz w:val="26"/>
+          <w:szCs w:val="26"/>
+        </w:rPr>
+        <w:t xml:space="preserve">се използва за да напишем 1 на бита от регистъра  , който енейбалва клока на </w:t>
       </w:r>
       <w:r>
         <w:rPr>
@@ -777,23 +617,13 @@
           <w:szCs w:val="26"/>
         </w:rPr>
       </w:pPr>
-      <w:proofErr w:type="spellStart"/>
-      <w:r>
-        <w:rPr>
-          <w:sz w:val="26"/>
-          <w:szCs w:val="26"/>
-          <w:lang w:val="en-US"/>
-        </w:rPr>
-        <w:t>READ_bit</w:t>
-      </w:r>
-      <w:proofErr w:type="spellEnd"/>
-      <w:r>
-        <w:rPr>
-          <w:sz w:val="26"/>
-          <w:szCs w:val="26"/>
-          <w:lang w:val="en-US"/>
-        </w:rPr>
-        <w:t xml:space="preserve"> –</w:t>
+      <w:r>
+        <w:rPr>
+          <w:sz w:val="26"/>
+          <w:szCs w:val="26"/>
+          <w:lang w:val="en-US"/>
+        </w:rPr>
+        <w:t>READ_bit –</w:t>
       </w:r>
       <w:r>
         <w:rPr>
@@ -875,23 +705,7 @@
           <w:sz w:val="26"/>
           <w:szCs w:val="26"/>
         </w:rPr>
-        <w:t xml:space="preserve"> и какви са неговите настройки (за какво са отговорни отделните битове): Той е отговорен за </w:t>
-      </w:r>
-      <w:proofErr w:type="spellStart"/>
-      <w:r>
-        <w:rPr>
-          <w:sz w:val="26"/>
-          <w:szCs w:val="26"/>
-        </w:rPr>
-        <w:t>енейбала</w:t>
-      </w:r>
-      <w:proofErr w:type="spellEnd"/>
-      <w:r>
-        <w:rPr>
-          <w:sz w:val="26"/>
-          <w:szCs w:val="26"/>
-        </w:rPr>
-        <w:t xml:space="preserve"> на доста от периферните устройства,  като например </w:t>
+        <w:t xml:space="preserve"> и какви са неговите настройки (за какво са отговорни отделните битове): Той е отговорен за енейбала на доста от периферните устройства,  като например </w:t>
       </w:r>
       <w:r>
         <w:rPr>
@@ -1062,103 +876,23 @@
           <w:sz w:val="24"/>
           <w:szCs w:val="24"/>
         </w:rPr>
-        <w:t xml:space="preserve">RCC </w:t>
-      </w:r>
-      <w:proofErr w:type="spellStart"/>
-      <w:r>
-        <w:rPr>
-          <w:sz w:val="24"/>
-          <w:szCs w:val="24"/>
-        </w:rPr>
-        <w:t>base</w:t>
-      </w:r>
-      <w:proofErr w:type="spellEnd"/>
-      <w:r>
-        <w:rPr>
-          <w:sz w:val="24"/>
-          <w:szCs w:val="24"/>
-        </w:rPr>
-        <w:t xml:space="preserve"> </w:t>
-      </w:r>
-      <w:proofErr w:type="spellStart"/>
-      <w:r>
-        <w:rPr>
-          <w:sz w:val="24"/>
-          <w:szCs w:val="24"/>
-        </w:rPr>
-        <w:t>address</w:t>
-      </w:r>
-      <w:proofErr w:type="spellEnd"/>
-      <w:r>
-        <w:rPr>
-          <w:sz w:val="24"/>
-          <w:szCs w:val="24"/>
-        </w:rPr>
-        <w:t xml:space="preserve"> = 0x4002 3800</w:t>
-      </w:r>
-    </w:p>
-    <w:p>
-      <w:pPr>
-        <w:rPr>
-          <w:sz w:val="24"/>
-          <w:szCs w:val="24"/>
-          <w:lang w:val="en-US"/>
-        </w:rPr>
-      </w:pPr>
-      <w:r>
-        <w:rPr>
-          <w:sz w:val="24"/>
-          <w:szCs w:val="24"/>
-        </w:rPr>
-        <w:t xml:space="preserve">AHB1ENR </w:t>
-      </w:r>
-      <w:proofErr w:type="spellStart"/>
-      <w:r>
-        <w:rPr>
-          <w:sz w:val="24"/>
-          <w:szCs w:val="24"/>
-        </w:rPr>
-        <w:t>address</w:t>
-      </w:r>
-      <w:proofErr w:type="spellEnd"/>
-      <w:r>
-        <w:rPr>
-          <w:sz w:val="24"/>
-          <w:szCs w:val="24"/>
-        </w:rPr>
-        <w:t xml:space="preserve"> = RCC </w:t>
-      </w:r>
-      <w:proofErr w:type="spellStart"/>
-      <w:r>
-        <w:rPr>
-          <w:sz w:val="24"/>
-          <w:szCs w:val="24"/>
-        </w:rPr>
-        <w:t>base</w:t>
-      </w:r>
-      <w:proofErr w:type="spellEnd"/>
-      <w:r>
-        <w:rPr>
-          <w:sz w:val="24"/>
-          <w:szCs w:val="24"/>
-        </w:rPr>
-        <w:t xml:space="preserve"> </w:t>
-      </w:r>
-      <w:proofErr w:type="spellStart"/>
-      <w:r>
-        <w:rPr>
-          <w:sz w:val="24"/>
-          <w:szCs w:val="24"/>
-        </w:rPr>
-        <w:t>address</w:t>
-      </w:r>
-      <w:proofErr w:type="spellEnd"/>
-      <w:r>
-        <w:rPr>
-          <w:sz w:val="24"/>
-          <w:szCs w:val="24"/>
-        </w:rPr>
-        <w:t xml:space="preserve"> + 0x30 = 0x4002 3830</w:t>
+        <w:t>RCC base address = 0x4002 3800</w:t>
+      </w:r>
+    </w:p>
+    <w:p>
+      <w:pPr>
+        <w:rPr>
+          <w:sz w:val="24"/>
+          <w:szCs w:val="24"/>
+          <w:lang w:val="en-US"/>
+        </w:rPr>
+      </w:pPr>
+      <w:r>
+        <w:rPr>
+          <w:sz w:val="24"/>
+          <w:szCs w:val="24"/>
+        </w:rPr>
+        <w:t>AHB1ENR address = RCC base address + 0x30 = 0x4002 3830</w:t>
       </w:r>
     </w:p>
     <w:p>
@@ -1191,25 +925,7 @@
           <w:szCs w:val="24"/>
           <w:lang w:val="en-US"/>
         </w:rPr>
-        <w:t xml:space="preserve">    RCC-&gt;AHB1enr | </w:t>
-      </w:r>
-      <w:proofErr w:type="gramStart"/>
-      <w:r>
-        <w:rPr>
-          <w:sz w:val="24"/>
-          <w:szCs w:val="24"/>
-          <w:lang w:val="en-US"/>
-        </w:rPr>
-        <w:t>=  (</w:t>
-      </w:r>
-      <w:proofErr w:type="gramEnd"/>
-      <w:r>
-        <w:rPr>
-          <w:sz w:val="24"/>
-          <w:szCs w:val="24"/>
-          <w:lang w:val="en-US"/>
-        </w:rPr>
-        <w:t xml:space="preserve">1&lt;&lt;3) </w:t>
+        <w:t xml:space="preserve">    RCC-&gt;AHB1enr | =  (1&lt;&lt;3) </w:t>
       </w:r>
     </w:p>
     <w:p>
@@ -1319,21 +1035,12 @@
           <w:szCs w:val="24"/>
         </w:rPr>
       </w:pPr>
-      <w:proofErr w:type="spellStart"/>
-      <w:r>
-        <w:rPr>
-          <w:sz w:val="24"/>
-          <w:szCs w:val="24"/>
-        </w:rPr>
-        <w:t>HAL_GPIO_WritePin</w:t>
-      </w:r>
-      <w:proofErr w:type="spellEnd"/>
-      <w:r>
-        <w:rPr>
-          <w:sz w:val="24"/>
-          <w:szCs w:val="24"/>
-        </w:rPr>
-        <w:t>(GPIOD, LD4_Pin|LD3_Pin|LD5_Pin|LD6_Pin,</w:t>
+      <w:r>
+        <w:rPr>
+          <w:sz w:val="24"/>
+          <w:szCs w:val="24"/>
+        </w:rPr>
+        <w:t>HAL_GPIO_WritePin(GPIOD, LD4_Pin|LD3_Pin|LD5_Pin|LD6_Pin,</w:t>
       </w:r>
       <w:r>
         <w:rPr>
@@ -1385,23 +1092,7 @@
           <w:sz w:val="26"/>
           <w:szCs w:val="26"/>
         </w:rPr>
-        <w:t xml:space="preserve">За целта трябва да разгледаме функцията  </w:t>
-      </w:r>
-      <w:proofErr w:type="spellStart"/>
-      <w:r>
-        <w:rPr>
-          <w:sz w:val="26"/>
-          <w:szCs w:val="26"/>
-        </w:rPr>
-        <w:t>HAL_GPIO_WritePin</w:t>
-      </w:r>
-      <w:proofErr w:type="spellEnd"/>
-      <w:r>
-        <w:rPr>
-          <w:sz w:val="26"/>
-          <w:szCs w:val="26"/>
-        </w:rPr>
-        <w:t xml:space="preserve"> : </w:t>
+        <w:t xml:space="preserve">За целта трябва да разгледаме функцията  HAL_GPIO_WritePin : </w:t>
       </w:r>
     </w:p>
     <w:p>
@@ -1435,7 +1126,6 @@
           <w:szCs w:val="24"/>
         </w:rPr>
       </w:pPr>
-      <w:proofErr w:type="spellStart"/>
       <w:r>
         <w:rPr>
           <w:b/>
@@ -1445,7 +1135,6 @@
         </w:rPr>
         <w:t>void</w:t>
       </w:r>
-      <w:proofErr w:type="spellEnd"/>
       <w:r>
         <w:rPr>
           <w:sz w:val="24"/>
@@ -1453,7 +1142,6 @@
         </w:rPr>
         <w:t xml:space="preserve"> </w:t>
       </w:r>
-      <w:proofErr w:type="spellStart"/>
       <w:r>
         <w:rPr>
           <w:b/>
@@ -1463,164 +1151,42 @@
         </w:rPr>
         <w:t>write_pin</w:t>
       </w:r>
-      <w:proofErr w:type="spellEnd"/>
-      <w:r>
-        <w:rPr>
-          <w:sz w:val="24"/>
-          <w:szCs w:val="24"/>
-        </w:rPr>
-        <w:t>(</w:t>
-      </w:r>
-      <w:proofErr w:type="spellStart"/>
-      <w:r>
-        <w:rPr>
-          <w:sz w:val="24"/>
-          <w:szCs w:val="24"/>
-        </w:rPr>
-        <w:t>GPIO_TypeDef</w:t>
-      </w:r>
-      <w:proofErr w:type="spellEnd"/>
-      <w:r>
-        <w:rPr>
-          <w:sz w:val="24"/>
-          <w:szCs w:val="24"/>
-        </w:rPr>
-        <w:t xml:space="preserve">* </w:t>
-      </w:r>
-      <w:proofErr w:type="spellStart"/>
-      <w:r>
-        <w:rPr>
-          <w:sz w:val="24"/>
-          <w:szCs w:val="24"/>
-        </w:rPr>
-        <w:t>GPIOx</w:t>
-      </w:r>
-      <w:proofErr w:type="spellEnd"/>
-      <w:r>
-        <w:rPr>
-          <w:sz w:val="24"/>
-          <w:szCs w:val="24"/>
-        </w:rPr>
-        <w:t xml:space="preserve">, uint16_t </w:t>
-      </w:r>
-      <w:proofErr w:type="spellStart"/>
-      <w:r>
-        <w:rPr>
-          <w:sz w:val="24"/>
-          <w:szCs w:val="24"/>
-        </w:rPr>
-        <w:t>GPIO_Pin</w:t>
-      </w:r>
-      <w:proofErr w:type="spellEnd"/>
-      <w:r>
-        <w:rPr>
-          <w:sz w:val="24"/>
-          <w:szCs w:val="24"/>
-        </w:rPr>
-        <w:t xml:space="preserve">, </w:t>
-      </w:r>
-      <w:proofErr w:type="spellStart"/>
-      <w:r>
-        <w:rPr>
-          <w:sz w:val="24"/>
-          <w:szCs w:val="24"/>
-        </w:rPr>
-        <w:t>GPIO_PinState</w:t>
-      </w:r>
-      <w:proofErr w:type="spellEnd"/>
-      <w:r>
-        <w:rPr>
-          <w:sz w:val="24"/>
-          <w:szCs w:val="24"/>
-        </w:rPr>
-        <w:t xml:space="preserve"> </w:t>
-      </w:r>
-      <w:proofErr w:type="spellStart"/>
-      <w:r>
-        <w:rPr>
-          <w:sz w:val="24"/>
-          <w:szCs w:val="24"/>
-        </w:rPr>
-        <w:t>PinState</w:t>
-      </w:r>
-      <w:proofErr w:type="spellEnd"/>
-      <w:r>
-        <w:rPr>
-          <w:sz w:val="24"/>
-          <w:szCs w:val="24"/>
-        </w:rPr>
-        <w:t>);</w:t>
-      </w:r>
-    </w:p>
-    <w:p>
-      <w:pPr>
-        <w:rPr>
-          <w:sz w:val="26"/>
-          <w:szCs w:val="26"/>
-        </w:rPr>
-      </w:pPr>
-      <w:r>
-        <w:rPr>
-          <w:sz w:val="26"/>
-          <w:szCs w:val="26"/>
-        </w:rPr>
-        <w:t xml:space="preserve">в </w:t>
-      </w:r>
-      <w:proofErr w:type="spellStart"/>
-      <w:r>
-        <w:rPr>
-          <w:sz w:val="26"/>
-          <w:szCs w:val="26"/>
-        </w:rPr>
-        <w:t>тяловто</w:t>
-      </w:r>
-      <w:proofErr w:type="spellEnd"/>
-      <w:r>
-        <w:rPr>
-          <w:sz w:val="26"/>
-          <w:szCs w:val="26"/>
-        </w:rPr>
-        <w:t xml:space="preserve"> на функцията трябва да проверим дали получените данни са валидни: </w:t>
-      </w:r>
-    </w:p>
-    <w:p>
-      <w:pPr>
-        <w:rPr>
-          <w:sz w:val="24"/>
-          <w:szCs w:val="24"/>
-        </w:rPr>
-      </w:pPr>
-      <w:proofErr w:type="spellStart"/>
-      <w:r>
-        <w:rPr>
-          <w:sz w:val="24"/>
-          <w:szCs w:val="24"/>
-        </w:rPr>
-        <w:t>assert_param</w:t>
-      </w:r>
-      <w:proofErr w:type="spellEnd"/>
-      <w:r>
-        <w:rPr>
-          <w:sz w:val="24"/>
-          <w:szCs w:val="24"/>
-        </w:rPr>
-        <w:t>(IS_GPIO_PIN(</w:t>
-      </w:r>
-      <w:proofErr w:type="spellStart"/>
-      <w:r>
-        <w:rPr>
-          <w:sz w:val="24"/>
-          <w:szCs w:val="24"/>
-        </w:rPr>
-        <w:t>GPIO_Pin</w:t>
-      </w:r>
-      <w:proofErr w:type="spellEnd"/>
-      <w:r>
-        <w:rPr>
-          <w:sz w:val="24"/>
-          <w:szCs w:val="24"/>
-        </w:rPr>
-        <w:t>));</w:t>
+      <w:r>
+        <w:rPr>
+          <w:sz w:val="24"/>
+          <w:szCs w:val="24"/>
+        </w:rPr>
+        <w:t>(GPIO_TypeDef* GPIOx, uint16_t GPIO_Pin, GPIO_PinState PinState);</w:t>
+      </w:r>
+    </w:p>
+    <w:p>
+      <w:pPr>
+        <w:rPr>
+          <w:sz w:val="26"/>
+          <w:szCs w:val="26"/>
+        </w:rPr>
+      </w:pPr>
+      <w:r>
+        <w:rPr>
+          <w:sz w:val="26"/>
+          <w:szCs w:val="26"/>
+        </w:rPr>
+        <w:t xml:space="preserve">в тяловто на функцията трябва да проверим дали получените данни са валидни: </w:t>
+      </w:r>
+    </w:p>
+    <w:p>
+      <w:pPr>
+        <w:rPr>
+          <w:sz w:val="24"/>
+          <w:szCs w:val="24"/>
+        </w:rPr>
+      </w:pPr>
+      <w:r>
+        <w:rPr>
+          <w:sz w:val="24"/>
+          <w:szCs w:val="24"/>
+        </w:rPr>
+        <w:t>assert_param(IS_GPIO_PIN(GPIO_Pin));</w:t>
       </w:r>
       <w:r>
         <w:rPr>
@@ -1643,63 +1209,22 @@
           <w:sz w:val="24"/>
           <w:szCs w:val="24"/>
         </w:rPr>
-        <w:t xml:space="preserve">  </w:t>
-      </w:r>
-      <w:proofErr w:type="spellStart"/>
-      <w:r>
-        <w:rPr>
-          <w:sz w:val="24"/>
-          <w:szCs w:val="24"/>
-        </w:rPr>
-        <w:t>assert_param</w:t>
-      </w:r>
-      <w:proofErr w:type="spellEnd"/>
-      <w:r>
-        <w:rPr>
-          <w:sz w:val="24"/>
-          <w:szCs w:val="24"/>
-        </w:rPr>
-        <w:t>(IS_GPIO_PIN_ACTION(</w:t>
-      </w:r>
-      <w:proofErr w:type="spellStart"/>
-      <w:r>
-        <w:rPr>
-          <w:sz w:val="24"/>
-          <w:szCs w:val="24"/>
-        </w:rPr>
-        <w:t>PinState</w:t>
-      </w:r>
-      <w:proofErr w:type="spellEnd"/>
-      <w:r>
-        <w:rPr>
-          <w:sz w:val="24"/>
-          <w:szCs w:val="24"/>
-        </w:rPr>
-        <w:t>));</w:t>
-      </w:r>
-    </w:p>
-    <w:p>
-      <w:pPr>
-        <w:rPr>
-          <w:sz w:val="26"/>
-          <w:szCs w:val="26"/>
-        </w:rPr>
-      </w:pPr>
-      <w:proofErr w:type="spellStart"/>
-      <w:r>
-        <w:rPr>
-          <w:sz w:val="26"/>
-          <w:szCs w:val="26"/>
-        </w:rPr>
-        <w:t>assert_param</w:t>
-      </w:r>
-      <w:proofErr w:type="spellEnd"/>
-      <w:r>
-        <w:rPr>
-          <w:sz w:val="26"/>
-          <w:szCs w:val="26"/>
-        </w:rPr>
-        <w:t xml:space="preserve">  - работи като връща </w:t>
+        <w:t xml:space="preserve">  assert_param(IS_GPIO_PIN_ACTION(PinState));</w:t>
+      </w:r>
+    </w:p>
+    <w:p>
+      <w:pPr>
+        <w:rPr>
+          <w:sz w:val="26"/>
+          <w:szCs w:val="26"/>
+        </w:rPr>
+      </w:pPr>
+      <w:r>
+        <w:rPr>
+          <w:sz w:val="26"/>
+          <w:szCs w:val="26"/>
+        </w:rPr>
+        <w:t xml:space="preserve">assert_param  - работи като връща </w:t>
       </w:r>
       <w:r>
         <w:rPr>
@@ -1714,23 +1239,7 @@
           <w:sz w:val="26"/>
           <w:szCs w:val="26"/>
         </w:rPr>
-        <w:t xml:space="preserve">за правилни данни и при грешни </w:t>
-      </w:r>
-      <w:proofErr w:type="spellStart"/>
-      <w:r>
-        <w:rPr>
-          <w:sz w:val="26"/>
-          <w:szCs w:val="26"/>
-        </w:rPr>
-        <w:t>поинтер</w:t>
-      </w:r>
-      <w:proofErr w:type="spellEnd"/>
-      <w:r>
-        <w:rPr>
-          <w:sz w:val="26"/>
-          <w:szCs w:val="26"/>
-        </w:rPr>
-        <w:t xml:space="preserve"> към файла с грешни данни и </w:t>
+        <w:t xml:space="preserve">за правилни данни и при грешни поинтер към файла с грешни данни и </w:t>
       </w:r>
       <w:r>
         <w:rPr>
@@ -1808,57 +1317,8 @@
           <w:sz w:val="24"/>
           <w:szCs w:val="24"/>
         </w:rPr>
-        <w:t xml:space="preserve"> </w:t>
-      </w:r>
-      <w:proofErr w:type="spellStart"/>
-      <w:r>
-        <w:rPr>
-          <w:sz w:val="24"/>
-          <w:szCs w:val="24"/>
-        </w:rPr>
-        <w:t>assert_param</w:t>
-      </w:r>
-      <w:proofErr w:type="spellEnd"/>
-      <w:r>
-        <w:rPr>
-          <w:sz w:val="24"/>
-          <w:szCs w:val="24"/>
-        </w:rPr>
-        <w:t>(</w:t>
-      </w:r>
-      <w:proofErr w:type="spellStart"/>
-      <w:r>
-        <w:rPr>
-          <w:sz w:val="24"/>
-          <w:szCs w:val="24"/>
-        </w:rPr>
-        <w:t>expr</w:t>
-      </w:r>
-      <w:proofErr w:type="spellEnd"/>
-      <w:r>
-        <w:rPr>
-          <w:sz w:val="24"/>
-          <w:szCs w:val="24"/>
-        </w:rPr>
-        <w:t>) ((</w:t>
-      </w:r>
-      <w:proofErr w:type="spellStart"/>
-      <w:r>
-        <w:rPr>
-          <w:sz w:val="24"/>
-          <w:szCs w:val="24"/>
-        </w:rPr>
-        <w:t>expr</w:t>
-      </w:r>
-      <w:proofErr w:type="spellEnd"/>
-      <w:r>
-        <w:rPr>
-          <w:sz w:val="24"/>
-          <w:szCs w:val="24"/>
-        </w:rPr>
-        <w:t>) ? (</w:t>
-      </w:r>
-      <w:proofErr w:type="spellStart"/>
+        <w:t xml:space="preserve"> assert_param(expr) ((expr) ? (</w:t>
+      </w:r>
       <w:r>
         <w:rPr>
           <w:b/>
@@ -1868,29 +1328,12 @@
         </w:rPr>
         <w:t>void</w:t>
       </w:r>
-      <w:proofErr w:type="spellEnd"/>
-      <w:r>
-        <w:rPr>
-          <w:sz w:val="24"/>
-          <w:szCs w:val="24"/>
-        </w:rPr>
-        <w:t xml:space="preserve">)0U : </w:t>
-      </w:r>
-      <w:proofErr w:type="spellStart"/>
-      <w:r>
-        <w:rPr>
-          <w:sz w:val="24"/>
-          <w:szCs w:val="24"/>
-        </w:rPr>
-        <w:t>assert_failed</w:t>
-      </w:r>
-      <w:proofErr w:type="spellEnd"/>
-      <w:r>
-        <w:rPr>
-          <w:sz w:val="24"/>
-          <w:szCs w:val="24"/>
-        </w:rPr>
-        <w:t>((uint8_t *)__FILE__, __LINE__))</w:t>
+      <w:r>
+        <w:rPr>
+          <w:sz w:val="24"/>
+          <w:szCs w:val="24"/>
+        </w:rPr>
+        <w:t>)0U : assert_failed((uint8_t *)__FILE__, __LINE__))</w:t>
       </w:r>
     </w:p>
     <w:p>
@@ -1915,7 +1358,6 @@
         </w:rPr>
         <w:t xml:space="preserve">  </w:t>
       </w:r>
-      <w:proofErr w:type="spellStart"/>
       <w:r>
         <w:rPr>
           <w:b/>
@@ -1925,61 +1367,12 @@
         </w:rPr>
         <w:t>void</w:t>
       </w:r>
-      <w:proofErr w:type="spellEnd"/>
-      <w:r>
-        <w:rPr>
-          <w:sz w:val="24"/>
-          <w:szCs w:val="24"/>
-        </w:rPr>
-        <w:t xml:space="preserve"> </w:t>
-      </w:r>
-      <w:proofErr w:type="spellStart"/>
-      <w:r>
-        <w:rPr>
-          <w:sz w:val="24"/>
-          <w:szCs w:val="24"/>
-        </w:rPr>
-        <w:t>assert_failed</w:t>
-      </w:r>
-      <w:proofErr w:type="spellEnd"/>
-      <w:r>
-        <w:rPr>
-          <w:sz w:val="24"/>
-          <w:szCs w:val="24"/>
-        </w:rPr>
-        <w:t xml:space="preserve">(uint8_t* </w:t>
-      </w:r>
-      <w:proofErr w:type="spellStart"/>
-      <w:r>
-        <w:rPr>
-          <w:sz w:val="24"/>
-          <w:szCs w:val="24"/>
-        </w:rPr>
-        <w:t>file</w:t>
-      </w:r>
-      <w:proofErr w:type="spellEnd"/>
-      <w:r>
-        <w:rPr>
-          <w:sz w:val="24"/>
-          <w:szCs w:val="24"/>
-        </w:rPr>
-        <w:t xml:space="preserve">, uint32_t </w:t>
-      </w:r>
-      <w:proofErr w:type="spellStart"/>
-      <w:r>
-        <w:rPr>
-          <w:sz w:val="24"/>
-          <w:szCs w:val="24"/>
-        </w:rPr>
-        <w:t>line</w:t>
-      </w:r>
-      <w:proofErr w:type="spellEnd"/>
-      <w:r>
-        <w:rPr>
-          <w:sz w:val="24"/>
-          <w:szCs w:val="24"/>
-        </w:rPr>
-        <w:t>);</w:t>
+      <w:r>
+        <w:rPr>
+          <w:sz w:val="24"/>
+          <w:szCs w:val="24"/>
+        </w:rPr>
+        <w:t xml:space="preserve"> assert_failed(uint8_t* file, uint32_t line);</w:t>
       </w:r>
     </w:p>
     <w:p>
@@ -2027,41 +1420,8 @@
           <w:sz w:val="24"/>
           <w:szCs w:val="24"/>
         </w:rPr>
-        <w:t xml:space="preserve"> </w:t>
-      </w:r>
-      <w:proofErr w:type="spellStart"/>
-      <w:r>
-        <w:rPr>
-          <w:sz w:val="24"/>
-          <w:szCs w:val="24"/>
-        </w:rPr>
-        <w:t>assert_param</w:t>
-      </w:r>
-      <w:proofErr w:type="spellEnd"/>
-      <w:r>
-        <w:rPr>
-          <w:sz w:val="24"/>
-          <w:szCs w:val="24"/>
-        </w:rPr>
-        <w:t>(</w:t>
-      </w:r>
-      <w:proofErr w:type="spellStart"/>
-      <w:r>
-        <w:rPr>
-          <w:sz w:val="24"/>
-          <w:szCs w:val="24"/>
-        </w:rPr>
-        <w:t>expr</w:t>
-      </w:r>
-      <w:proofErr w:type="spellEnd"/>
-      <w:r>
-        <w:rPr>
-          <w:sz w:val="24"/>
-          <w:szCs w:val="24"/>
-        </w:rPr>
-        <w:t>) ((</w:t>
-      </w:r>
-      <w:proofErr w:type="spellStart"/>
+        <w:t xml:space="preserve"> assert_param(expr) ((</w:t>
+      </w:r>
       <w:r>
         <w:rPr>
           <w:b/>
@@ -2071,7 +1431,6 @@
         </w:rPr>
         <w:t>void</w:t>
       </w:r>
-      <w:proofErr w:type="spellEnd"/>
       <w:r>
         <w:rPr>
           <w:sz w:val="24"/>
@@ -2125,7 +1484,6 @@
         </w:rPr>
         <w:t xml:space="preserve"> Тук също е интересен подхода със функцията </w:t>
       </w:r>
-      <w:proofErr w:type="spellStart"/>
       <w:r>
         <w:rPr>
           <w:b/>
@@ -2135,29 +1493,12 @@
         </w:rPr>
         <w:t>void</w:t>
       </w:r>
-      <w:proofErr w:type="spellEnd"/>
-      <w:r>
-        <w:rPr>
-          <w:sz w:val="26"/>
-          <w:szCs w:val="26"/>
-        </w:rPr>
-        <w:t xml:space="preserve"> </w:t>
-      </w:r>
-      <w:proofErr w:type="spellStart"/>
-      <w:r>
-        <w:rPr>
-          <w:sz w:val="26"/>
-          <w:szCs w:val="26"/>
-        </w:rPr>
-        <w:t>assert_failed</w:t>
-      </w:r>
-      <w:proofErr w:type="spellEnd"/>
-      <w:r>
-        <w:rPr>
-          <w:sz w:val="26"/>
-          <w:szCs w:val="26"/>
-        </w:rPr>
-        <w:t xml:space="preserve">() тук тя е използвана като функция </w:t>
+      <w:r>
+        <w:rPr>
+          <w:sz w:val="26"/>
+          <w:szCs w:val="26"/>
+        </w:rPr>
+        <w:t xml:space="preserve"> assert_failed() тук тя е използвана като функция </w:t>
       </w:r>
       <w:r>
         <w:rPr>
@@ -2172,39 +1513,7 @@
           <w:sz w:val="26"/>
           <w:szCs w:val="26"/>
         </w:rPr>
-        <w:t xml:space="preserve">, казваме на компилатора, че тази функция трябва да се изпълни, но </w:t>
-      </w:r>
-      <w:proofErr w:type="spellStart"/>
-      <w:r>
-        <w:rPr>
-          <w:sz w:val="26"/>
-          <w:szCs w:val="26"/>
-        </w:rPr>
-        <w:t>селд</w:t>
-      </w:r>
-      <w:proofErr w:type="spellEnd"/>
-      <w:r>
-        <w:rPr>
-          <w:sz w:val="26"/>
-          <w:szCs w:val="26"/>
-        </w:rPr>
-        <w:t xml:space="preserve"> като </w:t>
-      </w:r>
-      <w:proofErr w:type="spellStart"/>
-      <w:r>
-        <w:rPr>
-          <w:sz w:val="26"/>
-          <w:szCs w:val="26"/>
-        </w:rPr>
-        <w:t>ръннем</w:t>
-      </w:r>
-      <w:proofErr w:type="spellEnd"/>
-      <w:r>
-        <w:rPr>
-          <w:sz w:val="26"/>
-          <w:szCs w:val="26"/>
-        </w:rPr>
-        <w:t xml:space="preserve"> кода (съответно ако ще я използваме трябва и да я дефинираме</w:t>
+        <w:t>, казваме на компилатора, че тази функция трябва да се изпълни, но селд като ръннем кода (съответно ако ще я използваме трябва и да я дефинираме</w:t>
       </w:r>
       <w:r>
         <w:rPr>
@@ -2390,18 +1699,8 @@
           <w:szCs w:val="26"/>
           <w:lang w:val="en-US"/>
         </w:rPr>
-        <w:t xml:space="preserve">port set/reset </w:t>
-      </w:r>
-      <w:proofErr w:type="spellStart"/>
-      <w:r>
-        <w:rPr>
-          <w:sz w:val="26"/>
-          <w:szCs w:val="26"/>
-          <w:lang w:val="en-US"/>
-        </w:rPr>
-        <w:t>reggister</w:t>
-      </w:r>
-      <w:proofErr w:type="spellEnd"/>
+        <w:t>port set/reset reggister</w:t>
+      </w:r>
       <w:r>
         <w:rPr>
           <w:sz w:val="26"/>
@@ -2433,7 +1732,6 @@
         </w:rPr>
         <w:t xml:space="preserve"> </w:t>
       </w:r>
-      <w:proofErr w:type="spellStart"/>
       <w:r>
         <w:rPr>
           <w:b/>
@@ -2443,29 +1741,12 @@
         </w:rPr>
         <w:t>if</w:t>
       </w:r>
-      <w:proofErr w:type="spellEnd"/>
-      <w:r>
-        <w:rPr>
-          <w:sz w:val="26"/>
-          <w:szCs w:val="26"/>
-        </w:rPr>
-        <w:t>(</w:t>
-      </w:r>
-      <w:proofErr w:type="spellStart"/>
-      <w:r>
-        <w:rPr>
-          <w:sz w:val="26"/>
-          <w:szCs w:val="26"/>
-        </w:rPr>
-        <w:t>PinState</w:t>
-      </w:r>
-      <w:proofErr w:type="spellEnd"/>
-      <w:r>
-        <w:rPr>
-          <w:sz w:val="26"/>
-          <w:szCs w:val="26"/>
-        </w:rPr>
-        <w:t xml:space="preserve"> != </w:t>
+      <w:r>
+        <w:rPr>
+          <w:sz w:val="26"/>
+          <w:szCs w:val="26"/>
+        </w:rPr>
+        <w:t xml:space="preserve">(PinState != </w:t>
       </w:r>
       <w:r>
         <w:rPr>
@@ -2519,39 +1800,7 @@
           <w:szCs w:val="24"/>
         </w:rPr>
         <w:tab/>
-        <w:t xml:space="preserve">    </w:t>
-      </w:r>
-      <w:proofErr w:type="spellStart"/>
-      <w:r>
-        <w:rPr>
-          <w:sz w:val="24"/>
-          <w:szCs w:val="24"/>
-        </w:rPr>
-        <w:t>GPIOx</w:t>
-      </w:r>
-      <w:proofErr w:type="spellEnd"/>
-      <w:r>
-        <w:rPr>
-          <w:sz w:val="24"/>
-          <w:szCs w:val="24"/>
-        </w:rPr>
-        <w:t xml:space="preserve">-&gt;BSRR = </w:t>
-      </w:r>
-      <w:proofErr w:type="spellStart"/>
-      <w:r>
-        <w:rPr>
-          <w:sz w:val="24"/>
-          <w:szCs w:val="24"/>
-        </w:rPr>
-        <w:t>GPIO_Pin</w:t>
-      </w:r>
-      <w:proofErr w:type="spellEnd"/>
-      <w:r>
-        <w:rPr>
-          <w:sz w:val="24"/>
-          <w:szCs w:val="24"/>
-        </w:rPr>
-        <w:t>;</w:t>
+        <w:t xml:space="preserve">    GPIOx-&gt;BSRR = GPIO_Pin;</w:t>
       </w:r>
     </w:p>
     <w:p>
@@ -2585,7 +1834,6 @@
         <w:tab/>
         <w:t xml:space="preserve">  </w:t>
       </w:r>
-      <w:proofErr w:type="spellStart"/>
       <w:r>
         <w:rPr>
           <w:b/>
@@ -2595,7 +1843,6 @@
         </w:rPr>
         <w:t>else</w:t>
       </w:r>
-      <w:proofErr w:type="spellEnd"/>
     </w:p>
     <w:p>
       <w:pPr>
@@ -2626,39 +1873,7 @@
           <w:szCs w:val="24"/>
         </w:rPr>
         <w:tab/>
-        <w:t xml:space="preserve">    </w:t>
-      </w:r>
-      <w:proofErr w:type="spellStart"/>
-      <w:r>
-        <w:rPr>
-          <w:sz w:val="24"/>
-          <w:szCs w:val="24"/>
-        </w:rPr>
-        <w:t>GPIOx</w:t>
-      </w:r>
-      <w:proofErr w:type="spellEnd"/>
-      <w:r>
-        <w:rPr>
-          <w:sz w:val="24"/>
-          <w:szCs w:val="24"/>
-        </w:rPr>
-        <w:t>-&gt;BSRR = (uint32_t)</w:t>
-      </w:r>
-      <w:proofErr w:type="spellStart"/>
-      <w:r>
-        <w:rPr>
-          <w:sz w:val="24"/>
-          <w:szCs w:val="24"/>
-        </w:rPr>
-        <w:t>GPIO_Pin</w:t>
-      </w:r>
-      <w:proofErr w:type="spellEnd"/>
-      <w:r>
-        <w:rPr>
-          <w:sz w:val="24"/>
-          <w:szCs w:val="24"/>
-        </w:rPr>
-        <w:t xml:space="preserve"> &lt;&lt; 16U;</w:t>
+        <w:t xml:space="preserve">    GPIOx-&gt;BSRR = (uint32_t)GPIO_Pin &lt;&lt; 16U;</w:t>
       </w:r>
     </w:p>
     <w:p>
@@ -2694,23 +1909,13 @@
         <w:lastRenderedPageBreak/>
         <w:t xml:space="preserve">Нека обсъдим какво правят отделните регистри и кои са те в една структура </w:t>
       </w:r>
-      <w:proofErr w:type="spellStart"/>
-      <w:r>
-        <w:rPr>
-          <w:sz w:val="24"/>
-          <w:szCs w:val="24"/>
-          <w:lang w:val="en-US"/>
-        </w:rPr>
-        <w:t>GPIOx</w:t>
-      </w:r>
-      <w:proofErr w:type="spellEnd"/>
-      <w:r>
-        <w:rPr>
-          <w:sz w:val="24"/>
-          <w:szCs w:val="24"/>
-          <w:lang w:val="en-US"/>
-        </w:rPr>
-        <w:t xml:space="preserve"> : </w:t>
+      <w:r>
+        <w:rPr>
+          <w:sz w:val="24"/>
+          <w:szCs w:val="24"/>
+          <w:lang w:val="en-US"/>
+        </w:rPr>
+        <w:t xml:space="preserve">GPIOx : </w:t>
       </w:r>
     </w:p>
     <w:p>
@@ -2735,31 +1940,13 @@
         </w:rPr>
         <w:t xml:space="preserve">memory mapped </w:t>
       </w:r>
-      <w:proofErr w:type="spellStart"/>
-      <w:r>
-        <w:rPr>
-          <w:sz w:val="24"/>
-          <w:szCs w:val="24"/>
-        </w:rPr>
-        <w:t>Peripheral</w:t>
-      </w:r>
-      <w:proofErr w:type="spellEnd"/>
-      <w:r>
-        <w:rPr>
-          <w:sz w:val="24"/>
-          <w:szCs w:val="24"/>
-        </w:rPr>
-        <w:t xml:space="preserve"> </w:t>
-      </w:r>
-      <w:proofErr w:type="spellStart"/>
-      <w:r>
-        <w:rPr>
-          <w:sz w:val="24"/>
-          <w:szCs w:val="24"/>
-        </w:rPr>
-        <w:t>Space</w:t>
-      </w:r>
-      <w:proofErr w:type="spellEnd"/>
+      <w:r>
+        <w:rPr>
+          <w:sz w:val="24"/>
+          <w:szCs w:val="24"/>
+        </w:rPr>
+        <w:t>Peripheral Space</w:t>
+      </w:r>
       <w:r>
         <w:rPr>
           <w:sz w:val="24"/>
@@ -3475,7 +2662,6 @@
         </w:rPr>
         <w:t xml:space="preserve">от </w:t>
       </w:r>
-      <w:proofErr w:type="spellStart"/>
       <w:r>
         <w:rPr>
           <w:sz w:val="24"/>
@@ -3484,7 +2670,6 @@
         </w:rPr>
         <w:t>otyper</w:t>
       </w:r>
-      <w:proofErr w:type="spellEnd"/>
       <w:r>
         <w:rPr>
           <w:sz w:val="24"/>
@@ -3492,7 +2677,6 @@
         </w:rPr>
         <w:t xml:space="preserve">, 2 бита от </w:t>
       </w:r>
-      <w:proofErr w:type="spellStart"/>
       <w:r>
         <w:rPr>
           <w:sz w:val="24"/>
@@ -3501,7 +2685,6 @@
         </w:rPr>
         <w:t>Speedr</w:t>
       </w:r>
-      <w:proofErr w:type="spellEnd"/>
       <w:r>
         <w:rPr>
           <w:sz w:val="24"/>
@@ -3509,7 +2692,262 @@
         </w:rPr>
         <w:t xml:space="preserve"> и 2 бита от </w:t>
       </w:r>
-      <w:proofErr w:type="spellStart"/>
+      <w:r>
+        <w:rPr>
+          <w:sz w:val="24"/>
+          <w:szCs w:val="24"/>
+          <w:lang w:val="en-US"/>
+        </w:rPr>
+        <w:t xml:space="preserve">pupdr </w:t>
+      </w:r>
+      <w:r>
+        <w:rPr>
+          <w:sz w:val="24"/>
+          <w:szCs w:val="24"/>
+        </w:rPr>
+        <w:t>отговарят за 1 пин .</w:t>
+      </w:r>
+    </w:p>
+    <w:p>
+      <w:pPr>
+        <w:rPr>
+          <w:sz w:val="24"/>
+          <w:szCs w:val="24"/>
+          <w:lang w:val="en-US"/>
+        </w:rPr>
+      </w:pPr>
+      <w:r>
+        <w:rPr>
+          <w:sz w:val="24"/>
+          <w:szCs w:val="24"/>
+        </w:rPr>
+        <w:t xml:space="preserve">Пример: ако искаме да настоим пин 12 трябва да работим с </w:t>
+      </w:r>
+      <w:r>
+        <w:rPr>
+          <w:sz w:val="24"/>
+          <w:szCs w:val="24"/>
+          <w:lang w:val="en-US"/>
+        </w:rPr>
+        <w:t>[2</w:t>
+      </w:r>
+      <w:r>
+        <w:rPr>
+          <w:sz w:val="24"/>
+          <w:szCs w:val="24"/>
+        </w:rPr>
+        <w:t>2</w:t>
+      </w:r>
+      <w:r>
+        <w:rPr>
+          <w:sz w:val="24"/>
+          <w:szCs w:val="24"/>
+          <w:lang w:val="en-US"/>
+        </w:rPr>
+        <w:t>; 2</w:t>
+      </w:r>
+      <w:r>
+        <w:rPr>
+          <w:sz w:val="24"/>
+          <w:szCs w:val="24"/>
+        </w:rPr>
+        <w:t>3</w:t>
+      </w:r>
+      <w:r>
+        <w:rPr>
+          <w:sz w:val="24"/>
+          <w:szCs w:val="24"/>
+          <w:lang w:val="en-US"/>
+        </w:rPr>
+        <w:t>]</w:t>
+      </w:r>
+      <w:r>
+        <w:rPr>
+          <w:sz w:val="24"/>
+          <w:szCs w:val="24"/>
+        </w:rPr>
+        <w:t xml:space="preserve"> бит от </w:t>
+      </w:r>
+      <w:r>
+        <w:rPr>
+          <w:sz w:val="24"/>
+          <w:szCs w:val="24"/>
+          <w:lang w:val="en-US"/>
+        </w:rPr>
+        <w:t>moder</w:t>
+      </w:r>
+      <w:r>
+        <w:rPr>
+          <w:sz w:val="24"/>
+          <w:szCs w:val="24"/>
+        </w:rPr>
+        <w:t xml:space="preserve">, </w:t>
+      </w:r>
+      <w:r>
+        <w:rPr>
+          <w:sz w:val="24"/>
+          <w:szCs w:val="24"/>
+          <w:lang w:val="en-US"/>
+        </w:rPr>
+        <w:t>[1</w:t>
+      </w:r>
+      <w:r>
+        <w:rPr>
+          <w:sz w:val="24"/>
+          <w:szCs w:val="24"/>
+        </w:rPr>
+        <w:t>1</w:t>
+      </w:r>
+      <w:r>
+        <w:rPr>
+          <w:sz w:val="24"/>
+          <w:szCs w:val="24"/>
+          <w:lang w:val="en-US"/>
+        </w:rPr>
+        <w:t xml:space="preserve">] bit </w:t>
+      </w:r>
+      <w:r>
+        <w:rPr>
+          <w:sz w:val="24"/>
+          <w:szCs w:val="24"/>
+        </w:rPr>
+        <w:t xml:space="preserve">от </w:t>
+      </w:r>
+      <w:r>
+        <w:rPr>
+          <w:sz w:val="24"/>
+          <w:szCs w:val="24"/>
+          <w:lang w:val="en-US"/>
+        </w:rPr>
+        <w:t>otyper</w:t>
+      </w:r>
+      <w:r>
+        <w:rPr>
+          <w:sz w:val="24"/>
+          <w:szCs w:val="24"/>
+        </w:rPr>
+        <w:t xml:space="preserve">,  </w:t>
+      </w:r>
+      <w:r>
+        <w:rPr>
+          <w:sz w:val="24"/>
+          <w:szCs w:val="24"/>
+          <w:lang w:val="en-US"/>
+        </w:rPr>
+        <w:t>[2</w:t>
+      </w:r>
+      <w:r>
+        <w:rPr>
+          <w:sz w:val="24"/>
+          <w:szCs w:val="24"/>
+        </w:rPr>
+        <w:t>2</w:t>
+      </w:r>
+      <w:r>
+        <w:rPr>
+          <w:sz w:val="24"/>
+          <w:szCs w:val="24"/>
+          <w:lang w:val="en-US"/>
+        </w:rPr>
+        <w:t>; 2</w:t>
+      </w:r>
+      <w:r>
+        <w:rPr>
+          <w:sz w:val="24"/>
+          <w:szCs w:val="24"/>
+        </w:rPr>
+        <w:t>3</w:t>
+      </w:r>
+      <w:r>
+        <w:rPr>
+          <w:sz w:val="24"/>
+          <w:szCs w:val="24"/>
+          <w:lang w:val="en-US"/>
+        </w:rPr>
+        <w:t>]</w:t>
+      </w:r>
+      <w:r>
+        <w:rPr>
+          <w:sz w:val="24"/>
+          <w:szCs w:val="24"/>
+        </w:rPr>
+        <w:t xml:space="preserve"> </w:t>
+      </w:r>
+      <w:r>
+        <w:rPr>
+          <w:sz w:val="24"/>
+          <w:szCs w:val="24"/>
+          <w:lang w:val="en-US"/>
+        </w:rPr>
+        <w:t xml:space="preserve"> </w:t>
+      </w:r>
+      <w:r>
+        <w:rPr>
+          <w:sz w:val="24"/>
+          <w:szCs w:val="24"/>
+        </w:rPr>
+        <w:t xml:space="preserve">бит от </w:t>
+      </w:r>
+      <w:r>
+        <w:rPr>
+          <w:sz w:val="24"/>
+          <w:szCs w:val="24"/>
+          <w:lang w:val="en-US"/>
+        </w:rPr>
+        <w:t>Speedr</w:t>
+      </w:r>
+      <w:r>
+        <w:rPr>
+          <w:sz w:val="24"/>
+          <w:szCs w:val="24"/>
+        </w:rPr>
+        <w:t xml:space="preserve"> и </w:t>
+      </w:r>
+      <w:r>
+        <w:rPr>
+          <w:sz w:val="24"/>
+          <w:szCs w:val="24"/>
+          <w:lang w:val="en-US"/>
+        </w:rPr>
+        <w:t>[2</w:t>
+      </w:r>
+      <w:r>
+        <w:rPr>
+          <w:sz w:val="24"/>
+          <w:szCs w:val="24"/>
+        </w:rPr>
+        <w:t>2</w:t>
+      </w:r>
+      <w:r>
+        <w:rPr>
+          <w:sz w:val="24"/>
+          <w:szCs w:val="24"/>
+          <w:lang w:val="en-US"/>
+        </w:rPr>
+        <w:t>; 2</w:t>
+      </w:r>
+      <w:r>
+        <w:rPr>
+          <w:sz w:val="24"/>
+          <w:szCs w:val="24"/>
+        </w:rPr>
+        <w:t>3</w:t>
+      </w:r>
+      <w:r>
+        <w:rPr>
+          <w:sz w:val="24"/>
+          <w:szCs w:val="24"/>
+          <w:lang w:val="en-US"/>
+        </w:rPr>
+        <w:t>]</w:t>
+      </w:r>
+      <w:r>
+        <w:rPr>
+          <w:sz w:val="24"/>
+          <w:szCs w:val="24"/>
+        </w:rPr>
+        <w:t xml:space="preserve"> бит от </w:t>
+      </w:r>
       <w:r>
         <w:rPr>
           <w:sz w:val="24"/>
@@ -3518,285 +2956,6 @@
         </w:rPr>
         <w:t>pupdr</w:t>
       </w:r>
-      <w:proofErr w:type="spellEnd"/>
-      <w:r>
-        <w:rPr>
-          <w:sz w:val="24"/>
-          <w:szCs w:val="24"/>
-          <w:lang w:val="en-US"/>
-        </w:rPr>
-        <w:t xml:space="preserve"> </w:t>
-      </w:r>
-      <w:r>
-        <w:rPr>
-          <w:sz w:val="24"/>
-          <w:szCs w:val="24"/>
-        </w:rPr>
-        <w:t>отговарят за 1 пин .</w:t>
-      </w:r>
-    </w:p>
-    <w:p>
-      <w:pPr>
-        <w:rPr>
-          <w:sz w:val="24"/>
-          <w:szCs w:val="24"/>
-          <w:lang w:val="en-US"/>
-        </w:rPr>
-      </w:pPr>
-      <w:r>
-        <w:rPr>
-          <w:sz w:val="24"/>
-          <w:szCs w:val="24"/>
-        </w:rPr>
-        <w:t xml:space="preserve">Пример: ако искаме да настоим пин 12 трябва да работим с </w:t>
-      </w:r>
-      <w:r>
-        <w:rPr>
-          <w:sz w:val="24"/>
-          <w:szCs w:val="24"/>
-          <w:lang w:val="en-US"/>
-        </w:rPr>
-        <w:t>[2</w:t>
-      </w:r>
-      <w:r>
-        <w:rPr>
-          <w:sz w:val="24"/>
-          <w:szCs w:val="24"/>
-        </w:rPr>
-        <w:t>2</w:t>
-      </w:r>
-      <w:r>
-        <w:rPr>
-          <w:sz w:val="24"/>
-          <w:szCs w:val="24"/>
-          <w:lang w:val="en-US"/>
-        </w:rPr>
-        <w:t>; 2</w:t>
-      </w:r>
-      <w:r>
-        <w:rPr>
-          <w:sz w:val="24"/>
-          <w:szCs w:val="24"/>
-        </w:rPr>
-        <w:t>3</w:t>
-      </w:r>
-      <w:r>
-        <w:rPr>
-          <w:sz w:val="24"/>
-          <w:szCs w:val="24"/>
-          <w:lang w:val="en-US"/>
-        </w:rPr>
-        <w:t>]</w:t>
-      </w:r>
-      <w:r>
-        <w:rPr>
-          <w:sz w:val="24"/>
-          <w:szCs w:val="24"/>
-        </w:rPr>
-        <w:t xml:space="preserve"> бит от </w:t>
-      </w:r>
-      <w:r>
-        <w:rPr>
-          <w:sz w:val="24"/>
-          <w:szCs w:val="24"/>
-          <w:lang w:val="en-US"/>
-        </w:rPr>
-        <w:t>moder</w:t>
-      </w:r>
-      <w:r>
-        <w:rPr>
-          <w:sz w:val="24"/>
-          <w:szCs w:val="24"/>
-        </w:rPr>
-        <w:t xml:space="preserve">, </w:t>
-      </w:r>
-      <w:r>
-        <w:rPr>
-          <w:sz w:val="24"/>
-          <w:szCs w:val="24"/>
-          <w:lang w:val="en-US"/>
-        </w:rPr>
-        <w:t>[1</w:t>
-      </w:r>
-      <w:r>
-        <w:rPr>
-          <w:sz w:val="24"/>
-          <w:szCs w:val="24"/>
-        </w:rPr>
-        <w:t>1</w:t>
-      </w:r>
-      <w:r>
-        <w:rPr>
-          <w:sz w:val="24"/>
-          <w:szCs w:val="24"/>
-          <w:lang w:val="en-US"/>
-        </w:rPr>
-        <w:t>]</w:t>
-      </w:r>
-      <w:r>
-        <w:rPr>
-          <w:sz w:val="24"/>
-          <w:szCs w:val="24"/>
-          <w:lang w:val="en-US"/>
-        </w:rPr>
-        <w:t xml:space="preserve"> bit </w:t>
-      </w:r>
-      <w:r>
-        <w:rPr>
-          <w:sz w:val="24"/>
-          <w:szCs w:val="24"/>
-        </w:rPr>
-        <w:t xml:space="preserve">от </w:t>
-      </w:r>
-      <w:proofErr w:type="spellStart"/>
-      <w:r>
-        <w:rPr>
-          <w:sz w:val="24"/>
-          <w:szCs w:val="24"/>
-          <w:lang w:val="en-US"/>
-        </w:rPr>
-        <w:t>otyper</w:t>
-      </w:r>
-      <w:proofErr w:type="spellEnd"/>
-      <w:r>
-        <w:rPr>
-          <w:sz w:val="24"/>
-          <w:szCs w:val="24"/>
-        </w:rPr>
-        <w:t xml:space="preserve">,  </w:t>
-      </w:r>
-      <w:r>
-        <w:rPr>
-          <w:sz w:val="24"/>
-          <w:szCs w:val="24"/>
-          <w:lang w:val="en-US"/>
-        </w:rPr>
-        <w:t>[2</w:t>
-      </w:r>
-      <w:r>
-        <w:rPr>
-          <w:sz w:val="24"/>
-          <w:szCs w:val="24"/>
-        </w:rPr>
-        <w:t>2</w:t>
-      </w:r>
-      <w:r>
-        <w:rPr>
-          <w:sz w:val="24"/>
-          <w:szCs w:val="24"/>
-          <w:lang w:val="en-US"/>
-        </w:rPr>
-        <w:t>; 2</w:t>
-      </w:r>
-      <w:r>
-        <w:rPr>
-          <w:sz w:val="24"/>
-          <w:szCs w:val="24"/>
-        </w:rPr>
-        <w:t>3</w:t>
-      </w:r>
-      <w:r>
-        <w:rPr>
-          <w:sz w:val="24"/>
-          <w:szCs w:val="24"/>
-          <w:lang w:val="en-US"/>
-        </w:rPr>
-        <w:t>]</w:t>
-      </w:r>
-      <w:r>
-        <w:rPr>
-          <w:sz w:val="24"/>
-          <w:szCs w:val="24"/>
-        </w:rPr>
-        <w:t xml:space="preserve"> </w:t>
-      </w:r>
-      <w:r>
-        <w:rPr>
-          <w:sz w:val="24"/>
-          <w:szCs w:val="24"/>
-          <w:lang w:val="en-US"/>
-        </w:rPr>
-        <w:t xml:space="preserve"> </w:t>
-      </w:r>
-      <w:r>
-        <w:rPr>
-          <w:sz w:val="24"/>
-          <w:szCs w:val="24"/>
-        </w:rPr>
-        <w:t xml:space="preserve">бит от </w:t>
-      </w:r>
-      <w:proofErr w:type="spellStart"/>
-      <w:r>
-        <w:rPr>
-          <w:sz w:val="24"/>
-          <w:szCs w:val="24"/>
-          <w:lang w:val="en-US"/>
-        </w:rPr>
-        <w:t>Speedr</w:t>
-      </w:r>
-      <w:proofErr w:type="spellEnd"/>
-      <w:r>
-        <w:rPr>
-          <w:sz w:val="24"/>
-          <w:szCs w:val="24"/>
-        </w:rPr>
-        <w:t xml:space="preserve"> и </w:t>
-      </w:r>
-      <w:r>
-        <w:rPr>
-          <w:sz w:val="24"/>
-          <w:szCs w:val="24"/>
-          <w:lang w:val="en-US"/>
-        </w:rPr>
-        <w:t>[2</w:t>
-      </w:r>
-      <w:r>
-        <w:rPr>
-          <w:sz w:val="24"/>
-          <w:szCs w:val="24"/>
-        </w:rPr>
-        <w:t>2</w:t>
-      </w:r>
-      <w:r>
-        <w:rPr>
-          <w:sz w:val="24"/>
-          <w:szCs w:val="24"/>
-          <w:lang w:val="en-US"/>
-        </w:rPr>
-        <w:t>; 2</w:t>
-      </w:r>
-      <w:r>
-        <w:rPr>
-          <w:sz w:val="24"/>
-          <w:szCs w:val="24"/>
-        </w:rPr>
-        <w:t>3</w:t>
-      </w:r>
-      <w:r>
-        <w:rPr>
-          <w:sz w:val="24"/>
-          <w:szCs w:val="24"/>
-          <w:lang w:val="en-US"/>
-        </w:rPr>
-        <w:t>]</w:t>
-      </w:r>
-      <w:r>
-        <w:rPr>
-          <w:sz w:val="24"/>
-          <w:szCs w:val="24"/>
-        </w:rPr>
-        <w:t xml:space="preserve"> бит от </w:t>
-      </w:r>
-      <w:proofErr w:type="spellStart"/>
-      <w:r>
-        <w:rPr>
-          <w:sz w:val="24"/>
-          <w:szCs w:val="24"/>
-          <w:lang w:val="en-US"/>
-        </w:rPr>
-        <w:t>pupdr</w:t>
-      </w:r>
-      <w:proofErr w:type="spellEnd"/>
       <w:r>
         <w:rPr>
           <w:sz w:val="24"/>
@@ -3925,185 +3084,1109 @@
           <w:sz w:val="24"/>
           <w:szCs w:val="24"/>
         </w:rPr>
-        <w:t xml:space="preserve">1. GP = </w:t>
-      </w:r>
-      <w:proofErr w:type="spellStart"/>
-      <w:r>
-        <w:rPr>
-          <w:color w:val="FF0000"/>
-          <w:sz w:val="24"/>
-          <w:szCs w:val="24"/>
-        </w:rPr>
-        <w:t>general-purpose</w:t>
-      </w:r>
-      <w:proofErr w:type="spellEnd"/>
-      <w:r>
-        <w:rPr>
-          <w:color w:val="FF0000"/>
-          <w:sz w:val="24"/>
-          <w:szCs w:val="24"/>
-        </w:rPr>
-        <w:t xml:space="preserve">, PP = </w:t>
-      </w:r>
-      <w:proofErr w:type="spellStart"/>
-      <w:r>
-        <w:rPr>
-          <w:color w:val="FF0000"/>
-          <w:sz w:val="24"/>
-          <w:szCs w:val="24"/>
-        </w:rPr>
-        <w:t>push-pull</w:t>
-      </w:r>
-      <w:proofErr w:type="spellEnd"/>
-      <w:r>
-        <w:rPr>
-          <w:color w:val="FF0000"/>
-          <w:sz w:val="24"/>
-          <w:szCs w:val="24"/>
-        </w:rPr>
-        <w:t xml:space="preserve">, PU = </w:t>
-      </w:r>
-      <w:proofErr w:type="spellStart"/>
-      <w:r>
-        <w:rPr>
-          <w:color w:val="FF0000"/>
-          <w:sz w:val="24"/>
-          <w:szCs w:val="24"/>
-        </w:rPr>
-        <w:t>pull-up</w:t>
-      </w:r>
-      <w:proofErr w:type="spellEnd"/>
-      <w:r>
-        <w:rPr>
-          <w:color w:val="FF0000"/>
-          <w:sz w:val="24"/>
-          <w:szCs w:val="24"/>
-        </w:rPr>
-        <w:t xml:space="preserve">, PD = </w:t>
-      </w:r>
-      <w:proofErr w:type="spellStart"/>
-      <w:r>
-        <w:rPr>
-          <w:color w:val="FF0000"/>
-          <w:sz w:val="24"/>
-          <w:szCs w:val="24"/>
-        </w:rPr>
-        <w:t>pull-down</w:t>
-      </w:r>
-      <w:proofErr w:type="spellEnd"/>
-      <w:r>
-        <w:rPr>
-          <w:color w:val="FF0000"/>
-          <w:sz w:val="24"/>
-          <w:szCs w:val="24"/>
-        </w:rPr>
-        <w:t xml:space="preserve">, OD = </w:t>
-      </w:r>
-      <w:proofErr w:type="spellStart"/>
-      <w:r>
-        <w:rPr>
-          <w:color w:val="FF0000"/>
-          <w:sz w:val="24"/>
-          <w:szCs w:val="24"/>
-        </w:rPr>
-        <w:t>open-drain</w:t>
-      </w:r>
-      <w:proofErr w:type="spellEnd"/>
-      <w:r>
-        <w:rPr>
-          <w:color w:val="FF0000"/>
-          <w:sz w:val="24"/>
-          <w:szCs w:val="24"/>
-        </w:rPr>
-        <w:t xml:space="preserve">, AF = </w:t>
-      </w:r>
-      <w:proofErr w:type="spellStart"/>
-      <w:r>
-        <w:rPr>
-          <w:color w:val="FF0000"/>
-          <w:sz w:val="24"/>
-          <w:szCs w:val="24"/>
-        </w:rPr>
-        <w:t>alternate</w:t>
-      </w:r>
-      <w:proofErr w:type="spellEnd"/>
-      <w:r>
-        <w:rPr>
-          <w:color w:val="FF0000"/>
-          <w:sz w:val="24"/>
-          <w:szCs w:val="24"/>
+        <w:t>1. GP = general-purpose, PP = push-pull, PU = pull-up, PD = pull-down, OD = open-drain, AF = alternate function</w:t>
+      </w:r>
+    </w:p>
+    <w:p>
+      <w:pPr>
+        <w:rPr>
+          <w:b/>
+          <w:bCs/>
+          <w:color w:val="000000" w:themeColor="text1"/>
+          <w:sz w:val="28"/>
+          <w:szCs w:val="28"/>
+          <w14:shadow w14:blurRad="38100" w14:dist="19050" w14:dir="2700000" w14:sx="100000" w14:sy="100000" w14:kx="0" w14:ky="0" w14:algn="tl">
+            <w14:schemeClr w14:val="dk1">
+              <w14:alpha w14:val="60000"/>
+            </w14:schemeClr>
+          </w14:shadow>
+          <w14:textOutline w14:w="0" w14:cap="flat" w14:cmpd="sng" w14:algn="ctr">
+            <w14:noFill/>
+            <w14:prstDash w14:val="solid"/>
+            <w14:round/>
+          </w14:textOutline>
+        </w:rPr>
+      </w:pPr>
+      <w:r>
+        <w:rPr>
+          <w:b/>
+          <w:bCs/>
+          <w:color w:val="000000" w:themeColor="text1"/>
+          <w:sz w:val="28"/>
+          <w:szCs w:val="28"/>
+          <w14:shadow w14:blurRad="38100" w14:dist="19050" w14:dir="2700000" w14:sx="100000" w14:sy="100000" w14:kx="0" w14:ky="0" w14:algn="tl">
+            <w14:schemeClr w14:val="dk1">
+              <w14:alpha w14:val="60000"/>
+            </w14:schemeClr>
+          </w14:shadow>
+          <w14:textOutline w14:w="0" w14:cap="flat" w14:cmpd="sng" w14:algn="ctr">
+            <w14:noFill/>
+            <w14:prstDash w14:val="solid"/>
+            <w14:round/>
+          </w14:textOutline>
+        </w:rPr>
+        <w:t xml:space="preserve">Знаейки тази информация подходът, който можем да предприемем е да , направим функция, която да приема </w:t>
+      </w:r>
+      <w:r>
+        <w:rPr>
+          <w:b/>
+          <w:bCs/>
+          <w:color w:val="000000" w:themeColor="text1"/>
+          <w:sz w:val="28"/>
+          <w:szCs w:val="28"/>
+          <w:lang w:val="en-US"/>
+          <w14:shadow w14:blurRad="38100" w14:dist="19050" w14:dir="2700000" w14:sx="100000" w14:sy="100000" w14:kx="0" w14:ky="0" w14:algn="tl">
+            <w14:schemeClr w14:val="dk1">
+              <w14:alpha w14:val="60000"/>
+            </w14:schemeClr>
+          </w14:shadow>
+          <w14:textOutline w14:w="0" w14:cap="flat" w14:cmpd="sng" w14:algn="ctr">
+            <w14:noFill/>
+            <w14:prstDash w14:val="solid"/>
+            <w14:round/>
+          </w14:textOutline>
+        </w:rPr>
+        <w:t xml:space="preserve">PIN, MODE, PULL, SPEED </w:t>
+      </w:r>
+      <w:r>
+        <w:rPr>
+          <w:b/>
+          <w:bCs/>
+          <w:color w:val="000000" w:themeColor="text1"/>
+          <w:sz w:val="28"/>
+          <w:szCs w:val="28"/>
+          <w14:shadow w14:blurRad="38100" w14:dist="19050" w14:dir="2700000" w14:sx="100000" w14:sy="100000" w14:kx="0" w14:ky="0" w14:algn="tl">
+            <w14:schemeClr w14:val="dk1">
+              <w14:alpha w14:val="60000"/>
+            </w14:schemeClr>
+          </w14:shadow>
+          <w14:textOutline w14:w="0" w14:cap="flat" w14:cmpd="sng" w14:algn="ctr">
+            <w14:noFill/>
+            <w14:prstDash w14:val="solid"/>
+            <w14:round/>
+          </w14:textOutline>
+        </w:rPr>
+        <w:t xml:space="preserve">и </w:t>
+      </w:r>
+      <w:r>
+        <w:rPr>
+          <w:b/>
+          <w:bCs/>
+          <w:color w:val="000000" w:themeColor="text1"/>
+          <w:sz w:val="28"/>
+          <w:szCs w:val="28"/>
+          <w:lang w:val="en-US"/>
+          <w14:shadow w14:blurRad="38100" w14:dist="19050" w14:dir="2700000" w14:sx="100000" w14:sy="100000" w14:kx="0" w14:ky="0" w14:algn="tl">
+            <w14:schemeClr w14:val="dk1">
+              <w14:alpha w14:val="60000"/>
+            </w14:schemeClr>
+          </w14:shadow>
+          <w14:textOutline w14:w="0" w14:cap="flat" w14:cmpd="sng" w14:algn="ctr">
+            <w14:noFill/>
+            <w14:prstDash w14:val="solid"/>
+            <w14:round/>
+          </w14:textOutline>
+        </w:rPr>
+        <w:t>ALTERNATE</w:t>
+      </w:r>
+      <w:r>
+        <w:rPr>
+          <w:b/>
+          <w:bCs/>
+          <w:color w:val="000000" w:themeColor="text1"/>
+          <w:sz w:val="28"/>
+          <w:szCs w:val="28"/>
+          <w14:shadow w14:blurRad="38100" w14:dist="19050" w14:dir="2700000" w14:sx="100000" w14:sy="100000" w14:kx="0" w14:ky="0" w14:algn="tl">
+            <w14:schemeClr w14:val="dk1">
+              <w14:alpha w14:val="60000"/>
+            </w14:schemeClr>
+          </w14:shadow>
+          <w14:textOutline w14:w="0" w14:cap="flat" w14:cmpd="sng" w14:algn="ctr">
+            <w14:noFill/>
+            <w14:prstDash w14:val="solid"/>
+            <w14:round/>
+          </w14:textOutline>
+        </w:rPr>
+        <w:t xml:space="preserve">  и след изпълнение да ни настой пина . </w:t>
+      </w:r>
+      <w:r>
+        <w:rPr>
+          <w:b/>
+          <w:bCs/>
+          <w:color w:val="000000" w:themeColor="text1"/>
+          <w:sz w:val="28"/>
+          <w:szCs w:val="28"/>
+          <w14:shadow w14:blurRad="38100" w14:dist="19050" w14:dir="2700000" w14:sx="100000" w14:sy="100000" w14:kx="0" w14:ky="0" w14:algn="tl">
+            <w14:schemeClr w14:val="dk1">
+              <w14:alpha w14:val="60000"/>
+            </w14:schemeClr>
+          </w14:shadow>
+          <w14:textOutline w14:w="0" w14:cap="flat" w14:cmpd="sng" w14:algn="ctr">
+            <w14:noFill/>
+            <w14:prstDash w14:val="solid"/>
+            <w14:round/>
+          </w14:textOutline>
+        </w:rPr>
+        <w:t xml:space="preserve">Също така важно нещо от което се нуждаем е пойнтер към началния адрес на структурата </w:t>
+      </w:r>
+      <w:r>
+        <w:rPr>
+          <w:b/>
+          <w:bCs/>
+          <w:color w:val="000000" w:themeColor="text1"/>
+          <w:sz w:val="28"/>
+          <w:szCs w:val="28"/>
+          <w:lang w:val="en-US"/>
+          <w14:shadow w14:blurRad="38100" w14:dist="19050" w14:dir="2700000" w14:sx="100000" w14:sy="100000" w14:kx="0" w14:ky="0" w14:algn="tl">
+            <w14:schemeClr w14:val="dk1">
+              <w14:alpha w14:val="60000"/>
+            </w14:schemeClr>
+          </w14:shadow>
+          <w14:textOutline w14:w="0" w14:cap="flat" w14:cmpd="sng" w14:algn="ctr">
+            <w14:noFill/>
+            <w14:prstDash w14:val="solid"/>
+            <w14:round/>
+          </w14:textOutline>
+        </w:rPr>
+        <w:t>GPIO</w:t>
+      </w:r>
+      <w:r>
+        <w:rPr>
+          <w:b/>
+          <w:bCs/>
+          <w:color w:val="000000" w:themeColor="text1"/>
+          <w:sz w:val="28"/>
+          <w:szCs w:val="28"/>
+          <w:lang w:val="en-US"/>
+          <w14:shadow w14:blurRad="38100" w14:dist="19050" w14:dir="2700000" w14:sx="100000" w14:sy="100000" w14:kx="0" w14:ky="0" w14:algn="tl">
+            <w14:schemeClr w14:val="dk1">
+              <w14:alpha w14:val="60000"/>
+            </w14:schemeClr>
+          </w14:shadow>
+          <w14:textOutline w14:w="0" w14:cap="flat" w14:cmpd="sng" w14:algn="ctr">
+            <w14:noFill/>
+            <w14:prstDash w14:val="solid"/>
+            <w14:round/>
+          </w14:textOutline>
+        </w:rPr>
+        <w:t>x</w:t>
+      </w:r>
+      <w:r>
+        <w:rPr>
+          <w:b/>
+          <w:bCs/>
+          <w:color w:val="000000" w:themeColor="text1"/>
+          <w:sz w:val="28"/>
+          <w:szCs w:val="28"/>
+          <w:lang w:val="en-US"/>
+          <w14:shadow w14:blurRad="38100" w14:dist="19050" w14:dir="2700000" w14:sx="100000" w14:sy="100000" w14:kx="0" w14:ky="0" w14:algn="tl">
+            <w14:schemeClr w14:val="dk1">
+              <w14:alpha w14:val="60000"/>
+            </w14:schemeClr>
+          </w14:shadow>
+          <w14:textOutline w14:w="0" w14:cap="flat" w14:cmpd="sng" w14:algn="ctr">
+            <w14:noFill/>
+            <w14:prstDash w14:val="solid"/>
+            <w14:round/>
+          </w14:textOutline>
+        </w:rPr>
+        <w:t>.</w:t>
+      </w:r>
+      <w:r>
+        <w:rPr>
+          <w:b/>
+          <w:bCs/>
+          <w:color w:val="000000" w:themeColor="text1"/>
+          <w:sz w:val="28"/>
+          <w:szCs w:val="28"/>
+          <w14:shadow w14:blurRad="38100" w14:dist="19050" w14:dir="2700000" w14:sx="100000" w14:sy="100000" w14:kx="0" w14:ky="0" w14:algn="tl">
+            <w14:schemeClr w14:val="dk1">
+              <w14:alpha w14:val="60000"/>
+            </w14:schemeClr>
+          </w14:shadow>
+          <w14:textOutline w14:w="0" w14:cap="flat" w14:cmpd="sng" w14:algn="ctr">
+            <w14:noFill/>
+            <w14:prstDash w14:val="solid"/>
+            <w14:round/>
+          </w14:textOutline>
+        </w:rPr>
+        <w:t xml:space="preserve"> Вече имаме дефиниран такъв : </w:t>
+      </w:r>
+    </w:p>
+    <w:p>
+      <w:pPr>
+        <w:rPr>
+          <w:sz w:val="26"/>
+          <w:szCs w:val="26"/>
+        </w:rPr>
+      </w:pPr>
+      <w:r>
+        <w:rPr>
+          <w:b/>
+          <w:bCs/>
+          <w:sz w:val="26"/>
+          <w:szCs w:val="26"/>
+        </w:rPr>
+        <w:t>#define</w:t>
+      </w:r>
+      <w:r>
+        <w:rPr>
+          <w:sz w:val="26"/>
+          <w:szCs w:val="26"/>
+        </w:rPr>
+        <w:t xml:space="preserve"> GPIOD_BASE            (AHB1PERIPH_BASE + 0x0C00UL)</w:t>
+      </w:r>
+      <w:r>
+        <w:rPr>
+          <w:sz w:val="26"/>
+          <w:szCs w:val="26"/>
+        </w:rPr>
+        <w:t xml:space="preserve">  </w:t>
+      </w:r>
+    </w:p>
+    <w:p>
+      <w:pPr>
+        <w:rPr>
+          <w:sz w:val="26"/>
+          <w:szCs w:val="26"/>
+        </w:rPr>
+      </w:pPr>
+      <w:r>
+        <w:rPr>
+          <w:sz w:val="26"/>
+          <w:szCs w:val="26"/>
+        </w:rPr>
+        <w:lastRenderedPageBreak/>
+        <w:t xml:space="preserve">И свършва във  : </w:t>
+      </w:r>
+    </w:p>
+    <w:p>
+      <w:pPr>
+        <w:rPr>
+          <w:sz w:val="26"/>
+          <w:szCs w:val="26"/>
+          <w:lang w:val="en-US"/>
+        </w:rPr>
+      </w:pPr>
+      <w:r>
+        <w:rPr>
+          <w:b/>
+          <w:bCs/>
+          <w:sz w:val="26"/>
+          <w:szCs w:val="26"/>
+        </w:rPr>
+        <w:t>#define</w:t>
+      </w:r>
+      <w:r>
+        <w:rPr>
+          <w:sz w:val="26"/>
+          <w:szCs w:val="26"/>
+        </w:rPr>
+        <w:t xml:space="preserve"> GPIOE_BASE            (AHB1PERIPH_BASE + 0x1000UL)</w:t>
+      </w:r>
+      <w:r>
+        <w:rPr>
+          <w:sz w:val="26"/>
+          <w:szCs w:val="26"/>
         </w:rPr>
         <w:t xml:space="preserve"> </w:t>
       </w:r>
-      <w:proofErr w:type="spellStart"/>
-      <w:r>
-        <w:rPr>
-          <w:color w:val="FF0000"/>
-          <w:sz w:val="24"/>
-          <w:szCs w:val="24"/>
-        </w:rPr>
-        <w:t>function</w:t>
-      </w:r>
-      <w:proofErr w:type="spellEnd"/>
-    </w:p>
-    <w:p>
-      <w:pPr>
-        <w:rPr>
-          <w:sz w:val="26"/>
-          <w:szCs w:val="26"/>
-        </w:rPr>
-      </w:pPr>
-      <w:r>
-        <w:rPr>
-          <w:sz w:val="26"/>
-          <w:szCs w:val="26"/>
-        </w:rPr>
-        <w:t xml:space="preserve">Знаейки тази информация подходът, който можем да предприемем е да , направим функция, която да приема </w:t>
-      </w:r>
-      <w:r>
-        <w:rPr>
-          <w:sz w:val="26"/>
-          <w:szCs w:val="26"/>
-          <w:lang w:val="en-US"/>
-        </w:rPr>
-        <w:t xml:space="preserve">PIN, MODE, PULL, SPEED </w:t>
-      </w:r>
-      <w:r>
-        <w:rPr>
-          <w:sz w:val="26"/>
-          <w:szCs w:val="26"/>
-        </w:rPr>
-        <w:t xml:space="preserve">и </w:t>
-      </w:r>
-      <w:r>
-        <w:rPr>
-          <w:sz w:val="26"/>
-          <w:szCs w:val="26"/>
-          <w:lang w:val="en-US"/>
-        </w:rPr>
-        <w:t>A</w:t>
-      </w:r>
-      <w:r>
-        <w:rPr>
-          <w:sz w:val="26"/>
-          <w:szCs w:val="26"/>
-          <w:lang w:val="en-US"/>
-        </w:rPr>
-        <w:t>LTERNATE</w:t>
-      </w:r>
-      <w:r>
-        <w:rPr>
-          <w:sz w:val="26"/>
-          <w:szCs w:val="26"/>
-        </w:rPr>
-        <w:t xml:space="preserve">  и след изпълнение да ни настой пина . </w:t>
-      </w:r>
-    </w:p>
-    <w:p>
-      <w:pPr>
-        <w:rPr>
-          <w:sz w:val="26"/>
-          <w:szCs w:val="26"/>
+    </w:p>
+    <w:p>
+      <w:pPr>
+        <w:rPr>
+          <w:sz w:val="26"/>
+          <w:szCs w:val="26"/>
+          <w:lang w:val="en-US"/>
+        </w:rPr>
+      </w:pPr>
+      <w:r>
+        <w:rPr>
+          <w:sz w:val="26"/>
+          <w:szCs w:val="26"/>
+        </w:rPr>
+        <w:t xml:space="preserve">За да намерим реалната адресна клетка трябва да проследим началото на  периферното пространство </w:t>
+      </w:r>
+      <w:r>
+        <w:rPr>
+          <w:sz w:val="26"/>
+          <w:szCs w:val="26"/>
+          <w:lang w:val="en-US"/>
+        </w:rPr>
+        <w:t xml:space="preserve"> :</w:t>
+      </w:r>
+    </w:p>
+    <w:p>
+      <w:pPr>
+        <w:rPr>
+          <w:sz w:val="24"/>
+          <w:szCs w:val="24"/>
+          <w:lang w:val="en-US"/>
+        </w:rPr>
+      </w:pPr>
+      <w:r>
+        <w:rPr>
+          <w:b/>
+          <w:bCs/>
+          <w:sz w:val="24"/>
+          <w:szCs w:val="24"/>
+        </w:rPr>
+        <w:t>#define</w:t>
+      </w:r>
+      <w:r>
+        <w:rPr>
+          <w:sz w:val="24"/>
+          <w:szCs w:val="24"/>
+        </w:rPr>
+        <w:t xml:space="preserve"> PERIPH_BASE           0x40000000UL /*!&lt; Peripheral base address in the alias region  </w:t>
+      </w:r>
+    </w:p>
+    <w:p>
+      <w:pPr>
+        <w:rPr>
+          <w:sz w:val="24"/>
+          <w:szCs w:val="24"/>
+          <w:lang w:val="en-US"/>
+        </w:rPr>
+      </w:pPr>
+      <w:r>
+        <w:rPr>
+          <w:b/>
+          <w:bCs/>
+          <w:sz w:val="24"/>
+          <w:szCs w:val="24"/>
+        </w:rPr>
+        <w:t>#define</w:t>
+      </w:r>
+      <w:r>
+        <w:rPr>
+          <w:sz w:val="24"/>
+          <w:szCs w:val="24"/>
+        </w:rPr>
+        <w:t xml:space="preserve"> AHB1PERIPH_BASE       (PERIPH_BASE + 0x00020000UL)</w:t>
+      </w:r>
+    </w:p>
+    <w:p>
+      <w:pPr>
+        <w:rPr>
+          <w:sz w:val="26"/>
+          <w:szCs w:val="26"/>
+        </w:rPr>
+      </w:pPr>
+    </w:p>
+    <w:p>
+      <w:pPr>
+        <w:rPr>
+          <w:sz w:val="26"/>
+          <w:szCs w:val="26"/>
+        </w:rPr>
+      </w:pPr>
+    </w:p>
+    <w:p>
+      <w:pPr>
+        <w:rPr>
+          <w:sz w:val="26"/>
+          <w:szCs w:val="26"/>
+        </w:rPr>
+      </w:pPr>
+      <w:r>
+        <w:rPr>
+          <w:noProof/>
+          <w:sz w:val="26"/>
+          <w:szCs w:val="26"/>
+        </w:rPr>
+        <mc:AlternateContent>
+          <mc:Choice Requires="wpi">
+            <w:drawing>
+              <wp:anchor distT="0" distB="0" distL="114300" distR="114300" simplePos="0" relativeHeight="251664384" behindDoc="0" locked="0" layoutInCell="1" allowOverlap="1" wp14:anchorId="3F003730" wp14:editId="22EEBC34">
+                <wp:simplePos x="0" y="0"/>
+                <wp:positionH relativeFrom="column">
+                  <wp:posOffset>52510</wp:posOffset>
+                </wp:positionH>
+                <wp:positionV relativeFrom="paragraph">
+                  <wp:posOffset>228285</wp:posOffset>
+                </wp:positionV>
+                <wp:extent cx="5248800" cy="9720"/>
+                <wp:effectExtent l="57150" t="57150" r="47625" b="47625"/>
+                <wp:wrapNone/>
+                <wp:docPr id="86297061" name="Ръкопис 6"/>
+                <wp:cNvGraphicFramePr/>
+                <a:graphic xmlns:a="http://schemas.openxmlformats.org/drawingml/2006/main">
+                  <a:graphicData uri="http://schemas.microsoft.com/office/word/2010/wordprocessingInk">
+                    <w14:contentPart bwMode="auto" r:id="rId13">
+                      <w14:nvContentPartPr>
+                        <w14:cNvContentPartPr/>
+                      </w14:nvContentPartPr>
+                      <w14:xfrm>
+                        <a:off x="0" y="0"/>
+                        <a:ext cx="5248800" cy="9720"/>
+                      </w14:xfrm>
+                    </w14:contentPart>
+                  </a:graphicData>
+                </a:graphic>
+              </wp:anchor>
+            </w:drawing>
+          </mc:Choice>
+          <mc:Fallback>
+            <w:pict>
+              <v:shapetype w14:anchorId="1CABFAC6" id="_x0000_t75" coordsize="21600,21600" o:spt="75" o:preferrelative="t" path="m@4@5l@4@11@9@11@9@5xe" filled="f" stroked="f">
+                <v:stroke joinstyle="miter"/>
+                <v:formulas>
+                  <v:f eqn="if lineDrawn pixelLineWidth 0"/>
+                  <v:f eqn="sum @0 1 0"/>
+                  <v:f eqn="sum 0 0 @1"/>
+                  <v:f eqn="prod @2 1 2"/>
+                  <v:f eqn="prod @3 21600 pixelWidth"/>
+                  <v:f eqn="prod @3 21600 pixelHeight"/>
+                  <v:f eqn="sum @0 0 1"/>
+                  <v:f eqn="prod @6 1 2"/>
+                  <v:f eqn="prod @7 21600 pixelWidth"/>
+                  <v:f eqn="sum @8 21600 0"/>
+                  <v:f eqn="prod @7 21600 pixelHeight"/>
+                  <v:f eqn="sum @10 21600 0"/>
+                </v:formulas>
+                <v:path o:extrusionok="f" gradientshapeok="t" o:connecttype="rect"/>
+                <o:lock v:ext="edit" aspectratio="t"/>
+              </v:shapetype>
+              <v:shape id="Ръкопис 6" o:spid="_x0000_s1026" type="#_x0000_t75" style="position:absolute;margin-left:3.45pt;margin-top:17.3pt;width:414.75pt;height:2.15pt;z-index:251664384;visibility:visible;mso-wrap-style:square;mso-wrap-distance-left:9pt;mso-wrap-distance-top:0;mso-wrap-distance-right:9pt;mso-wrap-distance-bottom:0;mso-position-horizontal:absolute;mso-position-horizontal-relative:text;mso-position-vertical:absolute;mso-position-vertical-relative:text" o:gfxdata="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">
+                <v:imagedata r:id="rId14" o:title=""/>
+              </v:shape>
+            </w:pict>
+          </mc:Fallback>
+        </mc:AlternateContent>
+      </w:r>
+    </w:p>
+    <w:p>
+      <w:pPr>
+        <w:rPr>
+          <w:sz w:val="26"/>
+          <w:szCs w:val="26"/>
+          <w:lang w:val="en-US"/>
+        </w:rPr>
+      </w:pPr>
+      <w:r>
+        <w:rPr>
+          <w:noProof/>
+          <w:sz w:val="26"/>
+          <w:szCs w:val="26"/>
+        </w:rPr>
+        <mc:AlternateContent>
+          <mc:Choice Requires="wpi">
+            <w:drawing>
+              <wp:anchor distT="0" distB="0" distL="114300" distR="114300" simplePos="0" relativeHeight="251691008" behindDoc="0" locked="0" layoutInCell="1" allowOverlap="1" wp14:anchorId="1F4FF144" wp14:editId="00BF0560">
+                <wp:simplePos x="0" y="0"/>
+                <wp:positionH relativeFrom="column">
+                  <wp:posOffset>4728845</wp:posOffset>
+                </wp:positionH>
+                <wp:positionV relativeFrom="paragraph">
+                  <wp:posOffset>-90170</wp:posOffset>
+                </wp:positionV>
+                <wp:extent cx="410220" cy="542290"/>
+                <wp:effectExtent l="57150" t="57150" r="46990" b="48260"/>
+                <wp:wrapNone/>
+                <wp:docPr id="702383032" name="Ръкопис 51"/>
+                <wp:cNvGraphicFramePr/>
+                <a:graphic xmlns:a="http://schemas.openxmlformats.org/drawingml/2006/main">
+                  <a:graphicData uri="http://schemas.microsoft.com/office/word/2010/wordprocessingInk">
+                    <w14:contentPart bwMode="auto" r:id="rId15">
+                      <w14:nvContentPartPr>
+                        <w14:cNvContentPartPr/>
+                      </w14:nvContentPartPr>
+                      <w14:xfrm>
+                        <a:off x="0" y="0"/>
+                        <a:ext cx="410220" cy="542290"/>
+                      </w14:xfrm>
+                    </w14:contentPart>
+                  </a:graphicData>
+                </a:graphic>
+              </wp:anchor>
+            </w:drawing>
+          </mc:Choice>
+          <mc:Fallback>
+            <w:pict>
+              <v:shape w14:anchorId="1E2C967C" id="Ръкопис 51" o:spid="_x0000_s1026" type="#_x0000_t75" style="position:absolute;margin-left:371.65pt;margin-top:-7.8pt;width:33.7pt;height:44.1pt;z-index:251691008;visibility:visible;mso-wrap-style:square;mso-wrap-distance-left:9pt;mso-wrap-distance-top:0;mso-wrap-distance-right:9pt;mso-wrap-distance-bottom:0;mso-position-horizontal:absolute;mso-position-horizontal-relative:text;mso-position-vertical:absolute;mso-position-vertical-relative:text" o:gfxdata="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">
+                <v:imagedata r:id="rId16" o:title=""/>
+              </v:shape>
+            </w:pict>
+          </mc:Fallback>
+        </mc:AlternateContent>
+      </w:r>
+      <w:r>
+        <w:rPr>
+          <w:noProof/>
+          <w:sz w:val="26"/>
+          <w:szCs w:val="26"/>
+        </w:rPr>
+        <mc:AlternateContent>
+          <mc:Choice Requires="wpi">
+            <w:drawing>
+              <wp:anchor distT="0" distB="0" distL="114300" distR="114300" simplePos="0" relativeHeight="251687936" behindDoc="0" locked="0" layoutInCell="1" allowOverlap="1" wp14:anchorId="4F4F4719" wp14:editId="445BE456">
+                <wp:simplePos x="0" y="0"/>
+                <wp:positionH relativeFrom="column">
+                  <wp:posOffset>3957320</wp:posOffset>
+                </wp:positionH>
+                <wp:positionV relativeFrom="paragraph">
+                  <wp:posOffset>-109220</wp:posOffset>
+                </wp:positionV>
+                <wp:extent cx="464625" cy="580390"/>
+                <wp:effectExtent l="57150" t="57150" r="50165" b="48260"/>
+                <wp:wrapNone/>
+                <wp:docPr id="361109920" name="Ръкопис 48"/>
+                <wp:cNvGraphicFramePr/>
+                <a:graphic xmlns:a="http://schemas.openxmlformats.org/drawingml/2006/main">
+                  <a:graphicData uri="http://schemas.microsoft.com/office/word/2010/wordprocessingInk">
+                    <w14:contentPart bwMode="auto" r:id="rId17">
+                      <w14:nvContentPartPr>
+                        <w14:cNvContentPartPr/>
+                      </w14:nvContentPartPr>
+                      <w14:xfrm>
+                        <a:off x="0" y="0"/>
+                        <a:ext cx="464625" cy="580390"/>
+                      </w14:xfrm>
+                    </w14:contentPart>
+                  </a:graphicData>
+                </a:graphic>
+              </wp:anchor>
+            </w:drawing>
+          </mc:Choice>
+          <mc:Fallback>
+            <w:pict>
+              <v:shape w14:anchorId="4D72FC8C" id="Ръкопис 48" o:spid="_x0000_s1026" type="#_x0000_t75" style="position:absolute;margin-left:310.9pt;margin-top:-9.3pt;width:38pt;height:47.1pt;z-index:251687936;visibility:visible;mso-wrap-style:square;mso-wrap-distance-left:9pt;mso-wrap-distance-top:0;mso-wrap-distance-right:9pt;mso-wrap-distance-bottom:0;mso-position-horizontal:absolute;mso-position-horizontal-relative:text;mso-position-vertical:absolute;mso-position-vertical-relative:text" o:gfxdata="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">
+                <v:imagedata r:id="rId18" o:title=""/>
+              </v:shape>
+            </w:pict>
+          </mc:Fallback>
+        </mc:AlternateContent>
+      </w:r>
+      <w:r>
+        <w:rPr>
+          <w:noProof/>
+          <w:sz w:val="26"/>
+          <w:szCs w:val="26"/>
+        </w:rPr>
+        <mc:AlternateContent>
+          <mc:Choice Requires="wpi">
+            <w:drawing>
+              <wp:anchor distT="0" distB="0" distL="114300" distR="114300" simplePos="0" relativeHeight="251681792" behindDoc="0" locked="0" layoutInCell="1" allowOverlap="1" wp14:anchorId="2197DAB3" wp14:editId="40B5C8B1">
+                <wp:simplePos x="0" y="0"/>
+                <wp:positionH relativeFrom="column">
+                  <wp:posOffset>2966720</wp:posOffset>
+                </wp:positionH>
+                <wp:positionV relativeFrom="paragraph">
+                  <wp:posOffset>-80645</wp:posOffset>
+                </wp:positionV>
+                <wp:extent cx="282570" cy="584280"/>
+                <wp:effectExtent l="57150" t="57150" r="41910" b="44450"/>
+                <wp:wrapNone/>
+                <wp:docPr id="339700942" name="Ръкопис 42"/>
+                <wp:cNvGraphicFramePr/>
+                <a:graphic xmlns:a="http://schemas.openxmlformats.org/drawingml/2006/main">
+                  <a:graphicData uri="http://schemas.microsoft.com/office/word/2010/wordprocessingInk">
+                    <w14:contentPart bwMode="auto" r:id="rId19">
+                      <w14:nvContentPartPr>
+                        <w14:cNvContentPartPr/>
+                      </w14:nvContentPartPr>
+                      <w14:xfrm>
+                        <a:off x="0" y="0"/>
+                        <a:ext cx="282570" cy="584280"/>
+                      </w14:xfrm>
+                    </w14:contentPart>
+                  </a:graphicData>
+                </a:graphic>
+              </wp:anchor>
+            </w:drawing>
+          </mc:Choice>
+          <mc:Fallback>
+            <w:pict>
+              <v:shape w14:anchorId="0FFBB97E" id="Ръкопис 42" o:spid="_x0000_s1026" type="#_x0000_t75" style="position:absolute;margin-left:232.9pt;margin-top:-7.05pt;width:23.7pt;height:47.4pt;z-index:251681792;visibility:visible;mso-wrap-style:square;mso-wrap-distance-left:9pt;mso-wrap-distance-top:0;mso-wrap-distance-right:9pt;mso-wrap-distance-bottom:0;mso-position-horizontal:absolute;mso-position-horizontal-relative:text;mso-position-vertical:absolute;mso-position-vertical-relative:text" o:gfxdata="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">
+                <v:imagedata r:id="rId20" o:title=""/>
+              </v:shape>
+            </w:pict>
+          </mc:Fallback>
+        </mc:AlternateContent>
+      </w:r>
+      <w:r>
+        <w:rPr>
+          <w:noProof/>
+          <w:sz w:val="26"/>
+          <w:szCs w:val="26"/>
+        </w:rPr>
+        <mc:AlternateContent>
+          <mc:Choice Requires="wpi">
+            <w:drawing>
+              <wp:anchor distT="0" distB="0" distL="114300" distR="114300" simplePos="0" relativeHeight="251678720" behindDoc="0" locked="0" layoutInCell="1" allowOverlap="1" wp14:anchorId="116DB3A2" wp14:editId="4A95F1B5">
+                <wp:simplePos x="0" y="0"/>
+                <wp:positionH relativeFrom="column">
+                  <wp:posOffset>2652790</wp:posOffset>
+                </wp:positionH>
+                <wp:positionV relativeFrom="paragraph">
+                  <wp:posOffset>-128645</wp:posOffset>
+                </wp:positionV>
+                <wp:extent cx="360" cy="523080"/>
+                <wp:effectExtent l="57150" t="57150" r="57150" b="48895"/>
+                <wp:wrapNone/>
+                <wp:docPr id="483268303" name="Ръкопис 39"/>
+                <wp:cNvGraphicFramePr/>
+                <a:graphic xmlns:a="http://schemas.openxmlformats.org/drawingml/2006/main">
+                  <a:graphicData uri="http://schemas.microsoft.com/office/word/2010/wordprocessingInk">
+                    <w14:contentPart bwMode="auto" r:id="rId21">
+                      <w14:nvContentPartPr>
+                        <w14:cNvContentPartPr/>
+                      </w14:nvContentPartPr>
+                      <w14:xfrm>
+                        <a:off x="0" y="0"/>
+                        <a:ext cx="360" cy="523080"/>
+                      </w14:xfrm>
+                    </w14:contentPart>
+                  </a:graphicData>
+                </a:graphic>
+              </wp:anchor>
+            </w:drawing>
+          </mc:Choice>
+          <mc:Fallback>
+            <w:pict>
+              <v:shape w14:anchorId="7DBA6F8E" id="Ръкопис 39" o:spid="_x0000_s1026" type="#_x0000_t75" style="position:absolute;margin-left:208.2pt;margin-top:-10.85pt;width:1.45pt;height:42.65pt;z-index:251678720;visibility:visible;mso-wrap-style:square;mso-wrap-distance-left:9pt;mso-wrap-distance-top:0;mso-wrap-distance-right:9pt;mso-wrap-distance-bottom:0;mso-position-horizontal:absolute;mso-position-horizontal-relative:text;mso-position-vertical:absolute;mso-position-vertical-relative:text" o:gfxdata="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">
+                <v:imagedata r:id="rId22" o:title=""/>
+              </v:shape>
+            </w:pict>
+          </mc:Fallback>
+        </mc:AlternateContent>
+      </w:r>
+      <w:r>
+        <w:rPr>
+          <w:noProof/>
+          <w:sz w:val="26"/>
+          <w:szCs w:val="26"/>
+        </w:rPr>
+        <mc:AlternateContent>
+          <mc:Choice Requires="wpi">
+            <w:drawing>
+              <wp:anchor distT="0" distB="0" distL="114300" distR="114300" simplePos="0" relativeHeight="251677696" behindDoc="0" locked="0" layoutInCell="1" allowOverlap="1" wp14:anchorId="65E7294E" wp14:editId="3F52D4AD">
+                <wp:simplePos x="0" y="0"/>
+                <wp:positionH relativeFrom="column">
+                  <wp:posOffset>2386030</wp:posOffset>
+                </wp:positionH>
+                <wp:positionV relativeFrom="paragraph">
+                  <wp:posOffset>-118925</wp:posOffset>
+                </wp:positionV>
+                <wp:extent cx="360" cy="475560"/>
+                <wp:effectExtent l="57150" t="57150" r="57150" b="58420"/>
+                <wp:wrapNone/>
+                <wp:docPr id="661769388" name="Ръкопис 38"/>
+                <wp:cNvGraphicFramePr/>
+                <a:graphic xmlns:a="http://schemas.openxmlformats.org/drawingml/2006/main">
+                  <a:graphicData uri="http://schemas.microsoft.com/office/word/2010/wordprocessingInk">
+                    <w14:contentPart bwMode="auto" r:id="rId23">
+                      <w14:nvContentPartPr>
+                        <w14:cNvContentPartPr/>
+                      </w14:nvContentPartPr>
+                      <w14:xfrm>
+                        <a:off x="0" y="0"/>
+                        <a:ext cx="360" cy="475560"/>
+                      </w14:xfrm>
+                    </w14:contentPart>
+                  </a:graphicData>
+                </a:graphic>
+              </wp:anchor>
+            </w:drawing>
+          </mc:Choice>
+          <mc:Fallback>
+            <w:pict>
+              <v:shape w14:anchorId="67DF0FB6" id="Ръкопис 38" o:spid="_x0000_s1026" type="#_x0000_t75" style="position:absolute;margin-left:187.2pt;margin-top:-10.05pt;width:1.45pt;height:38.9pt;z-index:251677696;visibility:visible;mso-wrap-style:square;mso-wrap-distance-left:9pt;mso-wrap-distance-top:0;mso-wrap-distance-right:9pt;mso-wrap-distance-bottom:0;mso-position-horizontal:absolute;mso-position-horizontal-relative:text;mso-position-vertical:absolute;mso-position-vertical-relative:text" o:gfxdata="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">
+                <v:imagedata r:id="rId24" o:title=""/>
+              </v:shape>
+            </w:pict>
+          </mc:Fallback>
+        </mc:AlternateContent>
+      </w:r>
+      <w:r>
+        <w:rPr>
+          <w:noProof/>
+          <w:sz w:val="26"/>
+          <w:szCs w:val="26"/>
+        </w:rPr>
+        <mc:AlternateContent>
+          <mc:Choice Requires="wpi">
+            <w:drawing>
+              <wp:anchor distT="0" distB="0" distL="114300" distR="114300" simplePos="0" relativeHeight="251671552" behindDoc="0" locked="0" layoutInCell="1" allowOverlap="1" wp14:anchorId="103EFEF7" wp14:editId="53C1A061">
+                <wp:simplePos x="0" y="0"/>
+                <wp:positionH relativeFrom="column">
+                  <wp:posOffset>1022985</wp:posOffset>
+                </wp:positionH>
+                <wp:positionV relativeFrom="paragraph">
+                  <wp:posOffset>-166370</wp:posOffset>
+                </wp:positionV>
+                <wp:extent cx="268250" cy="620395"/>
+                <wp:effectExtent l="57150" t="57150" r="55880" b="46355"/>
+                <wp:wrapNone/>
+                <wp:docPr id="1801198306" name="Ръкопис 32"/>
+                <wp:cNvGraphicFramePr/>
+                <a:graphic xmlns:a="http://schemas.openxmlformats.org/drawingml/2006/main">
+                  <a:graphicData uri="http://schemas.microsoft.com/office/word/2010/wordprocessingInk">
+                    <w14:contentPart bwMode="auto" r:id="rId25">
+                      <w14:nvContentPartPr>
+                        <w14:cNvContentPartPr/>
+                      </w14:nvContentPartPr>
+                      <w14:xfrm>
+                        <a:off x="0" y="0"/>
+                        <a:ext cx="268250" cy="620395"/>
+                      </w14:xfrm>
+                    </w14:contentPart>
+                  </a:graphicData>
+                </a:graphic>
+              </wp:anchor>
+            </w:drawing>
+          </mc:Choice>
+          <mc:Fallback>
+            <w:pict>
+              <v:shape w14:anchorId="25E5888C" id="Ръкопис 32" o:spid="_x0000_s1026" type="#_x0000_t75" style="position:absolute;margin-left:79.85pt;margin-top:-13.8pt;width:22.5pt;height:50.25pt;z-index:251671552;visibility:visible;mso-wrap-style:square;mso-wrap-distance-left:9pt;mso-wrap-distance-top:0;mso-wrap-distance-right:9pt;mso-wrap-distance-bottom:0;mso-position-horizontal:absolute;mso-position-horizontal-relative:text;mso-position-vertical:absolute;mso-position-vertical-relative:text" o:gfxdata="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">
+                <v:imagedata r:id="rId26" o:title=""/>
+              </v:shape>
+            </w:pict>
+          </mc:Fallback>
+        </mc:AlternateContent>
+      </w:r>
+      <w:r>
+        <w:rPr>
+          <w:noProof/>
+          <w:sz w:val="26"/>
+          <w:szCs w:val="26"/>
+        </w:rPr>
+        <mc:AlternateContent>
+          <mc:Choice Requires="wpi">
+            <w:drawing>
+              <wp:anchor distT="0" distB="0" distL="114300" distR="114300" simplePos="0" relativeHeight="251668480" behindDoc="0" locked="0" layoutInCell="1" allowOverlap="1" wp14:anchorId="3B29BF59" wp14:editId="7F66B289">
+                <wp:simplePos x="0" y="0"/>
+                <wp:positionH relativeFrom="column">
+                  <wp:posOffset>671350</wp:posOffset>
+                </wp:positionH>
+                <wp:positionV relativeFrom="paragraph">
+                  <wp:posOffset>-128645</wp:posOffset>
+                </wp:positionV>
+                <wp:extent cx="29160" cy="580320"/>
+                <wp:effectExtent l="57150" t="57150" r="47625" b="48895"/>
+                <wp:wrapNone/>
+                <wp:docPr id="998276742" name="Ръкопис 29"/>
+                <wp:cNvGraphicFramePr/>
+                <a:graphic xmlns:a="http://schemas.openxmlformats.org/drawingml/2006/main">
+                  <a:graphicData uri="http://schemas.microsoft.com/office/word/2010/wordprocessingInk">
+                    <w14:contentPart bwMode="auto" r:id="rId27">
+                      <w14:nvContentPartPr>
+                        <w14:cNvContentPartPr/>
+                      </w14:nvContentPartPr>
+                      <w14:xfrm>
+                        <a:off x="0" y="0"/>
+                        <a:ext cx="29160" cy="580320"/>
+                      </w14:xfrm>
+                    </w14:contentPart>
+                  </a:graphicData>
+                </a:graphic>
+              </wp:anchor>
+            </w:drawing>
+          </mc:Choice>
+          <mc:Fallback>
+            <w:pict>
+              <v:shape w14:anchorId="6BF13022" id="Ръкопис 29" o:spid="_x0000_s1026" type="#_x0000_t75" style="position:absolute;margin-left:52.15pt;margin-top:-10.85pt;width:3.75pt;height:47.15pt;z-index:251668480;visibility:visible;mso-wrap-style:square;mso-wrap-distance-left:9pt;mso-wrap-distance-top:0;mso-wrap-distance-right:9pt;mso-wrap-distance-bottom:0;mso-position-horizontal:absolute;mso-position-horizontal-relative:text;mso-position-vertical:absolute;mso-position-vertical-relative:text" o:gfxdata="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">
+                <v:imagedata r:id="rId28" o:title=""/>
+              </v:shape>
+            </w:pict>
+          </mc:Fallback>
+        </mc:AlternateContent>
+      </w:r>
+      <w:r>
+        <w:rPr>
+          <w:noProof/>
+          <w:sz w:val="26"/>
+          <w:szCs w:val="26"/>
+        </w:rPr>
+        <mc:AlternateContent>
+          <mc:Choice Requires="wpi">
+            <w:drawing>
+              <wp:anchor distT="0" distB="0" distL="114300" distR="114300" simplePos="0" relativeHeight="251665408" behindDoc="0" locked="0" layoutInCell="1" allowOverlap="1" wp14:anchorId="1531FBE0" wp14:editId="623202CB">
+                <wp:simplePos x="0" y="0"/>
+                <wp:positionH relativeFrom="column">
+                  <wp:posOffset>5355310</wp:posOffset>
+                </wp:positionH>
+                <wp:positionV relativeFrom="paragraph">
+                  <wp:posOffset>-84365</wp:posOffset>
+                </wp:positionV>
+                <wp:extent cx="21960" cy="488520"/>
+                <wp:effectExtent l="57150" t="57150" r="54610" b="45085"/>
+                <wp:wrapNone/>
+                <wp:docPr id="822870455" name="Ръкопис 7"/>
+                <wp:cNvGraphicFramePr/>
+                <a:graphic xmlns:a="http://schemas.openxmlformats.org/drawingml/2006/main">
+                  <a:graphicData uri="http://schemas.microsoft.com/office/word/2010/wordprocessingInk">
+                    <w14:contentPart bwMode="auto" r:id="rId29">
+                      <w14:nvContentPartPr>
+                        <w14:cNvContentPartPr/>
+                      </w14:nvContentPartPr>
+                      <w14:xfrm>
+                        <a:off x="0" y="0"/>
+                        <a:ext cx="21960" cy="488520"/>
+                      </w14:xfrm>
+                    </w14:contentPart>
+                  </a:graphicData>
+                </a:graphic>
+              </wp:anchor>
+            </w:drawing>
+          </mc:Choice>
+          <mc:Fallback>
+            <w:pict>
+              <v:shape w14:anchorId="64185924" id="Ръкопис 7" o:spid="_x0000_s1026" type="#_x0000_t75" style="position:absolute;margin-left:421pt;margin-top:-7.35pt;width:3.15pt;height:39.85pt;z-index:251665408;visibility:visible;mso-wrap-style:square;mso-wrap-distance-left:9pt;mso-wrap-distance-top:0;mso-wrap-distance-right:9pt;mso-wrap-distance-bottom:0;mso-position-horizontal:absolute;mso-position-horizontal-relative:text;mso-position-vertical:absolute;mso-position-vertical-relative:text" o:gfxdata="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">
+                <v:imagedata r:id="rId30" o:title=""/>
+              </v:shape>
+            </w:pict>
+          </mc:Fallback>
+        </mc:AlternateContent>
+      </w:r>
+      <w:r>
+        <w:rPr>
+          <w:noProof/>
+          <w:sz w:val="26"/>
+          <w:szCs w:val="26"/>
+        </w:rPr>
+        <mc:AlternateContent>
+          <mc:Choice Requires="wpi">
+            <w:drawing>
+              <wp:anchor distT="0" distB="0" distL="114300" distR="114300" simplePos="0" relativeHeight="251662336" behindDoc="0" locked="0" layoutInCell="1" allowOverlap="1" wp14:anchorId="30369AB0" wp14:editId="55EB11E0">
+                <wp:simplePos x="0" y="0"/>
+                <wp:positionH relativeFrom="column">
+                  <wp:posOffset>52070</wp:posOffset>
+                </wp:positionH>
+                <wp:positionV relativeFrom="paragraph">
+                  <wp:posOffset>394970</wp:posOffset>
+                </wp:positionV>
+                <wp:extent cx="5296535" cy="635"/>
+                <wp:effectExtent l="57150" t="57150" r="56515" b="56515"/>
+                <wp:wrapNone/>
+                <wp:docPr id="2117145908" name="Ръкопис 4"/>
+                <wp:cNvGraphicFramePr/>
+                <a:graphic xmlns:a="http://schemas.openxmlformats.org/drawingml/2006/main">
+                  <a:graphicData uri="http://schemas.microsoft.com/office/word/2010/wordprocessingInk">
+                    <w14:contentPart bwMode="auto" r:id="rId31">
+                      <w14:nvContentPartPr>
+                        <w14:cNvContentPartPr/>
+                      </w14:nvContentPartPr>
+                      <w14:xfrm>
+                        <a:off x="0" y="0"/>
+                        <a:ext cx="5296535" cy="635"/>
+                      </w14:xfrm>
+                    </w14:contentPart>
+                  </a:graphicData>
+                </a:graphic>
+                <wp14:sizeRelH relativeFrom="margin">
+                  <wp14:pctWidth>0</wp14:pctWidth>
+                </wp14:sizeRelH>
+                <wp14:sizeRelV relativeFrom="margin">
+                  <wp14:pctHeight>0</wp14:pctHeight>
+                </wp14:sizeRelV>
+              </wp:anchor>
+            </w:drawing>
+          </mc:Choice>
+          <mc:Fallback>
+            <w:pict>
+              <v:shape w14:anchorId="0AB0A1F8" id="Ръкопис 4" o:spid="_x0000_s1026" type="#_x0000_t75" style="position:absolute;margin-left:3.4pt;margin-top:29.85pt;width:418.45pt;height:2.5pt;z-index:251662336;visibility:visible;mso-wrap-style:square;mso-width-percent:0;mso-height-percent:0;mso-wrap-distance-left:9pt;mso-wrap-distance-top:0;mso-wrap-distance-right:9pt;mso-wrap-distance-bottom:0;mso-position-horizontal:absolute;mso-position-horizontal-relative:text;mso-position-vertical:absolute;mso-position-vertical-relative:text;mso-width-percent:0;mso-height-percent:0;mso-width-relative:margin;mso-height-relative:margin" o:gfxdata="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">
+                <v:imagedata r:id="rId32" o:title=""/>
+              </v:shape>
+            </w:pict>
+          </mc:Fallback>
+        </mc:AlternateContent>
+      </w:r>
+      <w:r>
+        <w:rPr>
+          <w:noProof/>
+          <w:sz w:val="26"/>
+          <w:szCs w:val="26"/>
+        </w:rPr>
+        <mc:AlternateContent>
+          <mc:Choice Requires="wpi">
+            <w:drawing>
+              <wp:anchor distT="0" distB="0" distL="114300" distR="114300" simplePos="0" relativeHeight="251660288" behindDoc="0" locked="0" layoutInCell="1" allowOverlap="1" wp14:anchorId="5F7CD042" wp14:editId="3BFDAF48">
+                <wp:simplePos x="0" y="0"/>
+                <wp:positionH relativeFrom="column">
+                  <wp:posOffset>52070</wp:posOffset>
+                </wp:positionH>
+                <wp:positionV relativeFrom="paragraph">
+                  <wp:posOffset>-90170</wp:posOffset>
+                </wp:positionV>
+                <wp:extent cx="635" cy="467360"/>
+                <wp:effectExtent l="57150" t="57150" r="56515" b="46990"/>
+                <wp:wrapNone/>
+                <wp:docPr id="1958302238" name="Ръкопис 2"/>
+                <wp:cNvGraphicFramePr/>
+                <a:graphic xmlns:a="http://schemas.openxmlformats.org/drawingml/2006/main">
+                  <a:graphicData uri="http://schemas.microsoft.com/office/word/2010/wordprocessingInk">
+                    <w14:contentPart bwMode="auto" r:id="rId33">
+                      <w14:nvContentPartPr>
+                        <w14:cNvContentPartPr/>
+                      </w14:nvContentPartPr>
+                      <w14:xfrm>
+                        <a:off x="0" y="0"/>
+                        <a:ext cx="635" cy="467360"/>
+                      </w14:xfrm>
+                    </w14:contentPart>
+                  </a:graphicData>
+                </a:graphic>
+                <wp14:sizeRelH relativeFrom="margin">
+                  <wp14:pctWidth>0</wp14:pctWidth>
+                </wp14:sizeRelH>
+                <wp14:sizeRelV relativeFrom="margin">
+                  <wp14:pctHeight>0</wp14:pctHeight>
+                </wp14:sizeRelV>
+              </wp:anchor>
+            </w:drawing>
+          </mc:Choice>
+          <mc:Fallback>
+            <w:pict>
+              <v:shape w14:anchorId="5911B9FE" id="Ръкопис 2" o:spid="_x0000_s1026" type="#_x0000_t75" style="position:absolute;margin-left:2.85pt;margin-top:-7.8pt;width:2.5pt;height:38.2pt;z-index:251660288;visibility:visible;mso-wrap-style:square;mso-width-percent:0;mso-height-percent:0;mso-wrap-distance-left:9pt;mso-wrap-distance-top:0;mso-wrap-distance-right:9pt;mso-wrap-distance-bottom:0;mso-position-horizontal:absolute;mso-position-horizontal-relative:text;mso-position-vertical:absolute;mso-position-vertical-relative:text;mso-width-percent:0;mso-height-percent:0;mso-width-relative:margin;mso-height-relative:margin" o:gfxdata="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">
+                <v:imagedata r:id="rId34" o:title=""/>
+              </v:shape>
+            </w:pict>
+          </mc:Fallback>
+        </mc:AlternateContent>
+      </w:r>
+      <w:r>
+        <w:rPr>
+          <w:sz w:val="26"/>
+          <w:szCs w:val="26"/>
+        </w:rPr>
+        <w:t xml:space="preserve">   </w:t>
+      </w:r>
+      <w:r>
+        <w:rPr>
+          <w:sz w:val="26"/>
+          <w:szCs w:val="26"/>
+          <w:lang w:val="en-US"/>
+        </w:rPr>
+        <w:t>Moder                           otyper                                         …..</w:t>
+      </w:r>
+    </w:p>
+    <w:p>
+      <w:pPr>
+        <w:rPr>
+          <w:sz w:val="26"/>
+          <w:szCs w:val="26"/>
+        </w:rPr>
+      </w:pPr>
+      <w:r>
+        <w:rPr>
+          <w:noProof/>
+          <w:sz w:val="26"/>
+          <w:szCs w:val="26"/>
+        </w:rPr>
+        <mc:AlternateContent>
+          <mc:Choice Requires="wpi">
+            <w:drawing>
+              <wp:anchor distT="0" distB="0" distL="114300" distR="114300" simplePos="0" relativeHeight="251666432" behindDoc="0" locked="0" layoutInCell="1" allowOverlap="1" wp14:anchorId="31813AFE" wp14:editId="1B431027">
+                <wp:simplePos x="0" y="0"/>
+                <wp:positionH relativeFrom="column">
+                  <wp:posOffset>462190</wp:posOffset>
+                </wp:positionH>
+                <wp:positionV relativeFrom="paragraph">
+                  <wp:posOffset>66390</wp:posOffset>
+                </wp:positionV>
+                <wp:extent cx="360" cy="360"/>
+                <wp:effectExtent l="57150" t="57150" r="57150" b="57150"/>
+                <wp:wrapNone/>
+                <wp:docPr id="528213088" name="Ръкопис 9"/>
+                <wp:cNvGraphicFramePr/>
+                <a:graphic xmlns:a="http://schemas.openxmlformats.org/drawingml/2006/main">
+                  <a:graphicData uri="http://schemas.microsoft.com/office/word/2010/wordprocessingInk">
+                    <w14:contentPart bwMode="auto" r:id="rId35">
+                      <w14:nvContentPartPr>
+                        <w14:cNvContentPartPr/>
+                      </w14:nvContentPartPr>
+                      <w14:xfrm>
+                        <a:off x="0" y="0"/>
+                        <a:ext cx="360" cy="360"/>
+                      </w14:xfrm>
+                    </w14:contentPart>
+                  </a:graphicData>
+                </a:graphic>
+              </wp:anchor>
+            </w:drawing>
+          </mc:Choice>
+          <mc:Fallback>
+            <w:pict>
+              <v:shape w14:anchorId="6C15E366" id="Ръкопис 9" o:spid="_x0000_s1026" type="#_x0000_t75" style="position:absolute;margin-left:35.7pt;margin-top:4.55pt;width:1.45pt;height:1.45pt;z-index:251666432;visibility:visible;mso-wrap-style:square;mso-wrap-distance-left:9pt;mso-wrap-distance-top:0;mso-wrap-distance-right:9pt;mso-wrap-distance-bottom:0;mso-position-horizontal:absolute;mso-position-horizontal-relative:text;mso-position-vertical:absolute;mso-position-vertical-relative:text" o:gfxdata="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">
+                <v:imagedata r:id="rId36" o:title=""/>
+              </v:shape>
+            </w:pict>
+          </mc:Fallback>
+        </mc:AlternateContent>
+      </w:r>
+    </w:p>
+    <w:p>
+      <w:pPr>
+        <w:rPr>
+          <w:sz w:val="26"/>
+          <w:szCs w:val="26"/>
+          <w:lang w:val="en-US"/>
+        </w:rPr>
+      </w:pPr>
+      <w:r>
+        <w:rPr>
+          <w:sz w:val="26"/>
+          <w:szCs w:val="26"/>
+        </w:rPr>
+        <w:t>0х</w:t>
+      </w:r>
+      <w:r>
+        <w:rPr>
+          <w:sz w:val="26"/>
+          <w:szCs w:val="26"/>
+        </w:rPr>
+        <w:t>4002</w:t>
+      </w:r>
+      <w:r>
+        <w:rPr>
+          <w:sz w:val="26"/>
+          <w:szCs w:val="26"/>
+          <w:lang w:val="en-US"/>
+        </w:rPr>
+        <w:t>0C00                                                                                                     0x</w:t>
+      </w:r>
+      <w:r>
+        <w:rPr>
+          <w:sz w:val="26"/>
+          <w:szCs w:val="26"/>
+        </w:rPr>
+        <w:t>4002</w:t>
+      </w:r>
+      <w:r>
+        <w:rPr>
+          <w:sz w:val="26"/>
+          <w:szCs w:val="26"/>
+          <w:lang w:val="en-US"/>
+        </w:rPr>
+        <w:t>1000</w:t>
+      </w:r>
+    </w:p>
+    <w:p>
+      <w:pPr>
+        <w:rPr>
+          <w:sz w:val="26"/>
+          <w:szCs w:val="26"/>
+          <w:lang w:val="en-US"/>
+        </w:rPr>
+      </w:pPr>
+    </w:p>
+    <w:p>
+      <w:pPr>
+        <w:rPr>
+          <w:sz w:val="26"/>
+          <w:szCs w:val="26"/>
+          <w:lang w:val="en-US"/>
+        </w:rPr>
+      </w:pPr>
+    </w:p>
+    <w:p>
+      <w:pPr>
+        <w:rPr>
+          <w:sz w:val="26"/>
+          <w:szCs w:val="26"/>
+          <w:lang w:val="en-US"/>
         </w:rPr>
       </w:pPr>
     </w:p>
@@ -5539,6 +5622,347 @@
 </w:styles>
 </file>
 
+<file path=word/ink/ink1.xml><?xml version="1.0" encoding="utf-8"?>
+<inkml:ink xmlns:inkml="http://www.w3.org/2003/InkML">
+  <inkml:definitions>
+    <inkml:context xml:id="ctx0">
+      <inkml:inkSource xml:id="inkSrc0">
+        <inkml:traceFormat>
+          <inkml:channel name="X" type="integer" min="-2.14748E9" max="2.14748E9" units="cm"/>
+          <inkml:channel name="Y" type="integer" min="-2.14748E9" max="2.14748E9" units="cm"/>
+          <inkml:channel name="F" type="integer" max="32767" units="dev"/>
+        </inkml:traceFormat>
+        <inkml:channelProperties>
+          <inkml:channelProperty channel="X" name="resolution" value="1000" units="1/cm"/>
+          <inkml:channelProperty channel="Y" name="resolution" value="1000" units="1/cm"/>
+          <inkml:channelProperty channel="F" name="resolution" value="0" units="1/dev"/>
+        </inkml:channelProperties>
+      </inkml:inkSource>
+      <inkml:timestamp xml:id="ts0" timeString="2025-02-06T20:23:39.801"/>
+    </inkml:context>
+    <inkml:brush xml:id="br0">
+      <inkml:brushProperty name="width" value="0.05" units="cm"/>
+      <inkml:brushProperty name="height" value="0.05" units="cm"/>
+      <inkml:brushProperty name="color" value="#E71224"/>
+    </inkml:brush>
+  </inkml:definitions>
+  <inkml:trace contextRef="#ctx0" brushRef="#br0">0 26 23460,'14579'-26'0</inkml:trace>
+</inkml:ink>
+</file>
+
+<file path=word/ink/ink10.xml><?xml version="1.0" encoding="utf-8"?>
+<inkml:ink xmlns:inkml="http://www.w3.org/2003/InkML">
+  <inkml:definitions>
+    <inkml:context xml:id="ctx0">
+      <inkml:inkSource xml:id="inkSrc0">
+        <inkml:traceFormat>
+          <inkml:channel name="X" type="integer" min="-2.14748E9" max="2.14748E9" units="cm"/>
+          <inkml:channel name="Y" type="integer" min="-2.14748E9" max="2.14748E9" units="cm"/>
+          <inkml:channel name="F" type="integer" max="32767" units="dev"/>
+        </inkml:traceFormat>
+        <inkml:channelProperties>
+          <inkml:channelProperty channel="X" name="resolution" value="1000" units="1/cm"/>
+          <inkml:channelProperty channel="Y" name="resolution" value="1000" units="1/cm"/>
+          <inkml:channelProperty channel="F" name="resolution" value="0" units="1/dev"/>
+        </inkml:channelProperties>
+      </inkml:inkSource>
+      <inkml:timestamp xml:id="ts0" timeString="2025-02-06T20:23:36.769"/>
+    </inkml:context>
+    <inkml:brush xml:id="br0">
+      <inkml:brushProperty name="width" value="0.05" units="cm"/>
+      <inkml:brushProperty name="height" value="0.05" units="cm"/>
+      <inkml:brushProperty name="color" value="#E71224"/>
+    </inkml:brush>
+  </inkml:definitions>
+  <inkml:trace contextRef="#ctx0" brushRef="#br0">0 0 24398,'14712'0'0</inkml:trace>
+</inkml:ink>
+</file>
+
+<file path=word/ink/ink11.xml><?xml version="1.0" encoding="utf-8"?>
+<inkml:ink xmlns:inkml="http://www.w3.org/2003/InkML">
+  <inkml:definitions>
+    <inkml:context xml:id="ctx0">
+      <inkml:inkSource xml:id="inkSrc0">
+        <inkml:traceFormat>
+          <inkml:channel name="X" type="integer" min="-2.14748E9" max="2.14748E9" units="cm"/>
+          <inkml:channel name="Y" type="integer" min="-2.14748E9" max="2.14748E9" units="cm"/>
+          <inkml:channel name="F" type="integer" max="32767" units="dev"/>
+        </inkml:traceFormat>
+        <inkml:channelProperties>
+          <inkml:channelProperty channel="X" name="resolution" value="1000" units="1/cm"/>
+          <inkml:channelProperty channel="Y" name="resolution" value="1000" units="1/cm"/>
+          <inkml:channelProperty channel="F" name="resolution" value="0" units="1/dev"/>
+        </inkml:channelProperties>
+      </inkml:inkSource>
+      <inkml:timestamp xml:id="ts0" timeString="2025-02-06T20:23:32.249"/>
+    </inkml:context>
+    <inkml:brush xml:id="br0">
+      <inkml:brushProperty name="width" value="0.05" units="cm"/>
+      <inkml:brushProperty name="height" value="0.05" units="cm"/>
+      <inkml:brushProperty name="color" value="#E71224"/>
+    </inkml:brush>
+  </inkml:definitions>
+  <inkml:trace contextRef="#ctx0" brushRef="#br0">0 0 24192,'0'1298'0</inkml:trace>
+</inkml:ink>
+</file>
+
+<file path=word/ink/ink12.xml><?xml version="1.0" encoding="utf-8"?>
+<inkml:ink xmlns:inkml="http://www.w3.org/2003/InkML">
+  <inkml:definitions>
+    <inkml:context xml:id="ctx0">
+      <inkml:inkSource xml:id="inkSrc0">
+        <inkml:traceFormat>
+          <inkml:channel name="X" type="integer" min="-2.14748E9" max="2.14748E9" units="cm"/>
+          <inkml:channel name="Y" type="integer" min="-2.14748E9" max="2.14748E9" units="cm"/>
+          <inkml:channel name="F" type="integer" max="32767" units="dev"/>
+        </inkml:traceFormat>
+        <inkml:channelProperties>
+          <inkml:channelProperty channel="X" name="resolution" value="1000" units="1/cm"/>
+          <inkml:channelProperty channel="Y" name="resolution" value="1000" units="1/cm"/>
+          <inkml:channelProperty channel="F" name="resolution" value="0" units="1/dev"/>
+        </inkml:channelProperties>
+      </inkml:inkSource>
+      <inkml:timestamp xml:id="ts0" timeString="2025-02-06T20:25:03.348"/>
+    </inkml:context>
+    <inkml:brush xml:id="br0">
+      <inkml:brushProperty name="width" value="0.05" units="cm"/>
+      <inkml:brushProperty name="height" value="0.05" units="cm"/>
+      <inkml:brushProperty name="color" value="#66CC00"/>
+    </inkml:brush>
+  </inkml:definitions>
+  <inkml:trace contextRef="#ctx0" brushRef="#br0">0 1 24575,'0'0'-8191</inkml:trace>
+</inkml:ink>
+</file>
+
+<file path=word/ink/ink2.xml><?xml version="1.0" encoding="utf-8"?>
+<inkml:ink xmlns:inkml="http://www.w3.org/2003/InkML">
+  <inkml:definitions>
+    <inkml:context xml:id="ctx0">
+      <inkml:inkSource xml:id="inkSrc0">
+        <inkml:traceFormat>
+          <inkml:channel name="X" type="integer" min="-2.14748E9" max="2.14748E9" units="cm"/>
+          <inkml:channel name="Y" type="integer" min="-2.14748E9" max="2.14748E9" units="cm"/>
+          <inkml:channel name="F" type="integer" max="32767" units="dev"/>
+        </inkml:traceFormat>
+        <inkml:channelProperties>
+          <inkml:channelProperty channel="X" name="resolution" value="1000" units="1/cm"/>
+          <inkml:channelProperty channel="Y" name="resolution" value="1000" units="1/cm"/>
+          <inkml:channelProperty channel="F" name="resolution" value="0" units="1/dev"/>
+        </inkml:channelProperties>
+      </inkml:inkSource>
+      <inkml:timestamp xml:id="ts0" timeString="2025-02-06T20:25:42.714"/>
+    </inkml:context>
+    <inkml:brush xml:id="br0">
+      <inkml:brushProperty name="width" value="0.05" units="cm"/>
+      <inkml:brushProperty name="height" value="0.05" units="cm"/>
+      <inkml:brushProperty name="color" value="#FF0066"/>
+    </inkml:brush>
+  </inkml:definitions>
+  <inkml:trace contextRef="#ctx0" brushRef="#br0">0 27 24575,'2'0'0,"0"1"0,0-1 0,-1 1 0,1 0 0,0 0 0,-1 0 0,1 0 0,-1 0 0,1 0 0,-1 0 0,1 0 0,-1 1 0,0-1 0,0 0 0,2 4 0,21 30 0,-16-23 0,2 4 0,0 0 0,-2 0 0,0 1 0,0 0 0,-2 1 0,6 24 0,15 114 0,-21-110 0,2 0 0,17 56 0,-13-70 0,-2 1 0,-1 0 0,-1 1 0,-2-1 0,3 66 0,-8-76 0,1 1 0,2-1 0,0 0 0,1 0 0,14 37 0,-13-41 0,-2 2 0,0-1 0,-1 1 0,-1-1 0,-1 1 0,-2 27 0,0-23 0,2-1 0,0 1 0,6 31 0,0-23-455,-3 0 0,2 59 0,-5-69-6371</inkml:trace>
+  <inkml:trace contextRef="#ctx0" brushRef="#br0" timeOffset="744.35">953 1 24575,'1'42'0,"1"1"0,11 56 0,15 73 0,-13-93 0,6 110 0,-20-177 0,24 147 0,28 131 0,-41-226-4,-7-38-450,0 1 1,1 40-1,-6-44-6372</inkml:trace>
+</inkml:ink>
+</file>
+
+<file path=word/ink/ink3.xml><?xml version="1.0" encoding="utf-8"?>
+<inkml:ink xmlns:inkml="http://www.w3.org/2003/InkML">
+  <inkml:definitions>
+    <inkml:context xml:id="ctx0">
+      <inkml:inkSource xml:id="inkSrc0">
+        <inkml:traceFormat>
+          <inkml:channel name="X" type="integer" min="-2.14748E9" max="2.14748E9" units="cm"/>
+          <inkml:channel name="Y" type="integer" min="-2.14748E9" max="2.14748E9" units="cm"/>
+          <inkml:channel name="F" type="integer" max="32767" units="dev"/>
+        </inkml:traceFormat>
+        <inkml:channelProperties>
+          <inkml:channelProperty channel="X" name="resolution" value="1000" units="1/cm"/>
+          <inkml:channelProperty channel="Y" name="resolution" value="1000" units="1/cm"/>
+          <inkml:channelProperty channel="F" name="resolution" value="0" units="1/dev"/>
+        </inkml:channelProperties>
+      </inkml:inkSource>
+      <inkml:timestamp xml:id="ts0" timeString="2025-02-06T20:25:40.744"/>
+    </inkml:context>
+    <inkml:brush xml:id="br0">
+      <inkml:brushProperty name="width" value="0.05" units="cm"/>
+      <inkml:brushProperty name="height" value="0.05" units="cm"/>
+      <inkml:brushProperty name="color" value="#FF0066"/>
+    </inkml:brush>
+  </inkml:definitions>
+  <inkml:trace contextRef="#ctx0" brushRef="#br0">0 80 24575,'0'1377'-1365,"0"-1355"-5461</inkml:trace>
+  <inkml:trace contextRef="#ctx0" brushRef="#br0" timeOffset="684.27">582 133 24575,'21'56'0,"-16"-19"0,-2 0 0,-2 70 0,-3-69 0,2 0 0,10 68 0,1-17 0,-3 1 0,-9 169 0,-2-103 0,3 287-1365,0-420-5461</inkml:trace>
+  <inkml:trace contextRef="#ctx0" brushRef="#br0" timeOffset="1315.76">1191 1 24575,'1'16'0,"1"0"0,1 1 0,4 17 0,6 39 0,-13 243 0,1 5 0,4-271 0,17 68 0,-13-78 0,-2 1 0,-2 0 0,1 41 0,-8 155 0,2-236 5,0 0 0,0 0 0,0-1 0,0 1 0,0 0 0,0 0 0,0 0 0,0 0-1,0 0 1,0-1 0,0 1 0,0 0 0,1 0 0,-1 0 0,0 0 0,1-1 0,-1 1 0,1 0 0,-1 0-1,0-1 1,1 1 0,1 1 0,-2-3-75,1 1-1,0-1 1,0 1 0,-1-1-1,1 0 1,0 1-1,-1-1 1,1 0 0,-1 1-1,1-1 1,-1 0-1,1 0 1,-1 0 0,1 1-1,-1-1 1,0 0 0,0 0-1,1 0 1,-1 0-1,0-1 1,5-15-6756</inkml:trace>
+</inkml:ink>
+</file>
+
+<file path=word/ink/ink4.xml><?xml version="1.0" encoding="utf-8"?>
+<inkml:ink xmlns:inkml="http://www.w3.org/2003/InkML">
+  <inkml:definitions>
+    <inkml:context xml:id="ctx0">
+      <inkml:inkSource xml:id="inkSrc0">
+        <inkml:traceFormat>
+          <inkml:channel name="X" type="integer" min="-2.14748E9" max="2.14748E9" units="cm"/>
+          <inkml:channel name="Y" type="integer" min="-2.14748E9" max="2.14748E9" units="cm"/>
+          <inkml:channel name="F" type="integer" max="32767" units="dev"/>
+        </inkml:traceFormat>
+        <inkml:channelProperties>
+          <inkml:channelProperty channel="X" name="resolution" value="1000" units="1/cm"/>
+          <inkml:channelProperty channel="Y" name="resolution" value="1000" units="1/cm"/>
+          <inkml:channelProperty channel="F" name="resolution" value="0" units="1/dev"/>
+        </inkml:channelProperties>
+      </inkml:inkSource>
+      <inkml:timestamp xml:id="ts0" timeString="2025-02-06T20:25:38.589"/>
+    </inkml:context>
+    <inkml:brush xml:id="br0">
+      <inkml:brushProperty name="width" value="0.05" units="cm"/>
+      <inkml:brushProperty name="height" value="0.05" units="cm"/>
+      <inkml:brushProperty name="color" value="#FF0066"/>
+    </inkml:brush>
+  </inkml:definitions>
+  <inkml:trace contextRef="#ctx0" brushRef="#br0">0 27 24575,'0'1456'-1365,"0"-1434"-5461</inkml:trace>
+  <inkml:trace contextRef="#ctx0" brushRef="#br0" timeOffset="697.88">688 1 24575,'0'504'0,"2"-473"0,10 58 0,-6-58 0,2 56 0,-6-62 0,1 0 0,1 0 0,14 47 0,-11-47 0,0 0 0,-2 1 0,3 42 0,-10 435 0,3-493-273,-1 0 0,1 0 0,1 0 0,5 18 0,-2-11-6553</inkml:trace>
+</inkml:ink>
+</file>
+
+<file path=word/ink/ink5.xml><?xml version="1.0" encoding="utf-8"?>
+<inkml:ink xmlns:inkml="http://www.w3.org/2003/InkML">
+  <inkml:definitions>
+    <inkml:context xml:id="ctx0">
+      <inkml:inkSource xml:id="inkSrc0">
+        <inkml:traceFormat>
+          <inkml:channel name="X" type="integer" min="-2.14748E9" max="2.14748E9" units="cm"/>
+          <inkml:channel name="Y" type="integer" min="-2.14748E9" max="2.14748E9" units="cm"/>
+          <inkml:channel name="F" type="integer" max="32767" units="dev"/>
+        </inkml:traceFormat>
+        <inkml:channelProperties>
+          <inkml:channelProperty channel="X" name="resolution" value="1000" units="1/cm"/>
+          <inkml:channelProperty channel="Y" name="resolution" value="1000" units="1/cm"/>
+          <inkml:channelProperty channel="F" name="resolution" value="0" units="1/dev"/>
+        </inkml:channelProperties>
+      </inkml:inkSource>
+      <inkml:timestamp xml:id="ts0" timeString="2025-02-06T20:25:37.906"/>
+    </inkml:context>
+    <inkml:brush xml:id="br0">
+      <inkml:brushProperty name="width" value="0.05" units="cm"/>
+      <inkml:brushProperty name="height" value="0.05" units="cm"/>
+      <inkml:brushProperty name="color" value="#FF0066"/>
+    </inkml:brush>
+  </inkml:definitions>
+  <inkml:trace contextRef="#ctx0" brushRef="#br0">0 1 24575,'0'1429'-1365,"0"-1406"-5461</inkml:trace>
+</inkml:ink>
+</file>
+
+<file path=word/ink/ink6.xml><?xml version="1.0" encoding="utf-8"?>
+<inkml:ink xmlns:inkml="http://www.w3.org/2003/InkML">
+  <inkml:definitions>
+    <inkml:context xml:id="ctx0">
+      <inkml:inkSource xml:id="inkSrc0">
+        <inkml:traceFormat>
+          <inkml:channel name="X" type="integer" min="-2.14748E9" max="2.14748E9" units="cm"/>
+          <inkml:channel name="Y" type="integer" min="-2.14748E9" max="2.14748E9" units="cm"/>
+          <inkml:channel name="F" type="integer" max="32767" units="dev"/>
+        </inkml:traceFormat>
+        <inkml:channelProperties>
+          <inkml:channelProperty channel="X" name="resolution" value="1000" units="1/cm"/>
+          <inkml:channelProperty channel="Y" name="resolution" value="1000" units="1/cm"/>
+          <inkml:channelProperty channel="F" name="resolution" value="0" units="1/dev"/>
+        </inkml:channelProperties>
+      </inkml:inkSource>
+      <inkml:timestamp xml:id="ts0" timeString="2025-02-06T20:25:37.066"/>
+    </inkml:context>
+    <inkml:brush xml:id="br0">
+      <inkml:brushProperty name="width" value="0.05" units="cm"/>
+      <inkml:brushProperty name="height" value="0.05" units="cm"/>
+      <inkml:brushProperty name="color" value="#FF0066"/>
+    </inkml:brush>
+  </inkml:definitions>
+  <inkml:trace contextRef="#ctx0" brushRef="#br0">0 1 24575,'0'1297'-1365,"0"-1275"-5461</inkml:trace>
+</inkml:ink>
+</file>
+
+<file path=word/ink/ink7.xml><?xml version="1.0" encoding="utf-8"?>
+<inkml:ink xmlns:inkml="http://www.w3.org/2003/InkML">
+  <inkml:definitions>
+    <inkml:context xml:id="ctx0">
+      <inkml:inkSource xml:id="inkSrc0">
+        <inkml:traceFormat>
+          <inkml:channel name="X" type="integer" min="-2.14748E9" max="2.14748E9" units="cm"/>
+          <inkml:channel name="Y" type="integer" min="-2.14748E9" max="2.14748E9" units="cm"/>
+          <inkml:channel name="F" type="integer" max="32767" units="dev"/>
+        </inkml:traceFormat>
+        <inkml:channelProperties>
+          <inkml:channelProperty channel="X" name="resolution" value="1000" units="1/cm"/>
+          <inkml:channelProperty channel="Y" name="resolution" value="1000" units="1/cm"/>
+          <inkml:channelProperty channel="F" name="resolution" value="0" units="1/dev"/>
+        </inkml:channelProperties>
+      </inkml:inkSource>
+      <inkml:timestamp xml:id="ts0" timeString="2025-02-06T20:25:32.722"/>
+    </inkml:context>
+    <inkml:brush xml:id="br0">
+      <inkml:brushProperty name="width" value="0.05" units="cm"/>
+      <inkml:brushProperty name="height" value="0.05" units="cm"/>
+      <inkml:brushProperty name="color" value="#FF0066"/>
+    </inkml:brush>
+  </inkml:definitions>
+  <inkml:trace contextRef="#ctx0" brushRef="#br0">108 1 24575,'1'62'0,"0"-22"0,-1 1 0,-2 0 0,-14 78 0,9-77 0,2-1 0,2 1 0,1 0 0,6 54 0,-2 1 0,0-5 0,-5 106 0,-9-126 0,7-52 0,2 0 0,-2 27 0,2-16 0,-1-1 0,-1 1 0,-10 30 0,7-33 0,2 0 0,1 1 0,-3 50 0,9 203-1365,-1-271-5461</inkml:trace>
+  <inkml:trace contextRef="#ctx0" brushRef="#br0" timeOffset="1037.16">716 107 24575,'0'769'0,"1"-750"0,1 1 0,9 35 0,-6-34 0,-1 0 0,1 27 0,-5 395 0,-1-302 0,1-162-1365,0 0-5461</inkml:trace>
+</inkml:ink>
+</file>
+
+<file path=word/ink/ink8.xml><?xml version="1.0" encoding="utf-8"?>
+<inkml:ink xmlns:inkml="http://www.w3.org/2003/InkML">
+  <inkml:definitions>
+    <inkml:context xml:id="ctx0">
+      <inkml:inkSource xml:id="inkSrc0">
+        <inkml:traceFormat>
+          <inkml:channel name="X" type="integer" min="-2.14748E9" max="2.14748E9" units="cm"/>
+          <inkml:channel name="Y" type="integer" min="-2.14748E9" max="2.14748E9" units="cm"/>
+          <inkml:channel name="F" type="integer" max="32767" units="dev"/>
+        </inkml:traceFormat>
+        <inkml:channelProperties>
+          <inkml:channelProperty channel="X" name="resolution" value="1000" units="1/cm"/>
+          <inkml:channelProperty channel="Y" name="resolution" value="1000" units="1/cm"/>
+          <inkml:channelProperty channel="F" name="resolution" value="0" units="1/dev"/>
+        </inkml:channelProperties>
+      </inkml:inkSource>
+      <inkml:timestamp xml:id="ts0" timeString="2025-02-06T20:25:31.432"/>
+    </inkml:context>
+    <inkml:brush xml:id="br0">
+      <inkml:brushProperty name="width" value="0.05" units="cm"/>
+      <inkml:brushProperty name="height" value="0.05" units="cm"/>
+      <inkml:brushProperty name="color" value="#FF0066"/>
+    </inkml:brush>
+  </inkml:definitions>
+  <inkml:trace contextRef="#ctx0" brushRef="#br0">80 1 24575,'0'31'0,"-1"0"0,-2 1 0,-9 42 0,5-26 0,2 0 0,2 1 0,6 88 0,-1-30 0,0 21 0,-5 141 0,-9-181 0,6-56 0,-3 59 0,11 15 0,-3 79 0,-24-52-1365,24-112-5461</inkml:trace>
+</inkml:ink>
+</file>
+
+<file path=word/ink/ink9.xml><?xml version="1.0" encoding="utf-8"?>
+<inkml:ink xmlns:inkml="http://www.w3.org/2003/InkML">
+  <inkml:definitions>
+    <inkml:context xml:id="ctx0">
+      <inkml:inkSource xml:id="inkSrc0">
+        <inkml:traceFormat>
+          <inkml:channel name="X" type="integer" min="-2.14748E9" max="2.14748E9" units="cm"/>
+          <inkml:channel name="Y" type="integer" min="-2.14748E9" max="2.14748E9" units="cm"/>
+          <inkml:channel name="F" type="integer" max="32767" units="dev"/>
+        </inkml:traceFormat>
+        <inkml:channelProperties>
+          <inkml:channelProperty channel="X" name="resolution" value="1000" units="1/cm"/>
+          <inkml:channelProperty channel="Y" name="resolution" value="1000" units="1/cm"/>
+          <inkml:channelProperty channel="F" name="resolution" value="0" units="1/dev"/>
+        </inkml:channelProperties>
+      </inkml:inkSource>
+      <inkml:timestamp xml:id="ts0" timeString="2025-02-06T20:23:42.250"/>
+    </inkml:context>
+    <inkml:brush xml:id="br0">
+      <inkml:brushProperty name="width" value="0.05" units="cm"/>
+      <inkml:brushProperty name="height" value="0.05" units="cm"/>
+      <inkml:brushProperty name="color" value="#E71224"/>
+    </inkml:brush>
+  </inkml:definitions>
+  <inkml:trace contextRef="#ctx0" brushRef="#br0">60 10 24575,'-18'-5'0,"18"4"0,-1 1 0,1-1 0,-1 1 0,0-1 0,1 1 0,-1 0 0,0 0 0,0-1 0,1 1 0,-1 0 0,0 0 0,1 0 0,-1 0 0,0-1 0,0 1 0,1 0 0,-1 0 0,0 1 0,0-1 0,1 0 0,-1 0 0,0 0 0,0 0 0,1 1 0,-1-1 0,0 0 0,1 1 0,-1-1 0,0 0 0,1 1 0,-1-1 0,1 1 0,-1-1 0,1 1 0,-1-1 0,1 1 0,-1 0 0,1-1 0,-1 1 0,1 0 0,0-1 0,-1 1 0,1 0 0,0-1 0,0 1 0,-1 0 0,1-1 0,0 1 0,0 0 0,0 1 0,-4 18 0,0-1 0,1 1 0,2 0 0,0 0 0,1 1 0,3 29 0,0 11 0,-3 1024-1365,0-1063-5461</inkml:trace>
+</inkml:ink>
+</file>
+
 <file path=word/theme/theme1.xml><?xml version="1.0" encoding="utf-8"?>
 <a:theme xmlns:a="http://schemas.openxmlformats.org/drawingml/2006/main" name="Тема на Office">
   <a:themeElements>

</xml_diff>